<commit_message>
Se agrego el modulo 5 a el informe, y se elimino el Informe-A.
</commit_message>
<xml_diff>
--- a/Informe.docx
+++ b/Informe.docx
@@ -16168,27 +16168,4419 @@
     </w:p>
     <w:p>
       <w:pPr>
+        <w:pStyle w:val="Normal"/>
+        <w:spacing w:before="0" w:beforeAutospacing="off" w:after="0" w:afterAutospacing="off"/>
+        <w:rPr>
+          <w:rFonts w:ascii="Arial" w:hAnsi="Arial" w:eastAsia="Arial" w:cs="Arial"/>
+          <w:b w:val="0"/>
+          <w:bCs w:val="0"/>
+          <w:i w:val="0"/>
+          <w:iCs w:val="0"/>
+          <w:strike w:val="0"/>
+          <w:dstrike w:val="0"/>
+          <w:noProof w:val="0"/>
+          <w:color w:val="000000" w:themeColor="text1" w:themeTint="FF" w:themeShade="FF"/>
+          <w:sz w:val="22"/>
+          <w:szCs w:val="22"/>
+          <w:u w:val="none"/>
+          <w:lang w:val="es-ES"/>
+        </w:rPr>
+      </w:pPr>
+    </w:p>
+    <w:p>
+      <w:pPr>
+        <w:pStyle w:val="Normal"/>
+        <w:spacing w:before="0" w:beforeAutospacing="off" w:after="0" w:afterAutospacing="off"/>
+        <w:rPr>
+          <w:rFonts w:ascii="Arial" w:hAnsi="Arial" w:eastAsia="Arial" w:cs="Arial"/>
+          <w:b w:val="0"/>
+          <w:bCs w:val="0"/>
+          <w:i w:val="0"/>
+          <w:iCs w:val="0"/>
+          <w:strike w:val="0"/>
+          <w:dstrike w:val="0"/>
+          <w:noProof w:val="0"/>
+          <w:color w:val="000000" w:themeColor="text1" w:themeTint="FF" w:themeShade="FF"/>
+          <w:sz w:val="22"/>
+          <w:szCs w:val="22"/>
+          <w:u w:val="none"/>
+          <w:lang w:val="es-ES"/>
+        </w:rPr>
+      </w:pPr>
+    </w:p>
+    <w:p>
+      <w:pPr>
+        <w:pStyle w:val="Normal"/>
+        <w:spacing w:before="0" w:beforeAutospacing="off" w:after="0" w:afterAutospacing="off"/>
+        <w:rPr>
+          <w:rFonts w:ascii="Arial" w:hAnsi="Arial" w:eastAsia="Arial" w:cs="Arial"/>
+          <w:b w:val="1"/>
+          <w:bCs w:val="1"/>
+          <w:i w:val="0"/>
+          <w:iCs w:val="0"/>
+          <w:strike w:val="0"/>
+          <w:dstrike w:val="0"/>
+          <w:noProof w:val="0"/>
+          <w:color w:val="000000" w:themeColor="text1" w:themeTint="FF" w:themeShade="FF"/>
+          <w:sz w:val="26"/>
+          <w:szCs w:val="26"/>
+          <w:u w:val="none"/>
+          <w:lang w:val="es-ES"/>
+        </w:rPr>
+      </w:pPr>
+      <w:r>
+        <w:rPr>
+          <w:rFonts w:ascii="Arial" w:hAnsi="Arial" w:eastAsia="Arial" w:cs="Arial"/>
+          <w:b w:val="1"/>
+          <w:bCs w:val="1"/>
+          <w:i w:val="0"/>
+          <w:iCs w:val="0"/>
+          <w:strike w:val="0"/>
+          <w:dstrike w:val="0"/>
+          <w:noProof w:val="0"/>
+          <w:color w:val="000000" w:themeColor="text1" w:themeTint="FF" w:themeShade="FF"/>
+          <w:sz w:val="26"/>
+          <w:szCs w:val="26"/>
+          <w:u w:val="none"/>
+          <w:lang w:val="es-ES"/>
+        </w:rPr>
+        <w:t>Informe Punto 5: Generar configuración de cerradura que cumpla con una regla K</w:t>
+      </w:r>
+    </w:p>
+    <w:p>
+      <w:pPr>
+        <w:pStyle w:val="Normal"/>
+        <w:spacing w:before="0" w:beforeAutospacing="off" w:after="0" w:afterAutospacing="off"/>
+        <w:rPr>
+          <w:rFonts w:ascii="Arial" w:hAnsi="Arial" w:eastAsia="Arial" w:cs="Arial"/>
+          <w:b w:val="1"/>
+          <w:bCs w:val="1"/>
+          <w:i w:val="0"/>
+          <w:iCs w:val="0"/>
+          <w:strike w:val="0"/>
+          <w:dstrike w:val="0"/>
+          <w:noProof w:val="0"/>
+          <w:color w:val="000000" w:themeColor="text1" w:themeTint="FF" w:themeShade="FF"/>
+          <w:sz w:val="26"/>
+          <w:szCs w:val="26"/>
+          <w:u w:val="none"/>
+          <w:lang w:val="es-ES"/>
+        </w:rPr>
+      </w:pPr>
+    </w:p>
+    <w:p>
+      <w:pPr>
+        <w:pStyle w:val="Normal"/>
+        <w:spacing w:before="0" w:beforeAutospacing="off" w:after="0" w:afterAutospacing="off"/>
+        <w:rPr>
+          <w:rFonts w:ascii="Arial" w:hAnsi="Arial" w:eastAsia="Arial" w:cs="Arial"/>
+          <w:b w:val="1"/>
+          <w:bCs w:val="1"/>
+          <w:i w:val="0"/>
+          <w:iCs w:val="0"/>
+          <w:strike w:val="0"/>
+          <w:dstrike w:val="0"/>
+          <w:noProof w:val="0"/>
+          <w:color w:val="000000" w:themeColor="text1" w:themeTint="FF" w:themeShade="FF"/>
+          <w:sz w:val="22"/>
+          <w:szCs w:val="22"/>
+          <w:u w:val="none"/>
+          <w:lang w:val="es-ES"/>
+        </w:rPr>
+      </w:pPr>
+      <w:r>
+        <w:rPr>
+          <w:rFonts w:ascii="Arial" w:hAnsi="Arial" w:eastAsia="Arial" w:cs="Arial"/>
+          <w:b w:val="1"/>
+          <w:bCs w:val="1"/>
+          <w:i w:val="0"/>
+          <w:iCs w:val="0"/>
+          <w:strike w:val="0"/>
+          <w:dstrike w:val="0"/>
+          <w:noProof w:val="0"/>
+          <w:color w:val="000000" w:themeColor="text1" w:themeTint="FF" w:themeShade="FF"/>
+          <w:sz w:val="22"/>
+          <w:szCs w:val="22"/>
+          <w:u w:val="none"/>
+          <w:lang w:val="es-ES"/>
+        </w:rPr>
+        <w:t>A) Análisis del problema y consideraciones para la alternativa de solución propuesta.</w:t>
+      </w:r>
+    </w:p>
+    <w:p>
+      <w:pPr>
+        <w:pStyle w:val="Normal"/>
+        <w:spacing w:before="0" w:beforeAutospacing="off" w:after="0" w:afterAutospacing="off"/>
+        <w:rPr>
+          <w:rFonts w:ascii="Arial" w:hAnsi="Arial" w:eastAsia="Arial" w:cs="Arial"/>
+          <w:b w:val="1"/>
+          <w:bCs w:val="1"/>
+          <w:i w:val="0"/>
+          <w:iCs w:val="0"/>
+          <w:strike w:val="0"/>
+          <w:dstrike w:val="0"/>
+          <w:noProof w:val="0"/>
+          <w:color w:val="000000" w:themeColor="text1" w:themeTint="FF" w:themeShade="FF"/>
+          <w:sz w:val="22"/>
+          <w:szCs w:val="22"/>
+          <w:u w:val="none"/>
+          <w:lang w:val="es-ES"/>
+        </w:rPr>
+      </w:pPr>
+    </w:p>
+    <w:p>
+      <w:pPr>
+        <w:pStyle w:val="Normal"/>
+        <w:spacing w:before="0" w:beforeAutospacing="off" w:after="0" w:afterAutospacing="off"/>
         <w:rPr/>
       </w:pPr>
-    </w:p>
-    <w:p>
-      <w:pPr>
-        <w:pStyle w:val="Normal"/>
-        <w:rPr>
-          <w:rFonts w:ascii="Times New Roman" w:hAnsi="Times New Roman" w:eastAsia="Times New Roman" w:cs="Times New Roman"/>
-          <w:b w:val="1"/>
-          <w:bCs w:val="1"/>
-          <w:i w:val="0"/>
-          <w:iCs w:val="0"/>
-          <w:caps w:val="0"/>
-          <w:smallCaps w:val="0"/>
-          <w:noProof w:val="0"/>
-          <w:color w:val="000000" w:themeColor="text1" w:themeTint="FF" w:themeShade="FF"/>
-          <w:sz w:val="24"/>
-          <w:szCs w:val="24"/>
-          <w:lang w:val="es-ES"/>
-        </w:rPr>
-      </w:pPr>
+      <w:r>
+        <w:rPr>
+          <w:rFonts w:ascii="Arial" w:hAnsi="Arial" w:eastAsia="Arial" w:cs="Arial"/>
+          <w:b w:val="0"/>
+          <w:bCs w:val="0"/>
+          <w:i w:val="0"/>
+          <w:iCs w:val="0"/>
+          <w:strike w:val="0"/>
+          <w:dstrike w:val="0"/>
+          <w:noProof w:val="0"/>
+          <w:color w:val="000000" w:themeColor="text1" w:themeTint="FF" w:themeShade="FF"/>
+          <w:sz w:val="22"/>
+          <w:szCs w:val="22"/>
+          <w:u w:val="none"/>
+          <w:lang w:val="es-ES"/>
+        </w:rPr>
+        <w:t>El problema consiste en desarrollar un módulo que, a partir de una regla K dada, genere al menos una configuración de cerradura X que se pueda abrir con dicha regla. En otras palabras, se debe encontrar una combinación de estructuras M, con sus respectivas rotaciones, que cumplan con las comparaciones especificadas en la regla K.</w:t>
+      </w:r>
+    </w:p>
+    <w:p>
+      <w:pPr>
+        <w:pStyle w:val="Normal"/>
+        <w:spacing w:before="0" w:beforeAutospacing="off" w:after="0" w:afterAutospacing="off"/>
+        <w:rPr>
+          <w:rFonts w:ascii="Arial" w:hAnsi="Arial" w:eastAsia="Arial" w:cs="Arial"/>
+          <w:b w:val="0"/>
+          <w:bCs w:val="0"/>
+          <w:i w:val="0"/>
+          <w:iCs w:val="0"/>
+          <w:strike w:val="0"/>
+          <w:dstrike w:val="0"/>
+          <w:noProof w:val="0"/>
+          <w:color w:val="000000" w:themeColor="text1" w:themeTint="FF" w:themeShade="FF"/>
+          <w:sz w:val="22"/>
+          <w:szCs w:val="22"/>
+          <w:u w:val="none"/>
+          <w:lang w:val="es-ES"/>
+        </w:rPr>
+      </w:pPr>
+    </w:p>
+    <w:p>
+      <w:pPr>
+        <w:pStyle w:val="Normal"/>
+        <w:spacing w:before="0" w:beforeAutospacing="off" w:after="0" w:afterAutospacing="off"/>
+        <w:rPr/>
+      </w:pPr>
+      <w:r>
+        <w:rPr>
+          <w:rFonts w:ascii="Arial" w:hAnsi="Arial" w:eastAsia="Arial" w:cs="Arial"/>
+          <w:b w:val="0"/>
+          <w:bCs w:val="0"/>
+          <w:i w:val="0"/>
+          <w:iCs w:val="0"/>
+          <w:strike w:val="0"/>
+          <w:dstrike w:val="0"/>
+          <w:noProof w:val="0"/>
+          <w:color w:val="000000" w:themeColor="text1" w:themeTint="FF" w:themeShade="FF"/>
+          <w:sz w:val="22"/>
+          <w:szCs w:val="22"/>
+          <w:u w:val="none"/>
+          <w:lang w:val="es-ES"/>
+        </w:rPr>
+        <w:t>Para abordar este problema, se propone la siguiente alternativa de solución:</w:t>
+      </w:r>
+    </w:p>
+    <w:p>
+      <w:pPr>
+        <w:pStyle w:val="Normal"/>
+        <w:spacing w:before="0" w:beforeAutospacing="off" w:after="0" w:afterAutospacing="off"/>
+        <w:rPr>
+          <w:rFonts w:ascii="Arial" w:hAnsi="Arial" w:eastAsia="Arial" w:cs="Arial"/>
+          <w:b w:val="0"/>
+          <w:bCs w:val="0"/>
+          <w:i w:val="0"/>
+          <w:iCs w:val="0"/>
+          <w:strike w:val="0"/>
+          <w:dstrike w:val="0"/>
+          <w:noProof w:val="0"/>
+          <w:color w:val="000000" w:themeColor="text1" w:themeTint="FF" w:themeShade="FF"/>
+          <w:sz w:val="22"/>
+          <w:szCs w:val="22"/>
+          <w:u w:val="none"/>
+          <w:lang w:val="es-ES"/>
+        </w:rPr>
+      </w:pPr>
+    </w:p>
+    <w:p>
+      <w:pPr>
+        <w:pStyle w:val="Normal"/>
+        <w:spacing w:before="0" w:beforeAutospacing="off" w:after="0" w:afterAutospacing="off"/>
+        <w:ind w:left="0"/>
+        <w:rPr/>
+      </w:pPr>
+      <w:r>
+        <w:rPr>
+          <w:rFonts w:ascii="Arial" w:hAnsi="Arial" w:eastAsia="Arial" w:cs="Arial"/>
+          <w:b w:val="0"/>
+          <w:bCs w:val="0"/>
+          <w:i w:val="0"/>
+          <w:iCs w:val="0"/>
+          <w:strike w:val="0"/>
+          <w:dstrike w:val="0"/>
+          <w:noProof w:val="0"/>
+          <w:color w:val="000000" w:themeColor="text1" w:themeTint="FF" w:themeShade="FF"/>
+          <w:sz w:val="22"/>
+          <w:szCs w:val="22"/>
+          <w:u w:val="none"/>
+          <w:lang w:val="es-ES"/>
+        </w:rPr>
+        <w:t xml:space="preserve">1. Implementar una función </w:t>
+      </w:r>
+      <w:r>
+        <w:rPr>
+          <w:rFonts w:ascii="Arial" w:hAnsi="Arial" w:eastAsia="Arial" w:cs="Arial"/>
+          <w:b w:val="0"/>
+          <w:bCs w:val="0"/>
+          <w:i w:val="0"/>
+          <w:iCs w:val="0"/>
+          <w:strike w:val="0"/>
+          <w:dstrike w:val="0"/>
+          <w:noProof w:val="0"/>
+          <w:color w:val="000000" w:themeColor="text1" w:themeTint="FF" w:themeShade="FF"/>
+          <w:sz w:val="22"/>
+          <w:szCs w:val="22"/>
+          <w:u w:val="none"/>
+          <w:lang w:val="es-ES"/>
+        </w:rPr>
+        <w:t>generarConfiguracionCerradura</w:t>
+      </w:r>
+      <w:r>
+        <w:rPr>
+          <w:rFonts w:ascii="Arial" w:hAnsi="Arial" w:eastAsia="Arial" w:cs="Arial"/>
+          <w:b w:val="0"/>
+          <w:bCs w:val="0"/>
+          <w:i w:val="0"/>
+          <w:iCs w:val="0"/>
+          <w:strike w:val="0"/>
+          <w:dstrike w:val="0"/>
+          <w:noProof w:val="0"/>
+          <w:color w:val="000000" w:themeColor="text1" w:themeTint="FF" w:themeShade="FF"/>
+          <w:sz w:val="22"/>
+          <w:szCs w:val="22"/>
+          <w:u w:val="none"/>
+          <w:lang w:val="es-ES"/>
+        </w:rPr>
+        <w:t>(</w:t>
+      </w:r>
+      <w:r>
+        <w:rPr>
+          <w:rFonts w:ascii="Arial" w:hAnsi="Arial" w:eastAsia="Arial" w:cs="Arial"/>
+          <w:b w:val="0"/>
+          <w:bCs w:val="0"/>
+          <w:i w:val="0"/>
+          <w:iCs w:val="0"/>
+          <w:strike w:val="0"/>
+          <w:dstrike w:val="0"/>
+          <w:noProof w:val="0"/>
+          <w:color w:val="000000" w:themeColor="text1" w:themeTint="FF" w:themeShade="FF"/>
+          <w:sz w:val="22"/>
+          <w:szCs w:val="22"/>
+          <w:u w:val="none"/>
+          <w:lang w:val="es-ES"/>
+        </w:rPr>
+        <w:t>const</w:t>
+      </w:r>
+      <w:r>
+        <w:rPr>
+          <w:rFonts w:ascii="Arial" w:hAnsi="Arial" w:eastAsia="Arial" w:cs="Arial"/>
+          <w:b w:val="0"/>
+          <w:bCs w:val="0"/>
+          <w:i w:val="0"/>
+          <w:iCs w:val="0"/>
+          <w:strike w:val="0"/>
+          <w:dstrike w:val="0"/>
+          <w:noProof w:val="0"/>
+          <w:color w:val="000000" w:themeColor="text1" w:themeTint="FF" w:themeShade="FF"/>
+          <w:sz w:val="22"/>
+          <w:szCs w:val="22"/>
+          <w:u w:val="none"/>
+          <w:lang w:val="es-ES"/>
+        </w:rPr>
+        <w:t xml:space="preserve"> vector&lt;</w:t>
+      </w:r>
+      <w:r>
+        <w:rPr>
+          <w:rFonts w:ascii="Arial" w:hAnsi="Arial" w:eastAsia="Arial" w:cs="Arial"/>
+          <w:b w:val="0"/>
+          <w:bCs w:val="0"/>
+          <w:i w:val="0"/>
+          <w:iCs w:val="0"/>
+          <w:strike w:val="0"/>
+          <w:dstrike w:val="0"/>
+          <w:noProof w:val="0"/>
+          <w:color w:val="000000" w:themeColor="text1" w:themeTint="FF" w:themeShade="FF"/>
+          <w:sz w:val="22"/>
+          <w:szCs w:val="22"/>
+          <w:u w:val="none"/>
+          <w:lang w:val="es-ES"/>
+        </w:rPr>
+        <w:t>int</w:t>
+      </w:r>
+      <w:r>
+        <w:rPr>
+          <w:rFonts w:ascii="Arial" w:hAnsi="Arial" w:eastAsia="Arial" w:cs="Arial"/>
+          <w:b w:val="0"/>
+          <w:bCs w:val="0"/>
+          <w:i w:val="0"/>
+          <w:iCs w:val="0"/>
+          <w:strike w:val="0"/>
+          <w:dstrike w:val="0"/>
+          <w:noProof w:val="0"/>
+          <w:color w:val="000000" w:themeColor="text1" w:themeTint="FF" w:themeShade="FF"/>
+          <w:sz w:val="22"/>
+          <w:szCs w:val="22"/>
+          <w:u w:val="none"/>
+          <w:lang w:val="es-ES"/>
+        </w:rPr>
+        <w:t>&gt;&amp; regla) que reciba una regla K como entrada.</w:t>
+      </w:r>
+    </w:p>
+    <w:p>
+      <w:pPr>
+        <w:pStyle w:val="Normal"/>
+        <w:spacing w:before="0" w:beforeAutospacing="off" w:after="0" w:afterAutospacing="off"/>
+        <w:ind w:left="0"/>
+        <w:rPr>
+          <w:rFonts w:ascii="Arial" w:hAnsi="Arial" w:eastAsia="Arial" w:cs="Arial"/>
+          <w:b w:val="0"/>
+          <w:bCs w:val="0"/>
+          <w:i w:val="0"/>
+          <w:iCs w:val="0"/>
+          <w:strike w:val="0"/>
+          <w:dstrike w:val="0"/>
+          <w:noProof w:val="0"/>
+          <w:color w:val="000000" w:themeColor="text1" w:themeTint="FF" w:themeShade="FF"/>
+          <w:sz w:val="22"/>
+          <w:szCs w:val="22"/>
+          <w:u w:val="none"/>
+          <w:lang w:val="es-ES"/>
+        </w:rPr>
+      </w:pPr>
+    </w:p>
+    <w:p>
+      <w:pPr>
+        <w:pStyle w:val="Normal"/>
+        <w:spacing w:before="0" w:beforeAutospacing="off" w:after="0" w:afterAutospacing="off"/>
+        <w:rPr/>
+      </w:pPr>
+      <w:r>
+        <w:rPr>
+          <w:rFonts w:ascii="Arial" w:hAnsi="Arial" w:eastAsia="Arial" w:cs="Arial"/>
+          <w:b w:val="0"/>
+          <w:bCs w:val="0"/>
+          <w:i w:val="0"/>
+          <w:iCs w:val="0"/>
+          <w:strike w:val="0"/>
+          <w:dstrike w:val="0"/>
+          <w:noProof w:val="0"/>
+          <w:color w:val="000000" w:themeColor="text1" w:themeTint="FF" w:themeShade="FF"/>
+          <w:sz w:val="22"/>
+          <w:szCs w:val="22"/>
+          <w:u w:val="none"/>
+          <w:lang w:val="es-ES"/>
+        </w:rPr>
+        <w:t>2. Dentro de la función, analizar la regla K y determinar el número mínimo de estructuras M necesarias para satisfacerla.</w:t>
+      </w:r>
+    </w:p>
+    <w:p>
+      <w:pPr>
+        <w:pStyle w:val="Normal"/>
+        <w:spacing w:before="0" w:beforeAutospacing="off" w:after="0" w:afterAutospacing="off"/>
+        <w:rPr>
+          <w:rFonts w:ascii="Arial" w:hAnsi="Arial" w:eastAsia="Arial" w:cs="Arial"/>
+          <w:b w:val="0"/>
+          <w:bCs w:val="0"/>
+          <w:i w:val="0"/>
+          <w:iCs w:val="0"/>
+          <w:strike w:val="0"/>
+          <w:dstrike w:val="0"/>
+          <w:noProof w:val="0"/>
+          <w:color w:val="000000" w:themeColor="text1" w:themeTint="FF" w:themeShade="FF"/>
+          <w:sz w:val="22"/>
+          <w:szCs w:val="22"/>
+          <w:u w:val="none"/>
+          <w:lang w:val="es-ES"/>
+        </w:rPr>
+      </w:pPr>
+    </w:p>
+    <w:p>
+      <w:pPr>
+        <w:pStyle w:val="Normal"/>
+        <w:spacing w:before="0" w:beforeAutospacing="off" w:after="0" w:afterAutospacing="off"/>
+        <w:rPr/>
+      </w:pPr>
+      <w:r>
+        <w:rPr>
+          <w:rFonts w:ascii="Arial" w:hAnsi="Arial" w:eastAsia="Arial" w:cs="Arial"/>
+          <w:b w:val="0"/>
+          <w:bCs w:val="0"/>
+          <w:i w:val="0"/>
+          <w:iCs w:val="0"/>
+          <w:strike w:val="0"/>
+          <w:dstrike w:val="0"/>
+          <w:noProof w:val="0"/>
+          <w:color w:val="000000" w:themeColor="text1" w:themeTint="FF" w:themeShade="FF"/>
+          <w:sz w:val="22"/>
+          <w:szCs w:val="22"/>
+          <w:u w:val="none"/>
+          <w:lang w:val="es-ES"/>
+        </w:rPr>
+        <w:t xml:space="preserve">3. Generar una configuración inicial de la cerradura X con el número de estructuras M determinado, utilizando la función </w:t>
+      </w:r>
+      <w:r>
+        <w:rPr>
+          <w:rFonts w:ascii="Arial" w:hAnsi="Arial" w:eastAsia="Arial" w:cs="Arial"/>
+          <w:b w:val="0"/>
+          <w:bCs w:val="0"/>
+          <w:i w:val="0"/>
+          <w:iCs w:val="0"/>
+          <w:strike w:val="0"/>
+          <w:dstrike w:val="0"/>
+          <w:noProof w:val="0"/>
+          <w:color w:val="000000" w:themeColor="text1" w:themeTint="FF" w:themeShade="FF"/>
+          <w:sz w:val="22"/>
+          <w:szCs w:val="22"/>
+          <w:u w:val="none"/>
+          <w:lang w:val="es-ES"/>
+        </w:rPr>
+        <w:t>configureCerradura</w:t>
+      </w:r>
+      <w:r>
+        <w:rPr>
+          <w:rFonts w:ascii="Arial" w:hAnsi="Arial" w:eastAsia="Arial" w:cs="Arial"/>
+          <w:b w:val="0"/>
+          <w:bCs w:val="0"/>
+          <w:i w:val="0"/>
+          <w:iCs w:val="0"/>
+          <w:strike w:val="0"/>
+          <w:dstrike w:val="0"/>
+          <w:noProof w:val="0"/>
+          <w:color w:val="000000" w:themeColor="text1" w:themeTint="FF" w:themeShade="FF"/>
+          <w:sz w:val="22"/>
+          <w:szCs w:val="22"/>
+          <w:u w:val="none"/>
+          <w:lang w:val="es-ES"/>
+        </w:rPr>
+        <w:t>() del punto 3.</w:t>
+      </w:r>
+    </w:p>
+    <w:p>
+      <w:pPr>
+        <w:pStyle w:val="Normal"/>
+        <w:spacing w:before="0" w:beforeAutospacing="off" w:after="0" w:afterAutospacing="off"/>
+        <w:rPr>
+          <w:rFonts w:ascii="Arial" w:hAnsi="Arial" w:eastAsia="Arial" w:cs="Arial"/>
+          <w:b w:val="0"/>
+          <w:bCs w:val="0"/>
+          <w:i w:val="0"/>
+          <w:iCs w:val="0"/>
+          <w:strike w:val="0"/>
+          <w:dstrike w:val="0"/>
+          <w:noProof w:val="0"/>
+          <w:color w:val="000000" w:themeColor="text1" w:themeTint="FF" w:themeShade="FF"/>
+          <w:sz w:val="22"/>
+          <w:szCs w:val="22"/>
+          <w:u w:val="none"/>
+          <w:lang w:val="es-ES"/>
+        </w:rPr>
+      </w:pPr>
+    </w:p>
+    <w:p>
+      <w:pPr>
+        <w:pStyle w:val="Normal"/>
+        <w:spacing w:before="0" w:beforeAutospacing="off" w:after="0" w:afterAutospacing="off"/>
+        <w:rPr/>
+      </w:pPr>
+      <w:r>
+        <w:rPr>
+          <w:rFonts w:ascii="Arial" w:hAnsi="Arial" w:eastAsia="Arial" w:cs="Arial"/>
+          <w:b w:val="0"/>
+          <w:bCs w:val="0"/>
+          <w:i w:val="0"/>
+          <w:iCs w:val="0"/>
+          <w:strike w:val="0"/>
+          <w:dstrike w:val="0"/>
+          <w:noProof w:val="0"/>
+          <w:color w:val="000000" w:themeColor="text1" w:themeTint="FF" w:themeShade="FF"/>
+          <w:sz w:val="22"/>
+          <w:szCs w:val="22"/>
+          <w:u w:val="none"/>
+          <w:lang w:val="es-ES"/>
+        </w:rPr>
+        <w:t>4. Implementar un algoritmo de búsqueda exhaustiva o una heurística para encontrar una combinación de rotaciones en las estructuras M que cumplan con la regla K.</w:t>
+      </w:r>
+    </w:p>
+    <w:p>
+      <w:pPr>
+        <w:pStyle w:val="Normal"/>
+        <w:spacing w:before="0" w:beforeAutospacing="off" w:after="0" w:afterAutospacing="off"/>
+        <w:rPr/>
+      </w:pPr>
+      <w:r>
+        <w:rPr>
+          <w:rFonts w:ascii="Arial" w:hAnsi="Arial" w:eastAsia="Arial" w:cs="Arial"/>
+          <w:b w:val="0"/>
+          <w:bCs w:val="0"/>
+          <w:i w:val="0"/>
+          <w:iCs w:val="0"/>
+          <w:strike w:val="0"/>
+          <w:dstrike w:val="0"/>
+          <w:noProof w:val="0"/>
+          <w:color w:val="000000" w:themeColor="text1" w:themeTint="FF" w:themeShade="FF"/>
+          <w:sz w:val="22"/>
+          <w:szCs w:val="22"/>
+          <w:u w:val="none"/>
+          <w:lang w:val="es-ES"/>
+        </w:rPr>
+        <w:t xml:space="preserve">5. Si se encuentra una configuración válida, devolverla. De lo contrario, </w:t>
+      </w:r>
+      <w:r>
+        <w:rPr>
+          <w:rFonts w:ascii="Arial" w:hAnsi="Arial" w:eastAsia="Arial" w:cs="Arial"/>
+          <w:b w:val="0"/>
+          <w:bCs w:val="0"/>
+          <w:i w:val="0"/>
+          <w:iCs w:val="0"/>
+          <w:strike w:val="0"/>
+          <w:dstrike w:val="0"/>
+          <w:noProof w:val="0"/>
+          <w:color w:val="000000" w:themeColor="text1" w:themeTint="FF" w:themeShade="FF"/>
+          <w:sz w:val="22"/>
+          <w:szCs w:val="22"/>
+          <w:u w:val="none"/>
+          <w:lang w:val="es-ES"/>
+        </w:rPr>
+        <w:t>indicar</w:t>
+      </w:r>
+      <w:r>
+        <w:rPr>
+          <w:rFonts w:ascii="Arial" w:hAnsi="Arial" w:eastAsia="Arial" w:cs="Arial"/>
+          <w:b w:val="0"/>
+          <w:bCs w:val="0"/>
+          <w:i w:val="0"/>
+          <w:iCs w:val="0"/>
+          <w:strike w:val="0"/>
+          <w:dstrike w:val="0"/>
+          <w:noProof w:val="0"/>
+          <w:color w:val="000000" w:themeColor="text1" w:themeTint="FF" w:themeShade="FF"/>
+          <w:sz w:val="22"/>
+          <w:szCs w:val="22"/>
+          <w:u w:val="none"/>
+          <w:lang w:val="es-ES"/>
+        </w:rPr>
+        <w:t xml:space="preserve"> que no se pudo encontrar una solución.</w:t>
+      </w:r>
+    </w:p>
+    <w:p>
+      <w:pPr>
+        <w:pStyle w:val="Normal"/>
+        <w:spacing w:before="0" w:beforeAutospacing="off" w:after="0" w:afterAutospacing="off"/>
+        <w:rPr>
+          <w:rFonts w:ascii="Arial" w:hAnsi="Arial" w:eastAsia="Arial" w:cs="Arial"/>
+          <w:b w:val="0"/>
+          <w:bCs w:val="0"/>
+          <w:i w:val="0"/>
+          <w:iCs w:val="0"/>
+          <w:strike w:val="0"/>
+          <w:dstrike w:val="0"/>
+          <w:noProof w:val="0"/>
+          <w:color w:val="000000" w:themeColor="text1" w:themeTint="FF" w:themeShade="FF"/>
+          <w:sz w:val="22"/>
+          <w:szCs w:val="22"/>
+          <w:u w:val="none"/>
+          <w:lang w:val="es-ES"/>
+        </w:rPr>
+      </w:pPr>
+    </w:p>
+    <w:p>
+      <w:pPr>
+        <w:pStyle w:val="Normal"/>
+        <w:spacing w:before="0" w:beforeAutospacing="off" w:after="0" w:afterAutospacing="off"/>
+        <w:rPr>
+          <w:rFonts w:ascii="Arial" w:hAnsi="Arial" w:eastAsia="Arial" w:cs="Arial"/>
+          <w:b w:val="1"/>
+          <w:bCs w:val="1"/>
+          <w:i w:val="0"/>
+          <w:iCs w:val="0"/>
+          <w:strike w:val="0"/>
+          <w:dstrike w:val="0"/>
+          <w:noProof w:val="0"/>
+          <w:color w:val="000000" w:themeColor="text1" w:themeTint="FF" w:themeShade="FF"/>
+          <w:sz w:val="22"/>
+          <w:szCs w:val="22"/>
+          <w:u w:val="none"/>
+          <w:lang w:val="es-ES"/>
+        </w:rPr>
+      </w:pPr>
+      <w:r>
+        <w:rPr>
+          <w:rFonts w:ascii="Arial" w:hAnsi="Arial" w:eastAsia="Arial" w:cs="Arial"/>
+          <w:b w:val="1"/>
+          <w:bCs w:val="1"/>
+          <w:i w:val="0"/>
+          <w:iCs w:val="0"/>
+          <w:strike w:val="0"/>
+          <w:dstrike w:val="0"/>
+          <w:noProof w:val="0"/>
+          <w:color w:val="000000" w:themeColor="text1" w:themeTint="FF" w:themeShade="FF"/>
+          <w:sz w:val="22"/>
+          <w:szCs w:val="22"/>
+          <w:u w:val="none"/>
+          <w:lang w:val="es-ES"/>
+        </w:rPr>
+        <w:t>Consideraciones:</w:t>
+      </w:r>
+    </w:p>
+    <w:p>
+      <w:pPr>
+        <w:pStyle w:val="Normal"/>
+        <w:spacing w:before="0" w:beforeAutospacing="off" w:after="0" w:afterAutospacing="off"/>
+        <w:rPr>
+          <w:rFonts w:ascii="Arial" w:hAnsi="Arial" w:eastAsia="Arial" w:cs="Arial"/>
+          <w:b w:val="1"/>
+          <w:bCs w:val="1"/>
+          <w:i w:val="0"/>
+          <w:iCs w:val="0"/>
+          <w:strike w:val="0"/>
+          <w:dstrike w:val="0"/>
+          <w:noProof w:val="0"/>
+          <w:color w:val="000000" w:themeColor="text1" w:themeTint="FF" w:themeShade="FF"/>
+          <w:sz w:val="22"/>
+          <w:szCs w:val="22"/>
+          <w:u w:val="none"/>
+          <w:lang w:val="es-ES"/>
+        </w:rPr>
+      </w:pPr>
+    </w:p>
+    <w:p>
+      <w:pPr>
+        <w:pStyle w:val="Normal"/>
+        <w:spacing w:before="0" w:beforeAutospacing="off" w:after="0" w:afterAutospacing="off"/>
+        <w:rPr/>
+      </w:pPr>
+      <w:r>
+        <w:rPr>
+          <w:rFonts w:ascii="Arial" w:hAnsi="Arial" w:eastAsia="Arial" w:cs="Arial"/>
+          <w:b w:val="0"/>
+          <w:bCs w:val="0"/>
+          <w:i w:val="0"/>
+          <w:iCs w:val="0"/>
+          <w:strike w:val="0"/>
+          <w:dstrike w:val="0"/>
+          <w:noProof w:val="0"/>
+          <w:color w:val="000000" w:themeColor="text1" w:themeTint="FF" w:themeShade="FF"/>
+          <w:sz w:val="22"/>
+          <w:szCs w:val="22"/>
+          <w:u w:val="none"/>
+          <w:lang w:val="es-ES"/>
+        </w:rPr>
+        <w:t>-Reutilizar las funciones desarrolladas en los puntos 3 y 4 para configurar cerraduras y validar reglas K.</w:t>
+      </w:r>
+    </w:p>
+    <w:p>
+      <w:pPr>
+        <w:pStyle w:val="Normal"/>
+        <w:spacing w:before="0" w:beforeAutospacing="off" w:after="0" w:afterAutospacing="off"/>
+        <w:rPr>
+          <w:rFonts w:ascii="Arial" w:hAnsi="Arial" w:eastAsia="Arial" w:cs="Arial"/>
+          <w:b w:val="0"/>
+          <w:bCs w:val="0"/>
+          <w:i w:val="0"/>
+          <w:iCs w:val="0"/>
+          <w:strike w:val="0"/>
+          <w:dstrike w:val="0"/>
+          <w:noProof w:val="0"/>
+          <w:color w:val="000000" w:themeColor="text1" w:themeTint="FF" w:themeShade="FF"/>
+          <w:sz w:val="22"/>
+          <w:szCs w:val="22"/>
+          <w:u w:val="none"/>
+          <w:lang w:val="es-ES"/>
+        </w:rPr>
+      </w:pPr>
+    </w:p>
+    <w:p>
+      <w:pPr>
+        <w:pStyle w:val="Normal"/>
+        <w:spacing w:before="0" w:beforeAutospacing="off" w:after="0" w:afterAutospacing="off"/>
+        <w:rPr/>
+      </w:pPr>
+      <w:r>
+        <w:rPr>
+          <w:rFonts w:ascii="Arial" w:hAnsi="Arial" w:eastAsia="Arial" w:cs="Arial"/>
+          <w:b w:val="0"/>
+          <w:bCs w:val="0"/>
+          <w:i w:val="0"/>
+          <w:iCs w:val="0"/>
+          <w:strike w:val="0"/>
+          <w:dstrike w:val="0"/>
+          <w:noProof w:val="0"/>
+          <w:color w:val="000000" w:themeColor="text1" w:themeTint="FF" w:themeShade="FF"/>
+          <w:sz w:val="22"/>
+          <w:szCs w:val="22"/>
+          <w:u w:val="none"/>
+          <w:lang w:val="es-ES"/>
+        </w:rPr>
+        <w:t>-Implementar un algoritmo eficiente de búsqueda o una heurística adecuada para explorar las posibles configuraciones de la cerradura.</w:t>
+      </w:r>
+    </w:p>
+    <w:p>
+      <w:pPr>
+        <w:pStyle w:val="Normal"/>
+        <w:spacing w:before="0" w:beforeAutospacing="off" w:after="0" w:afterAutospacing="off"/>
+        <w:rPr>
+          <w:rFonts w:ascii="Arial" w:hAnsi="Arial" w:eastAsia="Arial" w:cs="Arial"/>
+          <w:b w:val="0"/>
+          <w:bCs w:val="0"/>
+          <w:i w:val="0"/>
+          <w:iCs w:val="0"/>
+          <w:strike w:val="0"/>
+          <w:dstrike w:val="0"/>
+          <w:noProof w:val="0"/>
+          <w:color w:val="000000" w:themeColor="text1" w:themeTint="FF" w:themeShade="FF"/>
+          <w:sz w:val="22"/>
+          <w:szCs w:val="22"/>
+          <w:u w:val="none"/>
+          <w:lang w:val="es-ES"/>
+        </w:rPr>
+      </w:pPr>
+    </w:p>
+    <w:p>
+      <w:pPr>
+        <w:pStyle w:val="Normal"/>
+        <w:spacing w:before="0" w:beforeAutospacing="off" w:after="0" w:afterAutospacing="off"/>
+        <w:rPr/>
+      </w:pPr>
+      <w:r>
+        <w:rPr>
+          <w:rFonts w:ascii="Arial" w:hAnsi="Arial" w:eastAsia="Arial" w:cs="Arial"/>
+          <w:b w:val="0"/>
+          <w:bCs w:val="0"/>
+          <w:i w:val="0"/>
+          <w:iCs w:val="0"/>
+          <w:strike w:val="0"/>
+          <w:dstrike w:val="0"/>
+          <w:noProof w:val="0"/>
+          <w:color w:val="000000" w:themeColor="text1" w:themeTint="FF" w:themeShade="FF"/>
+          <w:sz w:val="22"/>
+          <w:szCs w:val="22"/>
+          <w:u w:val="none"/>
+          <w:lang w:val="es-ES"/>
+        </w:rPr>
+        <w:t>-Manejar adecuadamente los casos en los que no exista una configuración válida que cumpla con la regla K.</w:t>
+      </w:r>
+    </w:p>
+    <w:p>
+      <w:pPr>
+        <w:pStyle w:val="Normal"/>
+        <w:spacing w:before="0" w:beforeAutospacing="off" w:after="0" w:afterAutospacing="off"/>
+        <w:rPr>
+          <w:rFonts w:ascii="Arial" w:hAnsi="Arial" w:eastAsia="Arial" w:cs="Arial"/>
+          <w:b w:val="0"/>
+          <w:bCs w:val="0"/>
+          <w:i w:val="0"/>
+          <w:iCs w:val="0"/>
+          <w:strike w:val="0"/>
+          <w:dstrike w:val="0"/>
+          <w:noProof w:val="0"/>
+          <w:color w:val="000000" w:themeColor="text1" w:themeTint="FF" w:themeShade="FF"/>
+          <w:sz w:val="22"/>
+          <w:szCs w:val="22"/>
+          <w:u w:val="none"/>
+          <w:lang w:val="es-ES"/>
+        </w:rPr>
+      </w:pPr>
+    </w:p>
+    <w:p>
+      <w:pPr>
+        <w:pStyle w:val="Normal"/>
+        <w:spacing w:before="0" w:beforeAutospacing="off" w:after="0" w:afterAutospacing="off"/>
+        <w:rPr>
+          <w:rFonts w:ascii="Arial" w:hAnsi="Arial" w:eastAsia="Arial" w:cs="Arial"/>
+          <w:b w:val="1"/>
+          <w:bCs w:val="1"/>
+          <w:i w:val="0"/>
+          <w:iCs w:val="0"/>
+          <w:strike w:val="0"/>
+          <w:dstrike w:val="0"/>
+          <w:noProof w:val="0"/>
+          <w:color w:val="000000" w:themeColor="text1" w:themeTint="FF" w:themeShade="FF"/>
+          <w:sz w:val="22"/>
+          <w:szCs w:val="22"/>
+          <w:u w:val="none"/>
+          <w:lang w:val="es-ES"/>
+        </w:rPr>
+      </w:pPr>
+      <w:r>
+        <w:rPr>
+          <w:rFonts w:ascii="Arial" w:hAnsi="Arial" w:eastAsia="Arial" w:cs="Arial"/>
+          <w:b w:val="1"/>
+          <w:bCs w:val="1"/>
+          <w:i w:val="0"/>
+          <w:iCs w:val="0"/>
+          <w:strike w:val="0"/>
+          <w:dstrike w:val="0"/>
+          <w:noProof w:val="0"/>
+          <w:color w:val="000000" w:themeColor="text1" w:themeTint="FF" w:themeShade="FF"/>
+          <w:sz w:val="22"/>
+          <w:szCs w:val="22"/>
+          <w:u w:val="none"/>
+          <w:lang w:val="es-ES"/>
+        </w:rPr>
+        <w:t>B) Esquema donde se describen las tareas definidas en el desarrollo del algoritmo.</w:t>
+      </w:r>
+    </w:p>
+    <w:p>
+      <w:pPr>
+        <w:pStyle w:val="Normal"/>
+        <w:spacing w:before="0" w:beforeAutospacing="off" w:after="0" w:afterAutospacing="off"/>
+        <w:rPr>
+          <w:rFonts w:ascii="Arial" w:hAnsi="Arial" w:eastAsia="Arial" w:cs="Arial"/>
+          <w:b w:val="0"/>
+          <w:bCs w:val="0"/>
+          <w:i w:val="0"/>
+          <w:iCs w:val="0"/>
+          <w:strike w:val="0"/>
+          <w:dstrike w:val="0"/>
+          <w:noProof w:val="0"/>
+          <w:color w:val="000000" w:themeColor="text1" w:themeTint="FF" w:themeShade="FF"/>
+          <w:sz w:val="22"/>
+          <w:szCs w:val="22"/>
+          <w:u w:val="none"/>
+          <w:lang w:val="es-ES"/>
+        </w:rPr>
+      </w:pPr>
+    </w:p>
+    <w:p>
+      <w:pPr>
+        <w:pStyle w:val="Normal"/>
+        <w:spacing w:before="0" w:beforeAutospacing="off" w:after="0" w:afterAutospacing="off"/>
+        <w:rPr>
+          <w:rFonts w:ascii="Arial" w:hAnsi="Arial" w:eastAsia="Arial" w:cs="Arial"/>
+          <w:b w:val="0"/>
+          <w:bCs w:val="0"/>
+          <w:i w:val="0"/>
+          <w:iCs w:val="0"/>
+          <w:strike w:val="0"/>
+          <w:dstrike w:val="0"/>
+          <w:noProof w:val="0"/>
+          <w:color w:val="000000" w:themeColor="text1" w:themeTint="FF" w:themeShade="FF"/>
+          <w:sz w:val="22"/>
+          <w:szCs w:val="22"/>
+          <w:u w:val="none"/>
+          <w:lang w:val="es-ES"/>
+        </w:rPr>
+      </w:pPr>
+    </w:p>
+    <w:p>
+      <w:pPr>
+        <w:pStyle w:val="Normal"/>
+        <w:spacing w:before="0" w:beforeAutospacing="off" w:after="0" w:afterAutospacing="off"/>
+        <w:rPr/>
+      </w:pPr>
+      <w:r>
+        <w:rPr>
+          <w:rFonts w:ascii="Arial" w:hAnsi="Arial" w:eastAsia="Arial" w:cs="Arial"/>
+          <w:b w:val="0"/>
+          <w:bCs w:val="0"/>
+          <w:i w:val="0"/>
+          <w:iCs w:val="0"/>
+          <w:strike w:val="0"/>
+          <w:dstrike w:val="0"/>
+          <w:noProof w:val="0"/>
+          <w:color w:val="000000" w:themeColor="text1" w:themeTint="FF" w:themeShade="FF"/>
+          <w:sz w:val="22"/>
+          <w:szCs w:val="22"/>
+          <w:u w:val="none"/>
+          <w:lang w:val="es-ES"/>
+        </w:rPr>
+        <w:t>+-----------------------------------------------------+</w:t>
+      </w:r>
+      <w:r>
+        <w:br/>
+      </w:r>
+      <w:r>
+        <w:rPr>
+          <w:rFonts w:ascii="Arial" w:hAnsi="Arial" w:eastAsia="Arial" w:cs="Arial"/>
+          <w:b w:val="0"/>
+          <w:bCs w:val="0"/>
+          <w:i w:val="0"/>
+          <w:iCs w:val="0"/>
+          <w:strike w:val="0"/>
+          <w:dstrike w:val="0"/>
+          <w:noProof w:val="0"/>
+          <w:color w:val="000000" w:themeColor="text1" w:themeTint="FF" w:themeShade="FF"/>
+          <w:sz w:val="22"/>
+          <w:szCs w:val="22"/>
+          <w:u w:val="none"/>
+          <w:lang w:val="es-ES"/>
+        </w:rPr>
+        <w:t xml:space="preserve">|  </w:t>
+      </w:r>
+      <w:r>
+        <w:rPr>
+          <w:rFonts w:ascii="Arial" w:hAnsi="Arial" w:eastAsia="Arial" w:cs="Arial"/>
+          <w:b w:val="0"/>
+          <w:bCs w:val="0"/>
+          <w:i w:val="0"/>
+          <w:iCs w:val="0"/>
+          <w:strike w:val="0"/>
+          <w:dstrike w:val="0"/>
+          <w:noProof w:val="0"/>
+          <w:color w:val="000000" w:themeColor="text1" w:themeTint="FF" w:themeShade="FF"/>
+          <w:sz w:val="22"/>
+          <w:szCs w:val="22"/>
+          <w:u w:val="none"/>
+          <w:lang w:val="es-ES"/>
+        </w:rPr>
+        <w:t>generarConfiguracionCerradura</w:t>
+      </w:r>
+      <w:r>
+        <w:rPr>
+          <w:rFonts w:ascii="Arial" w:hAnsi="Arial" w:eastAsia="Arial" w:cs="Arial"/>
+          <w:b w:val="0"/>
+          <w:bCs w:val="0"/>
+          <w:i w:val="0"/>
+          <w:iCs w:val="0"/>
+          <w:strike w:val="0"/>
+          <w:dstrike w:val="0"/>
+          <w:noProof w:val="0"/>
+          <w:color w:val="000000" w:themeColor="text1" w:themeTint="FF" w:themeShade="FF"/>
+          <w:sz w:val="22"/>
+          <w:szCs w:val="22"/>
+          <w:u w:val="none"/>
+          <w:lang w:val="es-ES"/>
+        </w:rPr>
+        <w:t>(regla)  |</w:t>
+      </w:r>
+      <w:r>
+        <w:br/>
+      </w:r>
+      <w:r>
+        <w:rPr>
+          <w:rFonts w:ascii="Arial" w:hAnsi="Arial" w:eastAsia="Arial" w:cs="Arial"/>
+          <w:b w:val="0"/>
+          <w:bCs w:val="0"/>
+          <w:i w:val="0"/>
+          <w:iCs w:val="0"/>
+          <w:strike w:val="0"/>
+          <w:dstrike w:val="0"/>
+          <w:noProof w:val="0"/>
+          <w:color w:val="000000" w:themeColor="text1" w:themeTint="FF" w:themeShade="FF"/>
+          <w:sz w:val="22"/>
+          <w:szCs w:val="22"/>
+          <w:u w:val="none"/>
+          <w:lang w:val="es-ES"/>
+        </w:rPr>
+        <w:t>+-----------------------------------------------------+</w:t>
+      </w:r>
+      <w:r>
+        <w:br/>
+      </w:r>
+      <w:r>
+        <w:rPr>
+          <w:rFonts w:ascii="Arial" w:hAnsi="Arial" w:eastAsia="Arial" w:cs="Arial"/>
+          <w:b w:val="0"/>
+          <w:bCs w:val="0"/>
+          <w:i w:val="0"/>
+          <w:iCs w:val="0"/>
+          <w:strike w:val="0"/>
+          <w:dstrike w:val="0"/>
+          <w:noProof w:val="0"/>
+          <w:color w:val="000000" w:themeColor="text1" w:themeTint="FF" w:themeShade="FF"/>
+          <w:sz w:val="22"/>
+          <w:szCs w:val="22"/>
+          <w:u w:val="none"/>
+          <w:lang w:val="es-ES"/>
+        </w:rPr>
+        <w:t xml:space="preserve">                  |</w:t>
+      </w:r>
+      <w:r>
+        <w:br/>
+      </w:r>
+      <w:r>
+        <w:rPr>
+          <w:rFonts w:ascii="Arial" w:hAnsi="Arial" w:eastAsia="Arial" w:cs="Arial"/>
+          <w:b w:val="0"/>
+          <w:bCs w:val="0"/>
+          <w:i w:val="0"/>
+          <w:iCs w:val="0"/>
+          <w:strike w:val="0"/>
+          <w:dstrike w:val="0"/>
+          <w:noProof w:val="0"/>
+          <w:color w:val="000000" w:themeColor="text1" w:themeTint="FF" w:themeShade="FF"/>
+          <w:sz w:val="22"/>
+          <w:szCs w:val="22"/>
+          <w:u w:val="none"/>
+          <w:lang w:val="es-ES"/>
+        </w:rPr>
+        <w:t xml:space="preserve">                 V</w:t>
+      </w:r>
+      <w:r>
+        <w:br/>
+      </w:r>
+      <w:r>
+        <w:rPr>
+          <w:rFonts w:ascii="Arial" w:hAnsi="Arial" w:eastAsia="Arial" w:cs="Arial"/>
+          <w:b w:val="0"/>
+          <w:bCs w:val="0"/>
+          <w:i w:val="0"/>
+          <w:iCs w:val="0"/>
+          <w:strike w:val="0"/>
+          <w:dstrike w:val="0"/>
+          <w:noProof w:val="0"/>
+          <w:color w:val="000000" w:themeColor="text1" w:themeTint="FF" w:themeShade="FF"/>
+          <w:sz w:val="22"/>
+          <w:szCs w:val="22"/>
+          <w:u w:val="none"/>
+          <w:lang w:val="es-ES"/>
+        </w:rPr>
+        <w:t>+----------------------------------------------------+</w:t>
+      </w:r>
+      <w:r>
+        <w:br/>
+      </w:r>
+      <w:r>
+        <w:rPr>
+          <w:rFonts w:ascii="Arial" w:hAnsi="Arial" w:eastAsia="Arial" w:cs="Arial"/>
+          <w:b w:val="0"/>
+          <w:bCs w:val="0"/>
+          <w:i w:val="0"/>
+          <w:iCs w:val="0"/>
+          <w:strike w:val="0"/>
+          <w:dstrike w:val="0"/>
+          <w:noProof w:val="0"/>
+          <w:color w:val="000000" w:themeColor="text1" w:themeTint="FF" w:themeShade="FF"/>
+          <w:sz w:val="22"/>
+          <w:szCs w:val="22"/>
+          <w:u w:val="none"/>
+          <w:lang w:val="es-ES"/>
+        </w:rPr>
+        <w:t>|  Analizar regla K y determinar               |</w:t>
+      </w:r>
+      <w:r>
+        <w:br/>
+      </w:r>
+      <w:r>
+        <w:rPr>
+          <w:rFonts w:ascii="Arial" w:hAnsi="Arial" w:eastAsia="Arial" w:cs="Arial"/>
+          <w:b w:val="0"/>
+          <w:bCs w:val="0"/>
+          <w:i w:val="0"/>
+          <w:iCs w:val="0"/>
+          <w:strike w:val="0"/>
+          <w:dstrike w:val="0"/>
+          <w:noProof w:val="0"/>
+          <w:color w:val="000000" w:themeColor="text1" w:themeTint="FF" w:themeShade="FF"/>
+          <w:sz w:val="22"/>
+          <w:szCs w:val="22"/>
+          <w:u w:val="none"/>
+          <w:lang w:val="es-ES"/>
+        </w:rPr>
+        <w:t>|   número de estructuras M necesarias  |</w:t>
+      </w:r>
+      <w:r>
+        <w:br/>
+      </w:r>
+      <w:r>
+        <w:rPr>
+          <w:rFonts w:ascii="Arial" w:hAnsi="Arial" w:eastAsia="Arial" w:cs="Arial"/>
+          <w:b w:val="0"/>
+          <w:bCs w:val="0"/>
+          <w:i w:val="0"/>
+          <w:iCs w:val="0"/>
+          <w:strike w:val="0"/>
+          <w:dstrike w:val="0"/>
+          <w:noProof w:val="0"/>
+          <w:color w:val="000000" w:themeColor="text1" w:themeTint="FF" w:themeShade="FF"/>
+          <w:sz w:val="22"/>
+          <w:szCs w:val="22"/>
+          <w:u w:val="none"/>
+          <w:lang w:val="es-ES"/>
+        </w:rPr>
+        <w:t>+----------------------------------------------------+</w:t>
+      </w:r>
+      <w:r>
+        <w:br/>
+      </w:r>
+      <w:r>
+        <w:rPr>
+          <w:rFonts w:ascii="Arial" w:hAnsi="Arial" w:eastAsia="Arial" w:cs="Arial"/>
+          <w:b w:val="0"/>
+          <w:bCs w:val="0"/>
+          <w:i w:val="0"/>
+          <w:iCs w:val="0"/>
+          <w:strike w:val="0"/>
+          <w:dstrike w:val="0"/>
+          <w:noProof w:val="0"/>
+          <w:color w:val="000000" w:themeColor="text1" w:themeTint="FF" w:themeShade="FF"/>
+          <w:sz w:val="22"/>
+          <w:szCs w:val="22"/>
+          <w:u w:val="none"/>
+          <w:lang w:val="es-ES"/>
+        </w:rPr>
+        <w:t xml:space="preserve">                  |</w:t>
+      </w:r>
+      <w:r>
+        <w:br/>
+      </w:r>
+      <w:r>
+        <w:rPr>
+          <w:rFonts w:ascii="Arial" w:hAnsi="Arial" w:eastAsia="Arial" w:cs="Arial"/>
+          <w:b w:val="0"/>
+          <w:bCs w:val="0"/>
+          <w:i w:val="0"/>
+          <w:iCs w:val="0"/>
+          <w:strike w:val="0"/>
+          <w:dstrike w:val="0"/>
+          <w:noProof w:val="0"/>
+          <w:color w:val="000000" w:themeColor="text1" w:themeTint="FF" w:themeShade="FF"/>
+          <w:sz w:val="22"/>
+          <w:szCs w:val="22"/>
+          <w:u w:val="none"/>
+          <w:lang w:val="es-ES"/>
+        </w:rPr>
+        <w:t xml:space="preserve">                 V</w:t>
+      </w:r>
+      <w:r>
+        <w:br/>
+      </w:r>
+      <w:r>
+        <w:rPr>
+          <w:rFonts w:ascii="Arial" w:hAnsi="Arial" w:eastAsia="Arial" w:cs="Arial"/>
+          <w:b w:val="0"/>
+          <w:bCs w:val="0"/>
+          <w:i w:val="0"/>
+          <w:iCs w:val="0"/>
+          <w:strike w:val="0"/>
+          <w:dstrike w:val="0"/>
+          <w:noProof w:val="0"/>
+          <w:color w:val="000000" w:themeColor="text1" w:themeTint="FF" w:themeShade="FF"/>
+          <w:sz w:val="22"/>
+          <w:szCs w:val="22"/>
+          <w:u w:val="none"/>
+          <w:lang w:val="es-ES"/>
+        </w:rPr>
+        <w:t>+-------------------------------------------+</w:t>
+      </w:r>
+      <w:r>
+        <w:br/>
+      </w:r>
+      <w:r>
+        <w:rPr>
+          <w:rFonts w:ascii="Arial" w:hAnsi="Arial" w:eastAsia="Arial" w:cs="Arial"/>
+          <w:b w:val="0"/>
+          <w:bCs w:val="0"/>
+          <w:i w:val="0"/>
+          <w:iCs w:val="0"/>
+          <w:strike w:val="0"/>
+          <w:dstrike w:val="0"/>
+          <w:noProof w:val="0"/>
+          <w:color w:val="000000" w:themeColor="text1" w:themeTint="FF" w:themeShade="FF"/>
+          <w:sz w:val="22"/>
+          <w:szCs w:val="22"/>
+          <w:u w:val="none"/>
+          <w:lang w:val="es-ES"/>
+        </w:rPr>
+        <w:t>|  Configurar cerradura con ese    |</w:t>
+      </w:r>
+      <w:r>
+        <w:br/>
+      </w:r>
+      <w:r>
+        <w:rPr>
+          <w:rFonts w:ascii="Arial" w:hAnsi="Arial" w:eastAsia="Arial" w:cs="Arial"/>
+          <w:b w:val="0"/>
+          <w:bCs w:val="0"/>
+          <w:i w:val="0"/>
+          <w:iCs w:val="0"/>
+          <w:strike w:val="0"/>
+          <w:dstrike w:val="0"/>
+          <w:noProof w:val="0"/>
+          <w:color w:val="000000" w:themeColor="text1" w:themeTint="FF" w:themeShade="FF"/>
+          <w:sz w:val="22"/>
+          <w:szCs w:val="22"/>
+          <w:u w:val="none"/>
+          <w:lang w:val="es-ES"/>
+        </w:rPr>
+        <w:t>|   número de estructuras M          |</w:t>
+      </w:r>
+      <w:r>
+        <w:br/>
+      </w:r>
+      <w:r>
+        <w:rPr>
+          <w:rFonts w:ascii="Arial" w:hAnsi="Arial" w:eastAsia="Arial" w:cs="Arial"/>
+          <w:b w:val="0"/>
+          <w:bCs w:val="0"/>
+          <w:i w:val="0"/>
+          <w:iCs w:val="0"/>
+          <w:strike w:val="0"/>
+          <w:dstrike w:val="0"/>
+          <w:noProof w:val="0"/>
+          <w:color w:val="000000" w:themeColor="text1" w:themeTint="FF" w:themeShade="FF"/>
+          <w:sz w:val="22"/>
+          <w:szCs w:val="22"/>
+          <w:u w:val="none"/>
+          <w:lang w:val="es-ES"/>
+        </w:rPr>
+        <w:t>+-------------------------------------------+</w:t>
+      </w:r>
+      <w:r>
+        <w:br/>
+      </w:r>
+      <w:r>
+        <w:rPr>
+          <w:rFonts w:ascii="Arial" w:hAnsi="Arial" w:eastAsia="Arial" w:cs="Arial"/>
+          <w:b w:val="0"/>
+          <w:bCs w:val="0"/>
+          <w:i w:val="0"/>
+          <w:iCs w:val="0"/>
+          <w:strike w:val="0"/>
+          <w:dstrike w:val="0"/>
+          <w:noProof w:val="0"/>
+          <w:color w:val="000000" w:themeColor="text1" w:themeTint="FF" w:themeShade="FF"/>
+          <w:sz w:val="22"/>
+          <w:szCs w:val="22"/>
+          <w:u w:val="none"/>
+          <w:lang w:val="es-ES"/>
+        </w:rPr>
+        <w:t xml:space="preserve">                  |</w:t>
+      </w:r>
+      <w:r>
+        <w:br/>
+      </w:r>
+      <w:r>
+        <w:rPr>
+          <w:rFonts w:ascii="Arial" w:hAnsi="Arial" w:eastAsia="Arial" w:cs="Arial"/>
+          <w:b w:val="0"/>
+          <w:bCs w:val="0"/>
+          <w:i w:val="0"/>
+          <w:iCs w:val="0"/>
+          <w:strike w:val="0"/>
+          <w:dstrike w:val="0"/>
+          <w:noProof w:val="0"/>
+          <w:color w:val="000000" w:themeColor="text1" w:themeTint="FF" w:themeShade="FF"/>
+          <w:sz w:val="22"/>
+          <w:szCs w:val="22"/>
+          <w:u w:val="none"/>
+          <w:lang w:val="es-ES"/>
+        </w:rPr>
+        <w:t xml:space="preserve">                 V</w:t>
+      </w:r>
+      <w:r>
+        <w:br/>
+      </w:r>
+      <w:r>
+        <w:rPr>
+          <w:rFonts w:ascii="Arial" w:hAnsi="Arial" w:eastAsia="Arial" w:cs="Arial"/>
+          <w:b w:val="0"/>
+          <w:bCs w:val="0"/>
+          <w:i w:val="0"/>
+          <w:iCs w:val="0"/>
+          <w:strike w:val="0"/>
+          <w:dstrike w:val="0"/>
+          <w:noProof w:val="0"/>
+          <w:color w:val="000000" w:themeColor="text1" w:themeTint="FF" w:themeShade="FF"/>
+          <w:sz w:val="22"/>
+          <w:szCs w:val="22"/>
+          <w:u w:val="none"/>
+          <w:lang w:val="es-ES"/>
+        </w:rPr>
+        <w:t>+-----------------------------------------+</w:t>
+      </w:r>
+      <w:r>
+        <w:br/>
+      </w:r>
+      <w:r>
+        <w:rPr>
+          <w:rFonts w:ascii="Arial" w:hAnsi="Arial" w:eastAsia="Arial" w:cs="Arial"/>
+          <w:b w:val="0"/>
+          <w:bCs w:val="0"/>
+          <w:i w:val="0"/>
+          <w:iCs w:val="0"/>
+          <w:strike w:val="0"/>
+          <w:dstrike w:val="0"/>
+          <w:noProof w:val="0"/>
+          <w:color w:val="000000" w:themeColor="text1" w:themeTint="FF" w:themeShade="FF"/>
+          <w:sz w:val="22"/>
+          <w:szCs w:val="22"/>
+          <w:u w:val="none"/>
+          <w:lang w:val="es-ES"/>
+        </w:rPr>
+        <w:t>|  Inicializar configuración inicial  |</w:t>
+      </w:r>
+      <w:r>
+        <w:br/>
+      </w:r>
+      <w:r>
+        <w:rPr>
+          <w:rFonts w:ascii="Arial" w:hAnsi="Arial" w:eastAsia="Arial" w:cs="Arial"/>
+          <w:b w:val="0"/>
+          <w:bCs w:val="0"/>
+          <w:i w:val="0"/>
+          <w:iCs w:val="0"/>
+          <w:strike w:val="0"/>
+          <w:dstrike w:val="0"/>
+          <w:noProof w:val="0"/>
+          <w:color w:val="000000" w:themeColor="text1" w:themeTint="FF" w:themeShade="FF"/>
+          <w:sz w:val="22"/>
+          <w:szCs w:val="22"/>
+          <w:u w:val="none"/>
+          <w:lang w:val="es-ES"/>
+        </w:rPr>
+        <w:t>|   (todas estructuras sin rotar)    |</w:t>
+      </w:r>
+      <w:r>
+        <w:br/>
+      </w:r>
+      <w:r>
+        <w:rPr>
+          <w:rFonts w:ascii="Arial" w:hAnsi="Arial" w:eastAsia="Arial" w:cs="Arial"/>
+          <w:b w:val="0"/>
+          <w:bCs w:val="0"/>
+          <w:i w:val="0"/>
+          <w:iCs w:val="0"/>
+          <w:strike w:val="0"/>
+          <w:dstrike w:val="0"/>
+          <w:noProof w:val="0"/>
+          <w:color w:val="000000" w:themeColor="text1" w:themeTint="FF" w:themeShade="FF"/>
+          <w:sz w:val="22"/>
+          <w:szCs w:val="22"/>
+          <w:u w:val="none"/>
+          <w:lang w:val="es-ES"/>
+        </w:rPr>
+        <w:t>+-----------------------------------------+</w:t>
+      </w:r>
+      <w:r>
+        <w:br/>
+      </w:r>
+      <w:r>
+        <w:rPr>
+          <w:rFonts w:ascii="Arial" w:hAnsi="Arial" w:eastAsia="Arial" w:cs="Arial"/>
+          <w:b w:val="0"/>
+          <w:bCs w:val="0"/>
+          <w:i w:val="0"/>
+          <w:iCs w:val="0"/>
+          <w:strike w:val="0"/>
+          <w:dstrike w:val="0"/>
+          <w:noProof w:val="0"/>
+          <w:color w:val="000000" w:themeColor="text1" w:themeTint="FF" w:themeShade="FF"/>
+          <w:sz w:val="22"/>
+          <w:szCs w:val="22"/>
+          <w:u w:val="none"/>
+          <w:lang w:val="es-ES"/>
+        </w:rPr>
+        <w:t xml:space="preserve">                  |</w:t>
+      </w:r>
+      <w:r>
+        <w:br/>
+      </w:r>
+      <w:r>
+        <w:rPr>
+          <w:rFonts w:ascii="Arial" w:hAnsi="Arial" w:eastAsia="Arial" w:cs="Arial"/>
+          <w:b w:val="0"/>
+          <w:bCs w:val="0"/>
+          <w:i w:val="0"/>
+          <w:iCs w:val="0"/>
+          <w:strike w:val="0"/>
+          <w:dstrike w:val="0"/>
+          <w:noProof w:val="0"/>
+          <w:color w:val="000000" w:themeColor="text1" w:themeTint="FF" w:themeShade="FF"/>
+          <w:sz w:val="22"/>
+          <w:szCs w:val="22"/>
+          <w:u w:val="none"/>
+          <w:lang w:val="es-ES"/>
+        </w:rPr>
+        <w:t xml:space="preserve">                 V</w:t>
+      </w:r>
+      <w:r>
+        <w:br/>
+      </w:r>
+      <w:r>
+        <w:rPr>
+          <w:rFonts w:ascii="Arial" w:hAnsi="Arial" w:eastAsia="Arial" w:cs="Arial"/>
+          <w:b w:val="0"/>
+          <w:bCs w:val="0"/>
+          <w:i w:val="0"/>
+          <w:iCs w:val="0"/>
+          <w:strike w:val="0"/>
+          <w:dstrike w:val="0"/>
+          <w:noProof w:val="0"/>
+          <w:color w:val="000000" w:themeColor="text1" w:themeTint="FF" w:themeShade="FF"/>
+          <w:sz w:val="22"/>
+          <w:szCs w:val="22"/>
+          <w:u w:val="none"/>
+          <w:lang w:val="es-ES"/>
+        </w:rPr>
+        <w:t>+--------------------------------------------------+</w:t>
+      </w:r>
+      <w:r>
+        <w:br/>
+      </w:r>
+      <w:r>
+        <w:rPr>
+          <w:rFonts w:ascii="Arial" w:hAnsi="Arial" w:eastAsia="Arial" w:cs="Arial"/>
+          <w:b w:val="0"/>
+          <w:bCs w:val="0"/>
+          <w:i w:val="0"/>
+          <w:iCs w:val="0"/>
+          <w:strike w:val="0"/>
+          <w:dstrike w:val="0"/>
+          <w:noProof w:val="0"/>
+          <w:color w:val="000000" w:themeColor="text1" w:themeTint="FF" w:themeShade="FF"/>
+          <w:sz w:val="22"/>
+          <w:szCs w:val="22"/>
+          <w:u w:val="none"/>
+          <w:lang w:val="es-ES"/>
+        </w:rPr>
+        <w:t>|  Búsqueda exhaustiva o heurística     |</w:t>
+      </w:r>
+      <w:r>
+        <w:br/>
+      </w:r>
+      <w:r>
+        <w:rPr>
+          <w:rFonts w:ascii="Arial" w:hAnsi="Arial" w:eastAsia="Arial" w:cs="Arial"/>
+          <w:b w:val="0"/>
+          <w:bCs w:val="0"/>
+          <w:i w:val="0"/>
+          <w:iCs w:val="0"/>
+          <w:strike w:val="0"/>
+          <w:dstrike w:val="0"/>
+          <w:noProof w:val="0"/>
+          <w:color w:val="000000" w:themeColor="text1" w:themeTint="FF" w:themeShade="FF"/>
+          <w:sz w:val="22"/>
+          <w:szCs w:val="22"/>
+          <w:u w:val="none"/>
+          <w:lang w:val="es-ES"/>
+        </w:rPr>
+        <w:t>|   para encontrar configuración válida  |</w:t>
+      </w:r>
+      <w:r>
+        <w:br/>
+      </w:r>
+      <w:r>
+        <w:rPr>
+          <w:rFonts w:ascii="Arial" w:hAnsi="Arial" w:eastAsia="Arial" w:cs="Arial"/>
+          <w:b w:val="0"/>
+          <w:bCs w:val="0"/>
+          <w:i w:val="0"/>
+          <w:iCs w:val="0"/>
+          <w:strike w:val="0"/>
+          <w:dstrike w:val="0"/>
+          <w:noProof w:val="0"/>
+          <w:color w:val="000000" w:themeColor="text1" w:themeTint="FF" w:themeShade="FF"/>
+          <w:sz w:val="22"/>
+          <w:szCs w:val="22"/>
+          <w:u w:val="none"/>
+          <w:lang w:val="es-ES"/>
+        </w:rPr>
+        <w:t>+--------------------------------------------------+</w:t>
+      </w:r>
+      <w:r>
+        <w:br/>
+      </w:r>
+      <w:r>
+        <w:rPr>
+          <w:rFonts w:ascii="Arial" w:hAnsi="Arial" w:eastAsia="Arial" w:cs="Arial"/>
+          <w:b w:val="0"/>
+          <w:bCs w:val="0"/>
+          <w:i w:val="0"/>
+          <w:iCs w:val="0"/>
+          <w:strike w:val="0"/>
+          <w:dstrike w:val="0"/>
+          <w:noProof w:val="0"/>
+          <w:color w:val="000000" w:themeColor="text1" w:themeTint="FF" w:themeShade="FF"/>
+          <w:sz w:val="22"/>
+          <w:szCs w:val="22"/>
+          <w:u w:val="none"/>
+          <w:lang w:val="es-ES"/>
+        </w:rPr>
+        <w:t xml:space="preserve">                  |</w:t>
+      </w:r>
+      <w:r>
+        <w:br/>
+      </w:r>
+      <w:r>
+        <w:rPr>
+          <w:rFonts w:ascii="Arial" w:hAnsi="Arial" w:eastAsia="Arial" w:cs="Arial"/>
+          <w:b w:val="0"/>
+          <w:bCs w:val="0"/>
+          <w:i w:val="0"/>
+          <w:iCs w:val="0"/>
+          <w:strike w:val="0"/>
+          <w:dstrike w:val="0"/>
+          <w:noProof w:val="0"/>
+          <w:color w:val="000000" w:themeColor="text1" w:themeTint="FF" w:themeShade="FF"/>
+          <w:sz w:val="22"/>
+          <w:szCs w:val="22"/>
+          <w:u w:val="none"/>
+          <w:lang w:val="es-ES"/>
+        </w:rPr>
+        <w:t xml:space="preserve">                 V</w:t>
+      </w:r>
+      <w:r>
+        <w:br/>
+      </w:r>
+      <w:r>
+        <w:rPr>
+          <w:rFonts w:ascii="Arial" w:hAnsi="Arial" w:eastAsia="Arial" w:cs="Arial"/>
+          <w:b w:val="0"/>
+          <w:bCs w:val="0"/>
+          <w:i w:val="0"/>
+          <w:iCs w:val="0"/>
+          <w:strike w:val="0"/>
+          <w:dstrike w:val="0"/>
+          <w:noProof w:val="0"/>
+          <w:color w:val="000000" w:themeColor="text1" w:themeTint="FF" w:themeShade="FF"/>
+          <w:sz w:val="22"/>
+          <w:szCs w:val="22"/>
+          <w:u w:val="none"/>
+          <w:lang w:val="es-ES"/>
+        </w:rPr>
+        <w:t>+------------------------------------------+</w:t>
+      </w:r>
+      <w:r>
+        <w:br/>
+      </w:r>
+      <w:r>
+        <w:rPr>
+          <w:rFonts w:ascii="Arial" w:hAnsi="Arial" w:eastAsia="Arial" w:cs="Arial"/>
+          <w:b w:val="0"/>
+          <w:bCs w:val="0"/>
+          <w:i w:val="0"/>
+          <w:iCs w:val="0"/>
+          <w:strike w:val="0"/>
+          <w:dstrike w:val="0"/>
+          <w:noProof w:val="0"/>
+          <w:color w:val="000000" w:themeColor="text1" w:themeTint="FF" w:themeShade="FF"/>
+          <w:sz w:val="22"/>
+          <w:szCs w:val="22"/>
+          <w:u w:val="none"/>
+          <w:lang w:val="es-ES"/>
+        </w:rPr>
+        <w:t>|  Si se encuentra configuración   |</w:t>
+      </w:r>
+      <w:r>
+        <w:br/>
+      </w:r>
+      <w:r>
+        <w:rPr>
+          <w:rFonts w:ascii="Arial" w:hAnsi="Arial" w:eastAsia="Arial" w:cs="Arial"/>
+          <w:b w:val="0"/>
+          <w:bCs w:val="0"/>
+          <w:i w:val="0"/>
+          <w:iCs w:val="0"/>
+          <w:strike w:val="0"/>
+          <w:dstrike w:val="0"/>
+          <w:noProof w:val="0"/>
+          <w:color w:val="000000" w:themeColor="text1" w:themeTint="FF" w:themeShade="FF"/>
+          <w:sz w:val="22"/>
+          <w:szCs w:val="22"/>
+          <w:u w:val="none"/>
+          <w:lang w:val="es-ES"/>
+        </w:rPr>
+        <w:t>|   válida, devolverla                     |</w:t>
+      </w:r>
+      <w:r>
+        <w:br/>
+      </w:r>
+      <w:r>
+        <w:rPr>
+          <w:rFonts w:ascii="Arial" w:hAnsi="Arial" w:eastAsia="Arial" w:cs="Arial"/>
+          <w:b w:val="0"/>
+          <w:bCs w:val="0"/>
+          <w:i w:val="0"/>
+          <w:iCs w:val="0"/>
+          <w:strike w:val="0"/>
+          <w:dstrike w:val="0"/>
+          <w:noProof w:val="0"/>
+          <w:color w:val="000000" w:themeColor="text1" w:themeTint="FF" w:themeShade="FF"/>
+          <w:sz w:val="22"/>
+          <w:szCs w:val="22"/>
+          <w:u w:val="none"/>
+          <w:lang w:val="es-ES"/>
+        </w:rPr>
+        <w:t>+------------------------------------------+</w:t>
+      </w:r>
+      <w:r>
+        <w:br/>
+      </w:r>
+      <w:r>
+        <w:rPr>
+          <w:rFonts w:ascii="Arial" w:hAnsi="Arial" w:eastAsia="Arial" w:cs="Arial"/>
+          <w:b w:val="0"/>
+          <w:bCs w:val="0"/>
+          <w:i w:val="0"/>
+          <w:iCs w:val="0"/>
+          <w:strike w:val="0"/>
+          <w:dstrike w:val="0"/>
+          <w:noProof w:val="0"/>
+          <w:color w:val="000000" w:themeColor="text1" w:themeTint="FF" w:themeShade="FF"/>
+          <w:sz w:val="22"/>
+          <w:szCs w:val="22"/>
+          <w:u w:val="none"/>
+          <w:lang w:val="es-ES"/>
+        </w:rPr>
+        <w:t xml:space="preserve">                  |</w:t>
+      </w:r>
+      <w:r>
+        <w:br/>
+      </w:r>
+      <w:r>
+        <w:rPr>
+          <w:rFonts w:ascii="Arial" w:hAnsi="Arial" w:eastAsia="Arial" w:cs="Arial"/>
+          <w:b w:val="0"/>
+          <w:bCs w:val="0"/>
+          <w:i w:val="0"/>
+          <w:iCs w:val="0"/>
+          <w:strike w:val="0"/>
+          <w:dstrike w:val="0"/>
+          <w:noProof w:val="0"/>
+          <w:color w:val="000000" w:themeColor="text1" w:themeTint="FF" w:themeShade="FF"/>
+          <w:sz w:val="22"/>
+          <w:szCs w:val="22"/>
+          <w:u w:val="none"/>
+          <w:lang w:val="es-ES"/>
+        </w:rPr>
+        <w:t xml:space="preserve">                 V</w:t>
+      </w:r>
+      <w:r>
+        <w:br/>
+      </w:r>
+      <w:r>
+        <w:rPr>
+          <w:rFonts w:ascii="Arial" w:hAnsi="Arial" w:eastAsia="Arial" w:cs="Arial"/>
+          <w:b w:val="0"/>
+          <w:bCs w:val="0"/>
+          <w:i w:val="0"/>
+          <w:iCs w:val="0"/>
+          <w:strike w:val="0"/>
+          <w:dstrike w:val="0"/>
+          <w:noProof w:val="0"/>
+          <w:color w:val="000000" w:themeColor="text1" w:themeTint="FF" w:themeShade="FF"/>
+          <w:sz w:val="22"/>
+          <w:szCs w:val="22"/>
+          <w:u w:val="none"/>
+          <w:lang w:val="es-ES"/>
+        </w:rPr>
+        <w:t>+-------------------------------------------+</w:t>
+      </w:r>
+      <w:r>
+        <w:br/>
+      </w:r>
+      <w:r>
+        <w:rPr>
+          <w:rFonts w:ascii="Arial" w:hAnsi="Arial" w:eastAsia="Arial" w:cs="Arial"/>
+          <w:b w:val="0"/>
+          <w:bCs w:val="0"/>
+          <w:i w:val="0"/>
+          <w:iCs w:val="0"/>
+          <w:strike w:val="0"/>
+          <w:dstrike w:val="0"/>
+          <w:noProof w:val="0"/>
+          <w:color w:val="000000" w:themeColor="text1" w:themeTint="FF" w:themeShade="FF"/>
+          <w:sz w:val="22"/>
+          <w:szCs w:val="22"/>
+          <w:u w:val="none"/>
+          <w:lang w:val="es-ES"/>
+        </w:rPr>
+        <w:t>|  Si no se encuentra solución,      |</w:t>
+      </w:r>
+      <w:r>
+        <w:br/>
+      </w:r>
+      <w:r>
+        <w:rPr>
+          <w:rFonts w:ascii="Arial" w:hAnsi="Arial" w:eastAsia="Arial" w:cs="Arial"/>
+          <w:b w:val="0"/>
+          <w:bCs w:val="0"/>
+          <w:i w:val="0"/>
+          <w:iCs w:val="0"/>
+          <w:strike w:val="0"/>
+          <w:dstrike w:val="0"/>
+          <w:noProof w:val="0"/>
+          <w:color w:val="000000" w:themeColor="text1" w:themeTint="FF" w:themeShade="FF"/>
+          <w:sz w:val="22"/>
+          <w:szCs w:val="22"/>
+          <w:u w:val="none"/>
+          <w:lang w:val="es-ES"/>
+        </w:rPr>
+        <w:t>|   indicar que no hay solución      |</w:t>
+      </w:r>
+      <w:r>
+        <w:br/>
+      </w:r>
+      <w:r>
+        <w:rPr>
+          <w:rFonts w:ascii="Arial" w:hAnsi="Arial" w:eastAsia="Arial" w:cs="Arial"/>
+          <w:b w:val="0"/>
+          <w:bCs w:val="0"/>
+          <w:i w:val="0"/>
+          <w:iCs w:val="0"/>
+          <w:strike w:val="0"/>
+          <w:dstrike w:val="0"/>
+          <w:noProof w:val="0"/>
+          <w:color w:val="000000" w:themeColor="text1" w:themeTint="FF" w:themeShade="FF"/>
+          <w:sz w:val="22"/>
+          <w:szCs w:val="22"/>
+          <w:u w:val="none"/>
+          <w:lang w:val="es-ES"/>
+        </w:rPr>
+        <w:t>+-------------------------------------------+</w:t>
+      </w:r>
+    </w:p>
+    <w:p>
+      <w:pPr>
+        <w:pStyle w:val="Normal"/>
+        <w:spacing w:before="0" w:beforeAutospacing="off" w:after="0" w:afterAutospacing="off"/>
+        <w:rPr>
+          <w:rFonts w:ascii="Arial" w:hAnsi="Arial" w:eastAsia="Arial" w:cs="Arial"/>
+          <w:b w:val="0"/>
+          <w:bCs w:val="0"/>
+          <w:i w:val="0"/>
+          <w:iCs w:val="0"/>
+          <w:strike w:val="0"/>
+          <w:dstrike w:val="0"/>
+          <w:noProof w:val="0"/>
+          <w:color w:val="000000" w:themeColor="text1" w:themeTint="FF" w:themeShade="FF"/>
+          <w:sz w:val="22"/>
+          <w:szCs w:val="22"/>
+          <w:u w:val="none"/>
+          <w:lang w:val="es-ES"/>
+        </w:rPr>
+      </w:pPr>
+    </w:p>
+    <w:p>
+      <w:pPr>
+        <w:pStyle w:val="Normal"/>
+        <w:spacing w:before="0" w:beforeAutospacing="off" w:after="0" w:afterAutospacing="off"/>
+        <w:rPr>
+          <w:rFonts w:ascii="Arial" w:hAnsi="Arial" w:eastAsia="Arial" w:cs="Arial"/>
+          <w:b w:val="1"/>
+          <w:bCs w:val="1"/>
+          <w:i w:val="0"/>
+          <w:iCs w:val="0"/>
+          <w:strike w:val="0"/>
+          <w:dstrike w:val="0"/>
+          <w:noProof w:val="0"/>
+          <w:color w:val="000000" w:themeColor="text1" w:themeTint="FF" w:themeShade="FF"/>
+          <w:sz w:val="22"/>
+          <w:szCs w:val="22"/>
+          <w:u w:val="none"/>
+          <w:lang w:val="es-ES"/>
+        </w:rPr>
+      </w:pPr>
+      <w:r>
+        <w:rPr>
+          <w:rFonts w:ascii="Arial" w:hAnsi="Arial" w:eastAsia="Arial" w:cs="Arial"/>
+          <w:b w:val="1"/>
+          <w:bCs w:val="1"/>
+          <w:i w:val="0"/>
+          <w:iCs w:val="0"/>
+          <w:strike w:val="0"/>
+          <w:dstrike w:val="0"/>
+          <w:noProof w:val="0"/>
+          <w:color w:val="000000" w:themeColor="text1" w:themeTint="FF" w:themeShade="FF"/>
+          <w:sz w:val="22"/>
+          <w:szCs w:val="22"/>
+          <w:u w:val="none"/>
+          <w:lang w:val="es-ES"/>
+        </w:rPr>
+        <w:t>c) Algoritmo implementado.</w:t>
+      </w:r>
+    </w:p>
+    <w:p>
+      <w:pPr>
+        <w:pStyle w:val="Normal"/>
+        <w:spacing w:before="0" w:beforeAutospacing="off" w:after="0" w:afterAutospacing="off"/>
+        <w:rPr>
+          <w:rFonts w:ascii="Arial" w:hAnsi="Arial" w:eastAsia="Arial" w:cs="Arial"/>
+          <w:b w:val="1"/>
+          <w:bCs w:val="1"/>
+          <w:i w:val="0"/>
+          <w:iCs w:val="0"/>
+          <w:strike w:val="0"/>
+          <w:dstrike w:val="0"/>
+          <w:noProof w:val="0"/>
+          <w:color w:val="000000" w:themeColor="text1" w:themeTint="FF" w:themeShade="FF"/>
+          <w:sz w:val="22"/>
+          <w:szCs w:val="22"/>
+          <w:u w:val="none"/>
+          <w:lang w:val="es-ES"/>
+        </w:rPr>
+      </w:pPr>
+    </w:p>
+    <w:p>
+      <w:pPr>
+        <w:pStyle w:val="Normal"/>
+        <w:spacing w:before="0" w:beforeAutospacing="off" w:after="0" w:afterAutospacing="off"/>
+        <w:rPr/>
+      </w:pPr>
+      <w:r>
+        <w:rPr>
+          <w:rFonts w:ascii="Arial" w:hAnsi="Arial" w:eastAsia="Arial" w:cs="Arial"/>
+          <w:b w:val="0"/>
+          <w:bCs w:val="0"/>
+          <w:i w:val="0"/>
+          <w:iCs w:val="0"/>
+          <w:strike w:val="0"/>
+          <w:dstrike w:val="0"/>
+          <w:noProof w:val="0"/>
+          <w:color w:val="000000" w:themeColor="text1" w:themeTint="FF" w:themeShade="FF"/>
+          <w:sz w:val="22"/>
+          <w:szCs w:val="22"/>
+          <w:u w:val="none"/>
+          <w:lang w:val="es-ES"/>
+        </w:rPr>
+        <w:t xml:space="preserve">Función </w:t>
+      </w:r>
+      <w:r>
+        <w:rPr>
+          <w:rFonts w:ascii="Arial" w:hAnsi="Arial" w:eastAsia="Arial" w:cs="Arial"/>
+          <w:b w:val="0"/>
+          <w:bCs w:val="0"/>
+          <w:i w:val="0"/>
+          <w:iCs w:val="0"/>
+          <w:strike w:val="0"/>
+          <w:dstrike w:val="0"/>
+          <w:noProof w:val="0"/>
+          <w:color w:val="000000" w:themeColor="text1" w:themeTint="FF" w:themeShade="FF"/>
+          <w:sz w:val="22"/>
+          <w:szCs w:val="22"/>
+          <w:u w:val="none"/>
+          <w:lang w:val="es-ES"/>
+        </w:rPr>
+        <w:t>generarConfiguracionCerradura</w:t>
+      </w:r>
+      <w:r>
+        <w:rPr>
+          <w:rFonts w:ascii="Arial" w:hAnsi="Arial" w:eastAsia="Arial" w:cs="Arial"/>
+          <w:b w:val="0"/>
+          <w:bCs w:val="0"/>
+          <w:i w:val="0"/>
+          <w:iCs w:val="0"/>
+          <w:strike w:val="0"/>
+          <w:dstrike w:val="0"/>
+          <w:noProof w:val="0"/>
+          <w:color w:val="000000" w:themeColor="text1" w:themeTint="FF" w:themeShade="FF"/>
+          <w:sz w:val="22"/>
+          <w:szCs w:val="22"/>
+          <w:u w:val="none"/>
+          <w:lang w:val="es-ES"/>
+        </w:rPr>
+        <w:t>(regla):</w:t>
+      </w:r>
+      <w:r>
+        <w:br/>
+      </w:r>
+      <w:r>
+        <w:rPr>
+          <w:rFonts w:ascii="Arial" w:hAnsi="Arial" w:eastAsia="Arial" w:cs="Arial"/>
+          <w:b w:val="0"/>
+          <w:bCs w:val="0"/>
+          <w:i w:val="0"/>
+          <w:iCs w:val="0"/>
+          <w:strike w:val="0"/>
+          <w:dstrike w:val="0"/>
+          <w:noProof w:val="0"/>
+          <w:color w:val="000000" w:themeColor="text1" w:themeTint="FF" w:themeShade="FF"/>
+          <w:sz w:val="22"/>
+          <w:szCs w:val="22"/>
+          <w:u w:val="none"/>
+          <w:lang w:val="es-ES"/>
+        </w:rPr>
+        <w:t xml:space="preserve">    Analizar regla y determinar numEstructuras</w:t>
+      </w:r>
+      <w:r>
+        <w:br/>
+      </w:r>
+      <w:r>
+        <w:rPr>
+          <w:rFonts w:ascii="Arial" w:hAnsi="Arial" w:eastAsia="Arial" w:cs="Arial"/>
+          <w:b w:val="0"/>
+          <w:bCs w:val="0"/>
+          <w:i w:val="0"/>
+          <w:iCs w:val="0"/>
+          <w:strike w:val="0"/>
+          <w:dstrike w:val="0"/>
+          <w:noProof w:val="0"/>
+          <w:color w:val="000000" w:themeColor="text1" w:themeTint="FF" w:themeShade="FF"/>
+          <w:sz w:val="22"/>
+          <w:szCs w:val="22"/>
+          <w:u w:val="none"/>
+          <w:lang w:val="es-ES"/>
+        </w:rPr>
+        <w:t xml:space="preserve">    cerradura = </w:t>
+      </w:r>
+      <w:r>
+        <w:rPr>
+          <w:rFonts w:ascii="Arial" w:hAnsi="Arial" w:eastAsia="Arial" w:cs="Arial"/>
+          <w:b w:val="0"/>
+          <w:bCs w:val="0"/>
+          <w:i w:val="0"/>
+          <w:iCs w:val="0"/>
+          <w:strike w:val="0"/>
+          <w:dstrike w:val="0"/>
+          <w:noProof w:val="0"/>
+          <w:color w:val="000000" w:themeColor="text1" w:themeTint="FF" w:themeShade="FF"/>
+          <w:sz w:val="22"/>
+          <w:szCs w:val="22"/>
+          <w:u w:val="none"/>
+          <w:lang w:val="es-ES"/>
+        </w:rPr>
+        <w:t>configureCerradura</w:t>
+      </w:r>
+      <w:r>
+        <w:rPr>
+          <w:rFonts w:ascii="Arial" w:hAnsi="Arial" w:eastAsia="Arial" w:cs="Arial"/>
+          <w:b w:val="0"/>
+          <w:bCs w:val="0"/>
+          <w:i w:val="0"/>
+          <w:iCs w:val="0"/>
+          <w:strike w:val="0"/>
+          <w:dstrike w:val="0"/>
+          <w:noProof w:val="0"/>
+          <w:color w:val="000000" w:themeColor="text1" w:themeTint="FF" w:themeShade="FF"/>
+          <w:sz w:val="22"/>
+          <w:szCs w:val="22"/>
+          <w:u w:val="none"/>
+          <w:lang w:val="es-ES"/>
+        </w:rPr>
+        <w:t>(</w:t>
+      </w:r>
+      <w:r>
+        <w:rPr>
+          <w:rFonts w:ascii="Arial" w:hAnsi="Arial" w:eastAsia="Arial" w:cs="Arial"/>
+          <w:b w:val="0"/>
+          <w:bCs w:val="0"/>
+          <w:i w:val="0"/>
+          <w:iCs w:val="0"/>
+          <w:strike w:val="0"/>
+          <w:dstrike w:val="0"/>
+          <w:noProof w:val="0"/>
+          <w:color w:val="000000" w:themeColor="text1" w:themeTint="FF" w:themeShade="FF"/>
+          <w:sz w:val="22"/>
+          <w:szCs w:val="22"/>
+          <w:u w:val="none"/>
+          <w:lang w:val="es-ES"/>
+        </w:rPr>
+        <w:t>numEstructuras</w:t>
+      </w:r>
+      <w:r>
+        <w:rPr>
+          <w:rFonts w:ascii="Arial" w:hAnsi="Arial" w:eastAsia="Arial" w:cs="Arial"/>
+          <w:b w:val="0"/>
+          <w:bCs w:val="0"/>
+          <w:i w:val="0"/>
+          <w:iCs w:val="0"/>
+          <w:strike w:val="0"/>
+          <w:dstrike w:val="0"/>
+          <w:noProof w:val="0"/>
+          <w:color w:val="000000" w:themeColor="text1" w:themeTint="FF" w:themeShade="FF"/>
+          <w:sz w:val="22"/>
+          <w:szCs w:val="22"/>
+          <w:u w:val="none"/>
+          <w:lang w:val="es-ES"/>
+        </w:rPr>
+        <w:t>)</w:t>
+      </w:r>
+      <w:r>
+        <w:br/>
+      </w:r>
+      <w:r>
+        <w:rPr>
+          <w:rFonts w:ascii="Arial" w:hAnsi="Arial" w:eastAsia="Arial" w:cs="Arial"/>
+          <w:b w:val="0"/>
+          <w:bCs w:val="0"/>
+          <w:i w:val="0"/>
+          <w:iCs w:val="0"/>
+          <w:strike w:val="0"/>
+          <w:dstrike w:val="0"/>
+          <w:noProof w:val="0"/>
+          <w:color w:val="000000" w:themeColor="text1" w:themeTint="FF" w:themeShade="FF"/>
+          <w:sz w:val="22"/>
+          <w:szCs w:val="22"/>
+          <w:u w:val="none"/>
+          <w:lang w:val="es-ES"/>
+        </w:rPr>
+        <w:t xml:space="preserve">    </w:t>
+      </w:r>
+      <w:r>
+        <w:rPr>
+          <w:rFonts w:ascii="Arial" w:hAnsi="Arial" w:eastAsia="Arial" w:cs="Arial"/>
+          <w:b w:val="0"/>
+          <w:bCs w:val="0"/>
+          <w:i w:val="0"/>
+          <w:iCs w:val="0"/>
+          <w:strike w:val="0"/>
+          <w:dstrike w:val="0"/>
+          <w:noProof w:val="0"/>
+          <w:color w:val="000000" w:themeColor="text1" w:themeTint="FF" w:themeShade="FF"/>
+          <w:sz w:val="22"/>
+          <w:szCs w:val="22"/>
+          <w:u w:val="none"/>
+          <w:lang w:val="es-ES"/>
+        </w:rPr>
+        <w:t>configuracionInicial</w:t>
+      </w:r>
+      <w:r>
+        <w:rPr>
+          <w:rFonts w:ascii="Arial" w:hAnsi="Arial" w:eastAsia="Arial" w:cs="Arial"/>
+          <w:b w:val="0"/>
+          <w:bCs w:val="0"/>
+          <w:i w:val="0"/>
+          <w:iCs w:val="0"/>
+          <w:strike w:val="0"/>
+          <w:dstrike w:val="0"/>
+          <w:noProof w:val="0"/>
+          <w:color w:val="000000" w:themeColor="text1" w:themeTint="FF" w:themeShade="FF"/>
+          <w:sz w:val="22"/>
+          <w:szCs w:val="22"/>
+          <w:u w:val="none"/>
+          <w:lang w:val="es-ES"/>
+        </w:rPr>
+        <w:t xml:space="preserve"> = cerradura</w:t>
+      </w:r>
+      <w:r>
+        <w:br/>
+      </w:r>
+      <w:r>
+        <w:rPr>
+          <w:rFonts w:ascii="Arial" w:hAnsi="Arial" w:eastAsia="Arial" w:cs="Arial"/>
+          <w:b w:val="0"/>
+          <w:bCs w:val="0"/>
+          <w:i w:val="0"/>
+          <w:iCs w:val="0"/>
+          <w:strike w:val="0"/>
+          <w:dstrike w:val="0"/>
+          <w:noProof w:val="0"/>
+          <w:color w:val="000000" w:themeColor="text1" w:themeTint="FF" w:themeShade="FF"/>
+          <w:sz w:val="22"/>
+          <w:szCs w:val="22"/>
+          <w:u w:val="none"/>
+          <w:lang w:val="es-ES"/>
+        </w:rPr>
+        <w:t xml:space="preserve">    </w:t>
+      </w:r>
+      <w:r>
+        <w:br/>
+      </w:r>
+      <w:r>
+        <w:rPr>
+          <w:rFonts w:ascii="Arial" w:hAnsi="Arial" w:eastAsia="Arial" w:cs="Arial"/>
+          <w:b w:val="0"/>
+          <w:bCs w:val="0"/>
+          <w:i w:val="0"/>
+          <w:iCs w:val="0"/>
+          <w:strike w:val="0"/>
+          <w:dstrike w:val="0"/>
+          <w:noProof w:val="0"/>
+          <w:color w:val="000000" w:themeColor="text1" w:themeTint="FF" w:themeShade="FF"/>
+          <w:sz w:val="22"/>
+          <w:szCs w:val="22"/>
+          <w:u w:val="none"/>
+          <w:lang w:val="es-ES"/>
+        </w:rPr>
+        <w:t xml:space="preserve">    </w:t>
+      </w:r>
+      <w:r>
+        <w:rPr>
+          <w:rFonts w:ascii="Arial" w:hAnsi="Arial" w:eastAsia="Arial" w:cs="Arial"/>
+          <w:b w:val="0"/>
+          <w:bCs w:val="0"/>
+          <w:i w:val="0"/>
+          <w:iCs w:val="0"/>
+          <w:strike w:val="0"/>
+          <w:dstrike w:val="0"/>
+          <w:noProof w:val="0"/>
+          <w:color w:val="000000" w:themeColor="text1" w:themeTint="FF" w:themeShade="FF"/>
+          <w:sz w:val="22"/>
+          <w:szCs w:val="22"/>
+          <w:u w:val="none"/>
+          <w:lang w:val="es-ES"/>
+        </w:rPr>
+        <w:t>mejorConfiguracion</w:t>
+      </w:r>
+      <w:r>
+        <w:rPr>
+          <w:rFonts w:ascii="Arial" w:hAnsi="Arial" w:eastAsia="Arial" w:cs="Arial"/>
+          <w:b w:val="0"/>
+          <w:bCs w:val="0"/>
+          <w:i w:val="0"/>
+          <w:iCs w:val="0"/>
+          <w:strike w:val="0"/>
+          <w:dstrike w:val="0"/>
+          <w:noProof w:val="0"/>
+          <w:color w:val="000000" w:themeColor="text1" w:themeTint="FF" w:themeShade="FF"/>
+          <w:sz w:val="22"/>
+          <w:szCs w:val="22"/>
+          <w:u w:val="none"/>
+          <w:lang w:val="es-ES"/>
+        </w:rPr>
+        <w:t xml:space="preserve"> = </w:t>
+      </w:r>
+      <w:r>
+        <w:rPr>
+          <w:rFonts w:ascii="Arial" w:hAnsi="Arial" w:eastAsia="Arial" w:cs="Arial"/>
+          <w:b w:val="0"/>
+          <w:bCs w:val="0"/>
+          <w:i w:val="0"/>
+          <w:iCs w:val="0"/>
+          <w:strike w:val="0"/>
+          <w:dstrike w:val="0"/>
+          <w:noProof w:val="0"/>
+          <w:color w:val="000000" w:themeColor="text1" w:themeTint="FF" w:themeShade="FF"/>
+          <w:sz w:val="22"/>
+          <w:szCs w:val="22"/>
+          <w:u w:val="none"/>
+          <w:lang w:val="es-ES"/>
+        </w:rPr>
+        <w:t>buscarConfiguracionValida</w:t>
+      </w:r>
+      <w:r>
+        <w:rPr>
+          <w:rFonts w:ascii="Arial" w:hAnsi="Arial" w:eastAsia="Arial" w:cs="Arial"/>
+          <w:b w:val="0"/>
+          <w:bCs w:val="0"/>
+          <w:i w:val="0"/>
+          <w:iCs w:val="0"/>
+          <w:strike w:val="0"/>
+          <w:dstrike w:val="0"/>
+          <w:noProof w:val="0"/>
+          <w:color w:val="000000" w:themeColor="text1" w:themeTint="FF" w:themeShade="FF"/>
+          <w:sz w:val="22"/>
+          <w:szCs w:val="22"/>
+          <w:u w:val="none"/>
+          <w:lang w:val="es-ES"/>
+        </w:rPr>
+        <w:t>(</w:t>
+      </w:r>
+      <w:r>
+        <w:rPr>
+          <w:rFonts w:ascii="Arial" w:hAnsi="Arial" w:eastAsia="Arial" w:cs="Arial"/>
+          <w:b w:val="0"/>
+          <w:bCs w:val="0"/>
+          <w:i w:val="0"/>
+          <w:iCs w:val="0"/>
+          <w:strike w:val="0"/>
+          <w:dstrike w:val="0"/>
+          <w:noProof w:val="0"/>
+          <w:color w:val="000000" w:themeColor="text1" w:themeTint="FF" w:themeShade="FF"/>
+          <w:sz w:val="22"/>
+          <w:szCs w:val="22"/>
+          <w:u w:val="none"/>
+          <w:lang w:val="es-ES"/>
+        </w:rPr>
+        <w:t>configuracionInicial</w:t>
+      </w:r>
+      <w:r>
+        <w:rPr>
+          <w:rFonts w:ascii="Arial" w:hAnsi="Arial" w:eastAsia="Arial" w:cs="Arial"/>
+          <w:b w:val="0"/>
+          <w:bCs w:val="0"/>
+          <w:i w:val="0"/>
+          <w:iCs w:val="0"/>
+          <w:strike w:val="0"/>
+          <w:dstrike w:val="0"/>
+          <w:noProof w:val="0"/>
+          <w:color w:val="000000" w:themeColor="text1" w:themeTint="FF" w:themeShade="FF"/>
+          <w:sz w:val="22"/>
+          <w:szCs w:val="22"/>
+          <w:u w:val="none"/>
+          <w:lang w:val="es-ES"/>
+        </w:rPr>
+        <w:t>, regla)</w:t>
+      </w:r>
+      <w:r>
+        <w:br/>
+      </w:r>
+      <w:r>
+        <w:rPr>
+          <w:rFonts w:ascii="Arial" w:hAnsi="Arial" w:eastAsia="Arial" w:cs="Arial"/>
+          <w:b w:val="0"/>
+          <w:bCs w:val="0"/>
+          <w:i w:val="0"/>
+          <w:iCs w:val="0"/>
+          <w:strike w:val="0"/>
+          <w:dstrike w:val="0"/>
+          <w:noProof w:val="0"/>
+          <w:color w:val="000000" w:themeColor="text1" w:themeTint="FF" w:themeShade="FF"/>
+          <w:sz w:val="22"/>
+          <w:szCs w:val="22"/>
+          <w:u w:val="none"/>
+          <w:lang w:val="es-ES"/>
+        </w:rPr>
+        <w:t xml:space="preserve">    </w:t>
+      </w:r>
+      <w:r>
+        <w:br/>
+      </w:r>
+      <w:r>
+        <w:rPr>
+          <w:rFonts w:ascii="Arial" w:hAnsi="Arial" w:eastAsia="Arial" w:cs="Arial"/>
+          <w:b w:val="0"/>
+          <w:bCs w:val="0"/>
+          <w:i w:val="0"/>
+          <w:iCs w:val="0"/>
+          <w:strike w:val="0"/>
+          <w:dstrike w:val="0"/>
+          <w:noProof w:val="0"/>
+          <w:color w:val="000000" w:themeColor="text1" w:themeTint="FF" w:themeShade="FF"/>
+          <w:sz w:val="22"/>
+          <w:szCs w:val="22"/>
+          <w:u w:val="none"/>
+          <w:lang w:val="es-ES"/>
+        </w:rPr>
+        <w:t xml:space="preserve">    Si </w:t>
+      </w:r>
+      <w:r>
+        <w:rPr>
+          <w:rFonts w:ascii="Arial" w:hAnsi="Arial" w:eastAsia="Arial" w:cs="Arial"/>
+          <w:b w:val="0"/>
+          <w:bCs w:val="0"/>
+          <w:i w:val="0"/>
+          <w:iCs w:val="0"/>
+          <w:strike w:val="0"/>
+          <w:dstrike w:val="0"/>
+          <w:noProof w:val="0"/>
+          <w:color w:val="000000" w:themeColor="text1" w:themeTint="FF" w:themeShade="FF"/>
+          <w:sz w:val="22"/>
+          <w:szCs w:val="22"/>
+          <w:u w:val="none"/>
+          <w:lang w:val="es-ES"/>
+        </w:rPr>
+        <w:t>mejorConfiguracion</w:t>
+      </w:r>
+      <w:r>
+        <w:rPr>
+          <w:rFonts w:ascii="Arial" w:hAnsi="Arial" w:eastAsia="Arial" w:cs="Arial"/>
+          <w:b w:val="0"/>
+          <w:bCs w:val="0"/>
+          <w:i w:val="0"/>
+          <w:iCs w:val="0"/>
+          <w:strike w:val="0"/>
+          <w:dstrike w:val="0"/>
+          <w:noProof w:val="0"/>
+          <w:color w:val="000000" w:themeColor="text1" w:themeTint="FF" w:themeShade="FF"/>
+          <w:sz w:val="22"/>
+          <w:szCs w:val="22"/>
+          <w:u w:val="none"/>
+          <w:lang w:val="es-ES"/>
+        </w:rPr>
+        <w:t xml:space="preserve"> es válida:</w:t>
+      </w:r>
+      <w:r>
+        <w:br/>
+      </w:r>
+      <w:r>
+        <w:rPr>
+          <w:rFonts w:ascii="Arial" w:hAnsi="Arial" w:eastAsia="Arial" w:cs="Arial"/>
+          <w:b w:val="0"/>
+          <w:bCs w:val="0"/>
+          <w:i w:val="0"/>
+          <w:iCs w:val="0"/>
+          <w:strike w:val="0"/>
+          <w:dstrike w:val="0"/>
+          <w:noProof w:val="0"/>
+          <w:color w:val="000000" w:themeColor="text1" w:themeTint="FF" w:themeShade="FF"/>
+          <w:sz w:val="22"/>
+          <w:szCs w:val="22"/>
+          <w:u w:val="none"/>
+          <w:lang w:val="es-ES"/>
+        </w:rPr>
+        <w:t xml:space="preserve">        Devolver mejorConfiguracion</w:t>
+      </w:r>
+      <w:r>
+        <w:br/>
+      </w:r>
+      <w:r>
+        <w:rPr>
+          <w:rFonts w:ascii="Arial" w:hAnsi="Arial" w:eastAsia="Arial" w:cs="Arial"/>
+          <w:b w:val="0"/>
+          <w:bCs w:val="0"/>
+          <w:i w:val="0"/>
+          <w:iCs w:val="0"/>
+          <w:strike w:val="0"/>
+          <w:dstrike w:val="0"/>
+          <w:noProof w:val="0"/>
+          <w:color w:val="000000" w:themeColor="text1" w:themeTint="FF" w:themeShade="FF"/>
+          <w:sz w:val="22"/>
+          <w:szCs w:val="22"/>
+          <w:u w:val="none"/>
+          <w:lang w:val="es-ES"/>
+        </w:rPr>
+        <w:t xml:space="preserve">    Sino:</w:t>
+      </w:r>
+      <w:r>
+        <w:br/>
+      </w:r>
+      <w:r>
+        <w:rPr>
+          <w:rFonts w:ascii="Arial" w:hAnsi="Arial" w:eastAsia="Arial" w:cs="Arial"/>
+          <w:b w:val="0"/>
+          <w:bCs w:val="0"/>
+          <w:i w:val="0"/>
+          <w:iCs w:val="0"/>
+          <w:strike w:val="0"/>
+          <w:dstrike w:val="0"/>
+          <w:noProof w:val="0"/>
+          <w:color w:val="000000" w:themeColor="text1" w:themeTint="FF" w:themeShade="FF"/>
+          <w:sz w:val="22"/>
+          <w:szCs w:val="22"/>
+          <w:u w:val="none"/>
+          <w:lang w:val="es-ES"/>
+        </w:rPr>
+        <w:t xml:space="preserve">        Indicar que no se encontró solución</w:t>
+      </w:r>
+      <w:r>
+        <w:br/>
+      </w:r>
+      <w:r>
+        <w:rPr>
+          <w:rFonts w:ascii="Arial" w:hAnsi="Arial" w:eastAsia="Arial" w:cs="Arial"/>
+          <w:b w:val="0"/>
+          <w:bCs w:val="0"/>
+          <w:i w:val="0"/>
+          <w:iCs w:val="0"/>
+          <w:strike w:val="0"/>
+          <w:dstrike w:val="0"/>
+          <w:noProof w:val="0"/>
+          <w:color w:val="000000" w:themeColor="text1" w:themeTint="FF" w:themeShade="FF"/>
+          <w:sz w:val="22"/>
+          <w:szCs w:val="22"/>
+          <w:u w:val="none"/>
+          <w:lang w:val="es-ES"/>
+        </w:rPr>
+        <w:t xml:space="preserve">    Fin Si</w:t>
+      </w:r>
+      <w:r>
+        <w:br/>
+      </w:r>
+      <w:r>
+        <w:rPr>
+          <w:rFonts w:ascii="Arial" w:hAnsi="Arial" w:eastAsia="Arial" w:cs="Arial"/>
+          <w:b w:val="0"/>
+          <w:bCs w:val="0"/>
+          <w:i w:val="0"/>
+          <w:iCs w:val="0"/>
+          <w:strike w:val="0"/>
+          <w:dstrike w:val="0"/>
+          <w:noProof w:val="0"/>
+          <w:color w:val="000000" w:themeColor="text1" w:themeTint="FF" w:themeShade="FF"/>
+          <w:sz w:val="22"/>
+          <w:szCs w:val="22"/>
+          <w:u w:val="none"/>
+          <w:lang w:val="es-ES"/>
+        </w:rPr>
+        <w:t>Fin Función</w:t>
+      </w:r>
+      <w:r>
+        <w:br/>
+      </w:r>
+      <w:r>
+        <w:br/>
+      </w:r>
+      <w:r>
+        <w:rPr>
+          <w:rFonts w:ascii="Arial" w:hAnsi="Arial" w:eastAsia="Arial" w:cs="Arial"/>
+          <w:b w:val="0"/>
+          <w:bCs w:val="0"/>
+          <w:i w:val="0"/>
+          <w:iCs w:val="0"/>
+          <w:strike w:val="0"/>
+          <w:dstrike w:val="0"/>
+          <w:noProof w:val="0"/>
+          <w:color w:val="000000" w:themeColor="text1" w:themeTint="FF" w:themeShade="FF"/>
+          <w:sz w:val="22"/>
+          <w:szCs w:val="22"/>
+          <w:u w:val="none"/>
+          <w:lang w:val="es-ES"/>
+        </w:rPr>
+        <w:t xml:space="preserve">Función </w:t>
+      </w:r>
+      <w:r>
+        <w:rPr>
+          <w:rFonts w:ascii="Arial" w:hAnsi="Arial" w:eastAsia="Arial" w:cs="Arial"/>
+          <w:b w:val="0"/>
+          <w:bCs w:val="0"/>
+          <w:i w:val="0"/>
+          <w:iCs w:val="0"/>
+          <w:strike w:val="0"/>
+          <w:dstrike w:val="0"/>
+          <w:noProof w:val="0"/>
+          <w:color w:val="000000" w:themeColor="text1" w:themeTint="FF" w:themeShade="FF"/>
+          <w:sz w:val="22"/>
+          <w:szCs w:val="22"/>
+          <w:u w:val="none"/>
+          <w:lang w:val="es-ES"/>
+        </w:rPr>
+        <w:t>buscarConfiguracionValida</w:t>
+      </w:r>
+      <w:r>
+        <w:rPr>
+          <w:rFonts w:ascii="Arial" w:hAnsi="Arial" w:eastAsia="Arial" w:cs="Arial"/>
+          <w:b w:val="0"/>
+          <w:bCs w:val="0"/>
+          <w:i w:val="0"/>
+          <w:iCs w:val="0"/>
+          <w:strike w:val="0"/>
+          <w:dstrike w:val="0"/>
+          <w:noProof w:val="0"/>
+          <w:color w:val="000000" w:themeColor="text1" w:themeTint="FF" w:themeShade="FF"/>
+          <w:sz w:val="22"/>
+          <w:szCs w:val="22"/>
+          <w:u w:val="none"/>
+          <w:lang w:val="es-ES"/>
+        </w:rPr>
+        <w:t>(</w:t>
+      </w:r>
+      <w:r>
+        <w:rPr>
+          <w:rFonts w:ascii="Arial" w:hAnsi="Arial" w:eastAsia="Arial" w:cs="Arial"/>
+          <w:b w:val="0"/>
+          <w:bCs w:val="0"/>
+          <w:i w:val="0"/>
+          <w:iCs w:val="0"/>
+          <w:strike w:val="0"/>
+          <w:dstrike w:val="0"/>
+          <w:noProof w:val="0"/>
+          <w:color w:val="000000" w:themeColor="text1" w:themeTint="FF" w:themeShade="FF"/>
+          <w:sz w:val="22"/>
+          <w:szCs w:val="22"/>
+          <w:u w:val="none"/>
+          <w:lang w:val="es-ES"/>
+        </w:rPr>
+        <w:t>configuracion</w:t>
+      </w:r>
+      <w:r>
+        <w:rPr>
+          <w:rFonts w:ascii="Arial" w:hAnsi="Arial" w:eastAsia="Arial" w:cs="Arial"/>
+          <w:b w:val="0"/>
+          <w:bCs w:val="0"/>
+          <w:i w:val="0"/>
+          <w:iCs w:val="0"/>
+          <w:strike w:val="0"/>
+          <w:dstrike w:val="0"/>
+          <w:noProof w:val="0"/>
+          <w:color w:val="000000" w:themeColor="text1" w:themeTint="FF" w:themeShade="FF"/>
+          <w:sz w:val="22"/>
+          <w:szCs w:val="22"/>
+          <w:u w:val="none"/>
+          <w:lang w:val="es-ES"/>
+        </w:rPr>
+        <w:t>, regla):</w:t>
+      </w:r>
+      <w:r>
+        <w:br/>
+      </w:r>
+      <w:r>
+        <w:rPr>
+          <w:rFonts w:ascii="Arial" w:hAnsi="Arial" w:eastAsia="Arial" w:cs="Arial"/>
+          <w:b w:val="0"/>
+          <w:bCs w:val="0"/>
+          <w:i w:val="0"/>
+          <w:iCs w:val="0"/>
+          <w:strike w:val="0"/>
+          <w:dstrike w:val="0"/>
+          <w:noProof w:val="0"/>
+          <w:color w:val="000000" w:themeColor="text1" w:themeTint="FF" w:themeShade="FF"/>
+          <w:sz w:val="22"/>
+          <w:szCs w:val="22"/>
+          <w:u w:val="none"/>
+          <w:lang w:val="es-ES"/>
+        </w:rPr>
+        <w:t xml:space="preserve">    Si </w:t>
+      </w:r>
+      <w:r>
+        <w:rPr>
+          <w:rFonts w:ascii="Arial" w:hAnsi="Arial" w:eastAsia="Arial" w:cs="Arial"/>
+          <w:b w:val="0"/>
+          <w:bCs w:val="0"/>
+          <w:i w:val="0"/>
+          <w:iCs w:val="0"/>
+          <w:strike w:val="0"/>
+          <w:dstrike w:val="0"/>
+          <w:noProof w:val="0"/>
+          <w:color w:val="000000" w:themeColor="text1" w:themeTint="FF" w:themeShade="FF"/>
+          <w:sz w:val="22"/>
+          <w:szCs w:val="22"/>
+          <w:u w:val="none"/>
+          <w:lang w:val="es-ES"/>
+        </w:rPr>
+        <w:t>validarRegla</w:t>
+      </w:r>
+      <w:r>
+        <w:rPr>
+          <w:rFonts w:ascii="Arial" w:hAnsi="Arial" w:eastAsia="Arial" w:cs="Arial"/>
+          <w:b w:val="0"/>
+          <w:bCs w:val="0"/>
+          <w:i w:val="0"/>
+          <w:iCs w:val="0"/>
+          <w:strike w:val="0"/>
+          <w:dstrike w:val="0"/>
+          <w:noProof w:val="0"/>
+          <w:color w:val="000000" w:themeColor="text1" w:themeTint="FF" w:themeShade="FF"/>
+          <w:sz w:val="22"/>
+          <w:szCs w:val="22"/>
+          <w:u w:val="none"/>
+          <w:lang w:val="es-ES"/>
+        </w:rPr>
+        <w:t>(</w:t>
+      </w:r>
+      <w:r>
+        <w:rPr>
+          <w:rFonts w:ascii="Arial" w:hAnsi="Arial" w:eastAsia="Arial" w:cs="Arial"/>
+          <w:b w:val="0"/>
+          <w:bCs w:val="0"/>
+          <w:i w:val="0"/>
+          <w:iCs w:val="0"/>
+          <w:strike w:val="0"/>
+          <w:dstrike w:val="0"/>
+          <w:noProof w:val="0"/>
+          <w:color w:val="000000" w:themeColor="text1" w:themeTint="FF" w:themeShade="FF"/>
+          <w:sz w:val="22"/>
+          <w:szCs w:val="22"/>
+          <w:u w:val="none"/>
+          <w:lang w:val="es-ES"/>
+        </w:rPr>
+        <w:t>configuracion</w:t>
+      </w:r>
+      <w:r>
+        <w:rPr>
+          <w:rFonts w:ascii="Arial" w:hAnsi="Arial" w:eastAsia="Arial" w:cs="Arial"/>
+          <w:b w:val="0"/>
+          <w:bCs w:val="0"/>
+          <w:i w:val="0"/>
+          <w:iCs w:val="0"/>
+          <w:strike w:val="0"/>
+          <w:dstrike w:val="0"/>
+          <w:noProof w:val="0"/>
+          <w:color w:val="000000" w:themeColor="text1" w:themeTint="FF" w:themeShade="FF"/>
+          <w:sz w:val="22"/>
+          <w:szCs w:val="22"/>
+          <w:u w:val="none"/>
+          <w:lang w:val="es-ES"/>
+        </w:rPr>
+        <w:t>, regla):</w:t>
+      </w:r>
+      <w:r>
+        <w:br/>
+      </w:r>
+      <w:r>
+        <w:rPr>
+          <w:rFonts w:ascii="Arial" w:hAnsi="Arial" w:eastAsia="Arial" w:cs="Arial"/>
+          <w:b w:val="0"/>
+          <w:bCs w:val="0"/>
+          <w:i w:val="0"/>
+          <w:iCs w:val="0"/>
+          <w:strike w:val="0"/>
+          <w:dstrike w:val="0"/>
+          <w:noProof w:val="0"/>
+          <w:color w:val="000000" w:themeColor="text1" w:themeTint="FF" w:themeShade="FF"/>
+          <w:sz w:val="22"/>
+          <w:szCs w:val="22"/>
+          <w:u w:val="none"/>
+          <w:lang w:val="es-ES"/>
+        </w:rPr>
+        <w:t xml:space="preserve">        Devolver configuracion</w:t>
+      </w:r>
+      <w:r>
+        <w:br/>
+      </w:r>
+      <w:r>
+        <w:rPr>
+          <w:rFonts w:ascii="Arial" w:hAnsi="Arial" w:eastAsia="Arial" w:cs="Arial"/>
+          <w:b w:val="0"/>
+          <w:bCs w:val="0"/>
+          <w:i w:val="0"/>
+          <w:iCs w:val="0"/>
+          <w:strike w:val="0"/>
+          <w:dstrike w:val="0"/>
+          <w:noProof w:val="0"/>
+          <w:color w:val="000000" w:themeColor="text1" w:themeTint="FF" w:themeShade="FF"/>
+          <w:sz w:val="22"/>
+          <w:szCs w:val="22"/>
+          <w:u w:val="none"/>
+          <w:lang w:val="es-ES"/>
+        </w:rPr>
+        <w:t xml:space="preserve">    </w:t>
+      </w:r>
+      <w:r>
+        <w:br/>
+      </w:r>
+      <w:r>
+        <w:rPr>
+          <w:rFonts w:ascii="Arial" w:hAnsi="Arial" w:eastAsia="Arial" w:cs="Arial"/>
+          <w:b w:val="0"/>
+          <w:bCs w:val="0"/>
+          <w:i w:val="0"/>
+          <w:iCs w:val="0"/>
+          <w:strike w:val="0"/>
+          <w:dstrike w:val="0"/>
+          <w:noProof w:val="0"/>
+          <w:color w:val="000000" w:themeColor="text1" w:themeTint="FF" w:themeShade="FF"/>
+          <w:sz w:val="22"/>
+          <w:szCs w:val="22"/>
+          <w:u w:val="none"/>
+          <w:lang w:val="es-ES"/>
+        </w:rPr>
+        <w:t xml:space="preserve">    Para cada estructura en </w:t>
+      </w:r>
+      <w:r>
+        <w:rPr>
+          <w:rFonts w:ascii="Arial" w:hAnsi="Arial" w:eastAsia="Arial" w:cs="Arial"/>
+          <w:b w:val="0"/>
+          <w:bCs w:val="0"/>
+          <w:i w:val="0"/>
+          <w:iCs w:val="0"/>
+          <w:strike w:val="0"/>
+          <w:dstrike w:val="0"/>
+          <w:noProof w:val="0"/>
+          <w:color w:val="000000" w:themeColor="text1" w:themeTint="FF" w:themeShade="FF"/>
+          <w:sz w:val="22"/>
+          <w:szCs w:val="22"/>
+          <w:u w:val="none"/>
+          <w:lang w:val="es-ES"/>
+        </w:rPr>
+        <w:t>configuracion</w:t>
+      </w:r>
+      <w:r>
+        <w:rPr>
+          <w:rFonts w:ascii="Arial" w:hAnsi="Arial" w:eastAsia="Arial" w:cs="Arial"/>
+          <w:b w:val="0"/>
+          <w:bCs w:val="0"/>
+          <w:i w:val="0"/>
+          <w:iCs w:val="0"/>
+          <w:strike w:val="0"/>
+          <w:dstrike w:val="0"/>
+          <w:noProof w:val="0"/>
+          <w:color w:val="000000" w:themeColor="text1" w:themeTint="FF" w:themeShade="FF"/>
+          <w:sz w:val="22"/>
+          <w:szCs w:val="22"/>
+          <w:u w:val="none"/>
+          <w:lang w:val="es-ES"/>
+        </w:rPr>
+        <w:t>:</w:t>
+      </w:r>
+      <w:r>
+        <w:br/>
+      </w:r>
+      <w:r>
+        <w:rPr>
+          <w:rFonts w:ascii="Arial" w:hAnsi="Arial" w:eastAsia="Arial" w:cs="Arial"/>
+          <w:b w:val="0"/>
+          <w:bCs w:val="0"/>
+          <w:i w:val="0"/>
+          <w:iCs w:val="0"/>
+          <w:strike w:val="0"/>
+          <w:dstrike w:val="0"/>
+          <w:noProof w:val="0"/>
+          <w:color w:val="000000" w:themeColor="text1" w:themeTint="FF" w:themeShade="FF"/>
+          <w:sz w:val="22"/>
+          <w:szCs w:val="22"/>
+          <w:u w:val="none"/>
+          <w:lang w:val="es-ES"/>
+        </w:rPr>
+        <w:t xml:space="preserve">        Para i = 1 hasta </w:t>
+      </w:r>
+      <w:r>
+        <w:rPr>
+          <w:rFonts w:ascii="Arial" w:hAnsi="Arial" w:eastAsia="Arial" w:cs="Arial"/>
+          <w:b w:val="0"/>
+          <w:bCs w:val="0"/>
+          <w:i w:val="0"/>
+          <w:iCs w:val="0"/>
+          <w:strike w:val="0"/>
+          <w:dstrike w:val="0"/>
+          <w:noProof w:val="0"/>
+          <w:color w:val="000000" w:themeColor="text1" w:themeTint="FF" w:themeShade="FF"/>
+          <w:sz w:val="22"/>
+          <w:szCs w:val="22"/>
+          <w:u w:val="none"/>
+          <w:lang w:val="es-ES"/>
+        </w:rPr>
+        <w:t>numRotacionesMaximas</w:t>
+      </w:r>
+      <w:r>
+        <w:rPr>
+          <w:rFonts w:ascii="Arial" w:hAnsi="Arial" w:eastAsia="Arial" w:cs="Arial"/>
+          <w:b w:val="0"/>
+          <w:bCs w:val="0"/>
+          <w:i w:val="0"/>
+          <w:iCs w:val="0"/>
+          <w:strike w:val="0"/>
+          <w:dstrike w:val="0"/>
+          <w:noProof w:val="0"/>
+          <w:color w:val="000000" w:themeColor="text1" w:themeTint="FF" w:themeShade="FF"/>
+          <w:sz w:val="22"/>
+          <w:szCs w:val="22"/>
+          <w:u w:val="none"/>
+          <w:lang w:val="es-ES"/>
+        </w:rPr>
+        <w:t>:</w:t>
+      </w:r>
+      <w:r>
+        <w:br/>
+      </w:r>
+      <w:r>
+        <w:rPr>
+          <w:rFonts w:ascii="Arial" w:hAnsi="Arial" w:eastAsia="Arial" w:cs="Arial"/>
+          <w:b w:val="0"/>
+          <w:bCs w:val="0"/>
+          <w:i w:val="0"/>
+          <w:iCs w:val="0"/>
+          <w:strike w:val="0"/>
+          <w:dstrike w:val="0"/>
+          <w:noProof w:val="0"/>
+          <w:color w:val="000000" w:themeColor="text1" w:themeTint="FF" w:themeShade="FF"/>
+          <w:sz w:val="22"/>
+          <w:szCs w:val="22"/>
+          <w:u w:val="none"/>
+          <w:lang w:val="es-ES"/>
+        </w:rPr>
+        <w:t xml:space="preserve">            </w:t>
+      </w:r>
+      <w:r>
+        <w:rPr>
+          <w:rFonts w:ascii="Arial" w:hAnsi="Arial" w:eastAsia="Arial" w:cs="Arial"/>
+          <w:b w:val="0"/>
+          <w:bCs w:val="0"/>
+          <w:i w:val="0"/>
+          <w:iCs w:val="0"/>
+          <w:strike w:val="0"/>
+          <w:dstrike w:val="0"/>
+          <w:noProof w:val="0"/>
+          <w:color w:val="000000" w:themeColor="text1" w:themeTint="FF" w:themeShade="FF"/>
+          <w:sz w:val="22"/>
+          <w:szCs w:val="22"/>
+          <w:u w:val="none"/>
+          <w:lang w:val="es-ES"/>
+        </w:rPr>
+        <w:t>rotarEstructura</w:t>
+      </w:r>
+      <w:r>
+        <w:rPr>
+          <w:rFonts w:ascii="Arial" w:hAnsi="Arial" w:eastAsia="Arial" w:cs="Arial"/>
+          <w:b w:val="0"/>
+          <w:bCs w:val="0"/>
+          <w:i w:val="0"/>
+          <w:iCs w:val="0"/>
+          <w:strike w:val="0"/>
+          <w:dstrike w:val="0"/>
+          <w:noProof w:val="0"/>
+          <w:color w:val="000000" w:themeColor="text1" w:themeTint="FF" w:themeShade="FF"/>
+          <w:sz w:val="22"/>
+          <w:szCs w:val="22"/>
+          <w:u w:val="none"/>
+          <w:lang w:val="es-ES"/>
+        </w:rPr>
+        <w:t>(estructura, i)</w:t>
+      </w:r>
+      <w:r>
+        <w:br/>
+      </w:r>
+      <w:r>
+        <w:rPr>
+          <w:rFonts w:ascii="Arial" w:hAnsi="Arial" w:eastAsia="Arial" w:cs="Arial"/>
+          <w:b w:val="0"/>
+          <w:bCs w:val="0"/>
+          <w:i w:val="0"/>
+          <w:iCs w:val="0"/>
+          <w:strike w:val="0"/>
+          <w:dstrike w:val="0"/>
+          <w:noProof w:val="0"/>
+          <w:color w:val="000000" w:themeColor="text1" w:themeTint="FF" w:themeShade="FF"/>
+          <w:sz w:val="22"/>
+          <w:szCs w:val="22"/>
+          <w:u w:val="none"/>
+          <w:lang w:val="es-ES"/>
+        </w:rPr>
+        <w:t xml:space="preserve">            </w:t>
+      </w:r>
+      <w:r>
+        <w:rPr>
+          <w:rFonts w:ascii="Arial" w:hAnsi="Arial" w:eastAsia="Arial" w:cs="Arial"/>
+          <w:b w:val="0"/>
+          <w:bCs w:val="0"/>
+          <w:i w:val="0"/>
+          <w:iCs w:val="0"/>
+          <w:strike w:val="0"/>
+          <w:dstrike w:val="0"/>
+          <w:noProof w:val="0"/>
+          <w:color w:val="000000" w:themeColor="text1" w:themeTint="FF" w:themeShade="FF"/>
+          <w:sz w:val="22"/>
+          <w:szCs w:val="22"/>
+          <w:u w:val="none"/>
+          <w:lang w:val="es-ES"/>
+        </w:rPr>
+        <w:t>configuracionRotada</w:t>
+      </w:r>
+      <w:r>
+        <w:rPr>
+          <w:rFonts w:ascii="Arial" w:hAnsi="Arial" w:eastAsia="Arial" w:cs="Arial"/>
+          <w:b w:val="0"/>
+          <w:bCs w:val="0"/>
+          <w:i w:val="0"/>
+          <w:iCs w:val="0"/>
+          <w:strike w:val="0"/>
+          <w:dstrike w:val="0"/>
+          <w:noProof w:val="0"/>
+          <w:color w:val="000000" w:themeColor="text1" w:themeTint="FF" w:themeShade="FF"/>
+          <w:sz w:val="22"/>
+          <w:szCs w:val="22"/>
+          <w:u w:val="none"/>
+          <w:lang w:val="es-ES"/>
+        </w:rPr>
+        <w:t xml:space="preserve"> = configuracion</w:t>
+      </w:r>
+      <w:r>
+        <w:br/>
+      </w:r>
+      <w:r>
+        <w:rPr>
+          <w:rFonts w:ascii="Arial" w:hAnsi="Arial" w:eastAsia="Arial" w:cs="Arial"/>
+          <w:b w:val="0"/>
+          <w:bCs w:val="0"/>
+          <w:i w:val="0"/>
+          <w:iCs w:val="0"/>
+          <w:strike w:val="0"/>
+          <w:dstrike w:val="0"/>
+          <w:noProof w:val="0"/>
+          <w:color w:val="000000" w:themeColor="text1" w:themeTint="FF" w:themeShade="FF"/>
+          <w:sz w:val="22"/>
+          <w:szCs w:val="22"/>
+          <w:u w:val="none"/>
+          <w:lang w:val="es-ES"/>
+        </w:rPr>
+        <w:t xml:space="preserve">            </w:t>
+      </w:r>
+      <w:r>
+        <w:rPr>
+          <w:rFonts w:ascii="Arial" w:hAnsi="Arial" w:eastAsia="Arial" w:cs="Arial"/>
+          <w:b w:val="0"/>
+          <w:bCs w:val="0"/>
+          <w:i w:val="0"/>
+          <w:iCs w:val="0"/>
+          <w:strike w:val="0"/>
+          <w:dstrike w:val="0"/>
+          <w:noProof w:val="0"/>
+          <w:color w:val="000000" w:themeColor="text1" w:themeTint="FF" w:themeShade="FF"/>
+          <w:sz w:val="22"/>
+          <w:szCs w:val="22"/>
+          <w:u w:val="none"/>
+          <w:lang w:val="es-ES"/>
+        </w:rPr>
+        <w:t>mejorConfiguracion</w:t>
+      </w:r>
+      <w:r>
+        <w:rPr>
+          <w:rFonts w:ascii="Arial" w:hAnsi="Arial" w:eastAsia="Arial" w:cs="Arial"/>
+          <w:b w:val="0"/>
+          <w:bCs w:val="0"/>
+          <w:i w:val="0"/>
+          <w:iCs w:val="0"/>
+          <w:strike w:val="0"/>
+          <w:dstrike w:val="0"/>
+          <w:noProof w:val="0"/>
+          <w:color w:val="000000" w:themeColor="text1" w:themeTint="FF" w:themeShade="FF"/>
+          <w:sz w:val="22"/>
+          <w:szCs w:val="22"/>
+          <w:u w:val="none"/>
+          <w:lang w:val="es-ES"/>
+        </w:rPr>
+        <w:t xml:space="preserve"> = </w:t>
+      </w:r>
+      <w:r>
+        <w:rPr>
+          <w:rFonts w:ascii="Arial" w:hAnsi="Arial" w:eastAsia="Arial" w:cs="Arial"/>
+          <w:b w:val="0"/>
+          <w:bCs w:val="0"/>
+          <w:i w:val="0"/>
+          <w:iCs w:val="0"/>
+          <w:strike w:val="0"/>
+          <w:dstrike w:val="0"/>
+          <w:noProof w:val="0"/>
+          <w:color w:val="000000" w:themeColor="text1" w:themeTint="FF" w:themeShade="FF"/>
+          <w:sz w:val="22"/>
+          <w:szCs w:val="22"/>
+          <w:u w:val="none"/>
+          <w:lang w:val="es-ES"/>
+        </w:rPr>
+        <w:t>buscarConfiguracionValida</w:t>
+      </w:r>
+      <w:r>
+        <w:rPr>
+          <w:rFonts w:ascii="Arial" w:hAnsi="Arial" w:eastAsia="Arial" w:cs="Arial"/>
+          <w:b w:val="0"/>
+          <w:bCs w:val="0"/>
+          <w:i w:val="0"/>
+          <w:iCs w:val="0"/>
+          <w:strike w:val="0"/>
+          <w:dstrike w:val="0"/>
+          <w:noProof w:val="0"/>
+          <w:color w:val="000000" w:themeColor="text1" w:themeTint="FF" w:themeShade="FF"/>
+          <w:sz w:val="22"/>
+          <w:szCs w:val="22"/>
+          <w:u w:val="none"/>
+          <w:lang w:val="es-ES"/>
+        </w:rPr>
+        <w:t>(</w:t>
+      </w:r>
+      <w:r>
+        <w:rPr>
+          <w:rFonts w:ascii="Arial" w:hAnsi="Arial" w:eastAsia="Arial" w:cs="Arial"/>
+          <w:b w:val="0"/>
+          <w:bCs w:val="0"/>
+          <w:i w:val="0"/>
+          <w:iCs w:val="0"/>
+          <w:strike w:val="0"/>
+          <w:dstrike w:val="0"/>
+          <w:noProof w:val="0"/>
+          <w:color w:val="000000" w:themeColor="text1" w:themeTint="FF" w:themeShade="FF"/>
+          <w:sz w:val="22"/>
+          <w:szCs w:val="22"/>
+          <w:u w:val="none"/>
+          <w:lang w:val="es-ES"/>
+        </w:rPr>
+        <w:t>configuracionRotada</w:t>
+      </w:r>
+      <w:r>
+        <w:rPr>
+          <w:rFonts w:ascii="Arial" w:hAnsi="Arial" w:eastAsia="Arial" w:cs="Arial"/>
+          <w:b w:val="0"/>
+          <w:bCs w:val="0"/>
+          <w:i w:val="0"/>
+          <w:iCs w:val="0"/>
+          <w:strike w:val="0"/>
+          <w:dstrike w:val="0"/>
+          <w:noProof w:val="0"/>
+          <w:color w:val="000000" w:themeColor="text1" w:themeTint="FF" w:themeShade="FF"/>
+          <w:sz w:val="22"/>
+          <w:szCs w:val="22"/>
+          <w:u w:val="none"/>
+          <w:lang w:val="es-ES"/>
+        </w:rPr>
+        <w:t>, regla)</w:t>
+      </w:r>
+      <w:r>
+        <w:br/>
+      </w:r>
+      <w:r>
+        <w:rPr>
+          <w:rFonts w:ascii="Arial" w:hAnsi="Arial" w:eastAsia="Arial" w:cs="Arial"/>
+          <w:b w:val="0"/>
+          <w:bCs w:val="0"/>
+          <w:i w:val="0"/>
+          <w:iCs w:val="0"/>
+          <w:strike w:val="0"/>
+          <w:dstrike w:val="0"/>
+          <w:noProof w:val="0"/>
+          <w:color w:val="000000" w:themeColor="text1" w:themeTint="FF" w:themeShade="FF"/>
+          <w:sz w:val="22"/>
+          <w:szCs w:val="22"/>
+          <w:u w:val="none"/>
+          <w:lang w:val="es-ES"/>
+        </w:rPr>
+        <w:t xml:space="preserve">            Si </w:t>
+      </w:r>
+      <w:r>
+        <w:rPr>
+          <w:rFonts w:ascii="Arial" w:hAnsi="Arial" w:eastAsia="Arial" w:cs="Arial"/>
+          <w:b w:val="0"/>
+          <w:bCs w:val="0"/>
+          <w:i w:val="0"/>
+          <w:iCs w:val="0"/>
+          <w:strike w:val="0"/>
+          <w:dstrike w:val="0"/>
+          <w:noProof w:val="0"/>
+          <w:color w:val="000000" w:themeColor="text1" w:themeTint="FF" w:themeShade="FF"/>
+          <w:sz w:val="22"/>
+          <w:szCs w:val="22"/>
+          <w:u w:val="none"/>
+          <w:lang w:val="es-ES"/>
+        </w:rPr>
+        <w:t>mejorConfiguracion</w:t>
+      </w:r>
+      <w:r>
+        <w:rPr>
+          <w:rFonts w:ascii="Arial" w:hAnsi="Arial" w:eastAsia="Arial" w:cs="Arial"/>
+          <w:b w:val="0"/>
+          <w:bCs w:val="0"/>
+          <w:i w:val="0"/>
+          <w:iCs w:val="0"/>
+          <w:strike w:val="0"/>
+          <w:dstrike w:val="0"/>
+          <w:noProof w:val="0"/>
+          <w:color w:val="000000" w:themeColor="text1" w:themeTint="FF" w:themeShade="FF"/>
+          <w:sz w:val="22"/>
+          <w:szCs w:val="22"/>
+          <w:u w:val="none"/>
+          <w:lang w:val="es-ES"/>
+        </w:rPr>
+        <w:t xml:space="preserve"> es válida:</w:t>
+      </w:r>
+      <w:r>
+        <w:br/>
+      </w:r>
+      <w:r>
+        <w:rPr>
+          <w:rFonts w:ascii="Arial" w:hAnsi="Arial" w:eastAsia="Arial" w:cs="Arial"/>
+          <w:b w:val="0"/>
+          <w:bCs w:val="0"/>
+          <w:i w:val="0"/>
+          <w:iCs w:val="0"/>
+          <w:strike w:val="0"/>
+          <w:dstrike w:val="0"/>
+          <w:noProof w:val="0"/>
+          <w:color w:val="000000" w:themeColor="text1" w:themeTint="FF" w:themeShade="FF"/>
+          <w:sz w:val="22"/>
+          <w:szCs w:val="22"/>
+          <w:u w:val="none"/>
+          <w:lang w:val="es-ES"/>
+        </w:rPr>
+        <w:t xml:space="preserve">                Devolver mejorConfiguracion</w:t>
+      </w:r>
+      <w:r>
+        <w:br/>
+      </w:r>
+      <w:r>
+        <w:rPr>
+          <w:rFonts w:ascii="Arial" w:hAnsi="Arial" w:eastAsia="Arial" w:cs="Arial"/>
+          <w:b w:val="0"/>
+          <w:bCs w:val="0"/>
+          <w:i w:val="0"/>
+          <w:iCs w:val="0"/>
+          <w:strike w:val="0"/>
+          <w:dstrike w:val="0"/>
+          <w:noProof w:val="0"/>
+          <w:color w:val="000000" w:themeColor="text1" w:themeTint="FF" w:themeShade="FF"/>
+          <w:sz w:val="22"/>
+          <w:szCs w:val="22"/>
+          <w:u w:val="none"/>
+          <w:lang w:val="es-ES"/>
+        </w:rPr>
+        <w:t xml:space="preserve">            Fin Si</w:t>
+      </w:r>
+      <w:r>
+        <w:br/>
+      </w:r>
+      <w:r>
+        <w:rPr>
+          <w:rFonts w:ascii="Arial" w:hAnsi="Arial" w:eastAsia="Arial" w:cs="Arial"/>
+          <w:b w:val="0"/>
+          <w:bCs w:val="0"/>
+          <w:i w:val="0"/>
+          <w:iCs w:val="0"/>
+          <w:strike w:val="0"/>
+          <w:dstrike w:val="0"/>
+          <w:noProof w:val="0"/>
+          <w:color w:val="000000" w:themeColor="text1" w:themeTint="FF" w:themeShade="FF"/>
+          <w:sz w:val="22"/>
+          <w:szCs w:val="22"/>
+          <w:u w:val="none"/>
+          <w:lang w:val="es-ES"/>
+        </w:rPr>
+        <w:t xml:space="preserve">            </w:t>
+      </w:r>
+      <w:r>
+        <w:rPr>
+          <w:rFonts w:ascii="Arial" w:hAnsi="Arial" w:eastAsia="Arial" w:cs="Arial"/>
+          <w:b w:val="0"/>
+          <w:bCs w:val="0"/>
+          <w:i w:val="0"/>
+          <w:iCs w:val="0"/>
+          <w:strike w:val="0"/>
+          <w:dstrike w:val="0"/>
+          <w:noProof w:val="0"/>
+          <w:color w:val="000000" w:themeColor="text1" w:themeTint="FF" w:themeShade="FF"/>
+          <w:sz w:val="22"/>
+          <w:szCs w:val="22"/>
+          <w:u w:val="none"/>
+          <w:lang w:val="es-ES"/>
+        </w:rPr>
+        <w:t>rotarEstructura</w:t>
+      </w:r>
+      <w:r>
+        <w:rPr>
+          <w:rFonts w:ascii="Arial" w:hAnsi="Arial" w:eastAsia="Arial" w:cs="Arial"/>
+          <w:b w:val="0"/>
+          <w:bCs w:val="0"/>
+          <w:i w:val="0"/>
+          <w:iCs w:val="0"/>
+          <w:strike w:val="0"/>
+          <w:dstrike w:val="0"/>
+          <w:noProof w:val="0"/>
+          <w:color w:val="000000" w:themeColor="text1" w:themeTint="FF" w:themeShade="FF"/>
+          <w:sz w:val="22"/>
+          <w:szCs w:val="22"/>
+          <w:u w:val="none"/>
+          <w:lang w:val="es-ES"/>
+        </w:rPr>
+        <w:t>(estructura, -i) // Deshacer rotación</w:t>
+      </w:r>
+      <w:r>
+        <w:br/>
+      </w:r>
+      <w:r>
+        <w:rPr>
+          <w:rFonts w:ascii="Arial" w:hAnsi="Arial" w:eastAsia="Arial" w:cs="Arial"/>
+          <w:b w:val="0"/>
+          <w:bCs w:val="0"/>
+          <w:i w:val="0"/>
+          <w:iCs w:val="0"/>
+          <w:strike w:val="0"/>
+          <w:dstrike w:val="0"/>
+          <w:noProof w:val="0"/>
+          <w:color w:val="000000" w:themeColor="text1" w:themeTint="FF" w:themeShade="FF"/>
+          <w:sz w:val="22"/>
+          <w:szCs w:val="22"/>
+          <w:u w:val="none"/>
+          <w:lang w:val="es-ES"/>
+        </w:rPr>
+        <w:t xml:space="preserve">        Fin Para</w:t>
+      </w:r>
+      <w:r>
+        <w:br/>
+      </w:r>
+      <w:r>
+        <w:rPr>
+          <w:rFonts w:ascii="Arial" w:hAnsi="Arial" w:eastAsia="Arial" w:cs="Arial"/>
+          <w:b w:val="0"/>
+          <w:bCs w:val="0"/>
+          <w:i w:val="0"/>
+          <w:iCs w:val="0"/>
+          <w:strike w:val="0"/>
+          <w:dstrike w:val="0"/>
+          <w:noProof w:val="0"/>
+          <w:color w:val="000000" w:themeColor="text1" w:themeTint="FF" w:themeShade="FF"/>
+          <w:sz w:val="22"/>
+          <w:szCs w:val="22"/>
+          <w:u w:val="none"/>
+          <w:lang w:val="es-ES"/>
+        </w:rPr>
+        <w:t xml:space="preserve">    Fin Para</w:t>
+      </w:r>
+      <w:r>
+        <w:br/>
+      </w:r>
+      <w:r>
+        <w:rPr>
+          <w:rFonts w:ascii="Arial" w:hAnsi="Arial" w:eastAsia="Arial" w:cs="Arial"/>
+          <w:b w:val="0"/>
+          <w:bCs w:val="0"/>
+          <w:i w:val="0"/>
+          <w:iCs w:val="0"/>
+          <w:strike w:val="0"/>
+          <w:dstrike w:val="0"/>
+          <w:noProof w:val="0"/>
+          <w:color w:val="000000" w:themeColor="text1" w:themeTint="FF" w:themeShade="FF"/>
+          <w:sz w:val="22"/>
+          <w:szCs w:val="22"/>
+          <w:u w:val="none"/>
+          <w:lang w:val="es-ES"/>
+        </w:rPr>
+        <w:t xml:space="preserve">    </w:t>
+      </w:r>
+      <w:r>
+        <w:br/>
+      </w:r>
+      <w:r>
+        <w:rPr>
+          <w:rFonts w:ascii="Arial" w:hAnsi="Arial" w:eastAsia="Arial" w:cs="Arial"/>
+          <w:b w:val="0"/>
+          <w:bCs w:val="0"/>
+          <w:i w:val="0"/>
+          <w:iCs w:val="0"/>
+          <w:strike w:val="0"/>
+          <w:dstrike w:val="0"/>
+          <w:noProof w:val="0"/>
+          <w:color w:val="000000" w:themeColor="text1" w:themeTint="FF" w:themeShade="FF"/>
+          <w:sz w:val="22"/>
+          <w:szCs w:val="22"/>
+          <w:u w:val="none"/>
+          <w:lang w:val="es-ES"/>
+        </w:rPr>
+        <w:t xml:space="preserve">    Devolver </w:t>
+      </w:r>
+      <w:r>
+        <w:rPr>
+          <w:rFonts w:ascii="Arial" w:hAnsi="Arial" w:eastAsia="Arial" w:cs="Arial"/>
+          <w:b w:val="0"/>
+          <w:bCs w:val="0"/>
+          <w:i w:val="0"/>
+          <w:iCs w:val="0"/>
+          <w:strike w:val="0"/>
+          <w:dstrike w:val="0"/>
+          <w:noProof w:val="0"/>
+          <w:color w:val="000000" w:themeColor="text1" w:themeTint="FF" w:themeShade="FF"/>
+          <w:sz w:val="22"/>
+          <w:szCs w:val="22"/>
+          <w:u w:val="none"/>
+          <w:lang w:val="es-ES"/>
+        </w:rPr>
+        <w:t>configuracion</w:t>
+      </w:r>
+      <w:r>
+        <w:rPr>
+          <w:rFonts w:ascii="Arial" w:hAnsi="Arial" w:eastAsia="Arial" w:cs="Arial"/>
+          <w:b w:val="0"/>
+          <w:bCs w:val="0"/>
+          <w:i w:val="0"/>
+          <w:iCs w:val="0"/>
+          <w:strike w:val="0"/>
+          <w:dstrike w:val="0"/>
+          <w:noProof w:val="0"/>
+          <w:color w:val="000000" w:themeColor="text1" w:themeTint="FF" w:themeShade="FF"/>
+          <w:sz w:val="22"/>
+          <w:szCs w:val="22"/>
+          <w:u w:val="none"/>
+          <w:lang w:val="es-ES"/>
+        </w:rPr>
+        <w:t xml:space="preserve"> // No se encontró solución</w:t>
+      </w:r>
+      <w:r>
+        <w:br/>
+      </w:r>
+      <w:r>
+        <w:rPr>
+          <w:rFonts w:ascii="Arial" w:hAnsi="Arial" w:eastAsia="Arial" w:cs="Arial"/>
+          <w:b w:val="0"/>
+          <w:bCs w:val="0"/>
+          <w:i w:val="0"/>
+          <w:iCs w:val="0"/>
+          <w:strike w:val="0"/>
+          <w:dstrike w:val="0"/>
+          <w:noProof w:val="0"/>
+          <w:color w:val="000000" w:themeColor="text1" w:themeTint="FF" w:themeShade="FF"/>
+          <w:sz w:val="22"/>
+          <w:szCs w:val="22"/>
+          <w:u w:val="none"/>
+          <w:lang w:val="es-ES"/>
+        </w:rPr>
+        <w:t>Fin Función</w:t>
+      </w:r>
+    </w:p>
+    <w:p>
+      <w:pPr>
+        <w:pStyle w:val="Normal"/>
+        <w:spacing w:before="0" w:beforeAutospacing="off" w:after="0" w:afterAutospacing="off"/>
+        <w:rPr>
+          <w:rFonts w:ascii="Arial" w:hAnsi="Arial" w:eastAsia="Arial" w:cs="Arial"/>
+          <w:b w:val="0"/>
+          <w:bCs w:val="0"/>
+          <w:i w:val="0"/>
+          <w:iCs w:val="0"/>
+          <w:strike w:val="0"/>
+          <w:dstrike w:val="0"/>
+          <w:noProof w:val="0"/>
+          <w:color w:val="000000" w:themeColor="text1" w:themeTint="FF" w:themeShade="FF"/>
+          <w:sz w:val="22"/>
+          <w:szCs w:val="22"/>
+          <w:u w:val="none"/>
+          <w:lang w:val="es-ES"/>
+        </w:rPr>
+      </w:pPr>
+    </w:p>
+    <w:p>
+      <w:pPr>
+        <w:pStyle w:val="Normal"/>
+        <w:spacing w:before="0" w:beforeAutospacing="off" w:after="0" w:afterAutospacing="off"/>
+        <w:rPr>
+          <w:rFonts w:ascii="Arial" w:hAnsi="Arial" w:eastAsia="Arial" w:cs="Arial"/>
+          <w:b w:val="1"/>
+          <w:bCs w:val="1"/>
+          <w:i w:val="0"/>
+          <w:iCs w:val="0"/>
+          <w:strike w:val="0"/>
+          <w:dstrike w:val="0"/>
+          <w:noProof w:val="0"/>
+          <w:color w:val="000000" w:themeColor="text1" w:themeTint="FF" w:themeShade="FF"/>
+          <w:sz w:val="22"/>
+          <w:szCs w:val="22"/>
+          <w:u w:val="none"/>
+          <w:lang w:val="es-ES"/>
+        </w:rPr>
+      </w:pPr>
+      <w:r>
+        <w:rPr>
+          <w:rFonts w:ascii="Arial" w:hAnsi="Arial" w:eastAsia="Arial" w:cs="Arial"/>
+          <w:b w:val="1"/>
+          <w:bCs w:val="1"/>
+          <w:i w:val="0"/>
+          <w:iCs w:val="0"/>
+          <w:strike w:val="0"/>
+          <w:dstrike w:val="0"/>
+          <w:noProof w:val="0"/>
+          <w:color w:val="000000" w:themeColor="text1" w:themeTint="FF" w:themeShade="FF"/>
+          <w:sz w:val="22"/>
+          <w:szCs w:val="22"/>
+          <w:u w:val="none"/>
+          <w:lang w:val="es-ES"/>
+        </w:rPr>
+        <w:t>D) Problemas de desarrollo que afrontó.</w:t>
+      </w:r>
+    </w:p>
+    <w:p>
+      <w:pPr>
+        <w:pStyle w:val="Normal"/>
+        <w:spacing w:before="0" w:beforeAutospacing="off" w:after="0" w:afterAutospacing="off"/>
+        <w:rPr>
+          <w:rFonts w:ascii="Arial" w:hAnsi="Arial" w:eastAsia="Arial" w:cs="Arial"/>
+          <w:b w:val="1"/>
+          <w:bCs w:val="1"/>
+          <w:i w:val="0"/>
+          <w:iCs w:val="0"/>
+          <w:strike w:val="0"/>
+          <w:dstrike w:val="0"/>
+          <w:noProof w:val="0"/>
+          <w:color w:val="000000" w:themeColor="text1" w:themeTint="FF" w:themeShade="FF"/>
+          <w:sz w:val="22"/>
+          <w:szCs w:val="22"/>
+          <w:u w:val="none"/>
+          <w:lang w:val="es-ES"/>
+        </w:rPr>
+      </w:pPr>
+    </w:p>
+    <w:p>
+      <w:pPr>
+        <w:pStyle w:val="Normal"/>
+        <w:spacing w:before="0" w:beforeAutospacing="off" w:after="0" w:afterAutospacing="off"/>
+        <w:rPr/>
+      </w:pPr>
+      <w:r>
+        <w:rPr>
+          <w:rFonts w:ascii="Arial" w:hAnsi="Arial" w:eastAsia="Arial" w:cs="Arial"/>
+          <w:b w:val="0"/>
+          <w:bCs w:val="0"/>
+          <w:i w:val="0"/>
+          <w:iCs w:val="0"/>
+          <w:strike w:val="0"/>
+          <w:dstrike w:val="0"/>
+          <w:noProof w:val="0"/>
+          <w:color w:val="000000" w:themeColor="text1" w:themeTint="FF" w:themeShade="FF"/>
+          <w:sz w:val="22"/>
+          <w:szCs w:val="22"/>
+          <w:u w:val="none"/>
+          <w:lang w:val="es-ES"/>
+        </w:rPr>
+        <w:t>Durante el desarrollo del módulo para generar configuraciones de cerradura que cumplan con una regla K, se enfrentaron los siguientes problemas:</w:t>
+      </w:r>
+    </w:p>
+    <w:p>
+      <w:pPr>
+        <w:pStyle w:val="Normal"/>
+        <w:spacing w:before="0" w:beforeAutospacing="off" w:after="0" w:afterAutospacing="off"/>
+        <w:rPr>
+          <w:rFonts w:ascii="Arial" w:hAnsi="Arial" w:eastAsia="Arial" w:cs="Arial"/>
+          <w:b w:val="0"/>
+          <w:bCs w:val="0"/>
+          <w:i w:val="0"/>
+          <w:iCs w:val="0"/>
+          <w:strike w:val="0"/>
+          <w:dstrike w:val="0"/>
+          <w:noProof w:val="0"/>
+          <w:color w:val="000000" w:themeColor="text1" w:themeTint="FF" w:themeShade="FF"/>
+          <w:sz w:val="22"/>
+          <w:szCs w:val="22"/>
+          <w:u w:val="none"/>
+          <w:lang w:val="es-ES"/>
+        </w:rPr>
+      </w:pPr>
+    </w:p>
+    <w:p>
+      <w:pPr>
+        <w:pStyle w:val="Normal"/>
+        <w:spacing w:before="0" w:beforeAutospacing="off" w:after="0" w:afterAutospacing="off"/>
+        <w:ind w:left="0"/>
+        <w:rPr/>
+      </w:pPr>
+      <w:r>
+        <w:rPr>
+          <w:rFonts w:ascii="Arial" w:hAnsi="Arial" w:eastAsia="Arial" w:cs="Arial"/>
+          <w:b w:val="1"/>
+          <w:bCs w:val="1"/>
+          <w:i w:val="0"/>
+          <w:iCs w:val="0"/>
+          <w:strike w:val="0"/>
+          <w:dstrike w:val="0"/>
+          <w:noProof w:val="0"/>
+          <w:color w:val="000000" w:themeColor="text1" w:themeTint="FF" w:themeShade="FF"/>
+          <w:sz w:val="22"/>
+          <w:szCs w:val="22"/>
+          <w:u w:val="none"/>
+          <w:lang w:val="es-ES"/>
+        </w:rPr>
+        <w:t>1. Análisis de la regla K:</w:t>
+      </w:r>
+      <w:r>
+        <w:rPr>
+          <w:rFonts w:ascii="Arial" w:hAnsi="Arial" w:eastAsia="Arial" w:cs="Arial"/>
+          <w:b w:val="0"/>
+          <w:bCs w:val="0"/>
+          <w:i w:val="0"/>
+          <w:iCs w:val="0"/>
+          <w:strike w:val="0"/>
+          <w:dstrike w:val="0"/>
+          <w:noProof w:val="0"/>
+          <w:color w:val="000000" w:themeColor="text1" w:themeTint="FF" w:themeShade="FF"/>
+          <w:sz w:val="22"/>
+          <w:szCs w:val="22"/>
+          <w:u w:val="none"/>
+          <w:lang w:val="es-ES"/>
+        </w:rPr>
+        <w:t xml:space="preserve"> Fue necesario implementar una lógica para analizar la regla K y determinar el número mínimo de estructuras M necesarias para satisfacerla. Esto implicó comprender la estructura y las restricciones de la regla.</w:t>
+      </w:r>
+    </w:p>
+    <w:p>
+      <w:pPr>
+        <w:pStyle w:val="Normal"/>
+        <w:spacing w:before="0" w:beforeAutospacing="off" w:after="0" w:afterAutospacing="off"/>
+        <w:rPr/>
+      </w:pPr>
+      <w:r>
+        <w:rPr>
+          <w:rFonts w:ascii="Arial" w:hAnsi="Arial" w:eastAsia="Arial" w:cs="Arial"/>
+          <w:b w:val="1"/>
+          <w:bCs w:val="1"/>
+          <w:i w:val="0"/>
+          <w:iCs w:val="0"/>
+          <w:strike w:val="0"/>
+          <w:dstrike w:val="0"/>
+          <w:noProof w:val="0"/>
+          <w:color w:val="000000" w:themeColor="text1" w:themeTint="FF" w:themeShade="FF"/>
+          <w:sz w:val="22"/>
+          <w:szCs w:val="22"/>
+          <w:u w:val="none"/>
+          <w:lang w:val="es-ES"/>
+        </w:rPr>
+        <w:t>2. Generación de configuraciones iniciales:</w:t>
+      </w:r>
+      <w:r>
+        <w:rPr>
+          <w:rFonts w:ascii="Arial" w:hAnsi="Arial" w:eastAsia="Arial" w:cs="Arial"/>
+          <w:b w:val="0"/>
+          <w:bCs w:val="0"/>
+          <w:i w:val="0"/>
+          <w:iCs w:val="0"/>
+          <w:strike w:val="0"/>
+          <w:dstrike w:val="0"/>
+          <w:noProof w:val="0"/>
+          <w:color w:val="000000" w:themeColor="text1" w:themeTint="FF" w:themeShade="FF"/>
+          <w:sz w:val="22"/>
+          <w:szCs w:val="22"/>
+          <w:u w:val="none"/>
+          <w:lang w:val="es-ES"/>
+        </w:rPr>
+        <w:t xml:space="preserve"> Se debió generar una configuración inicial de la cerradura X con el número de estructuras M determinado, utilizando la función </w:t>
+      </w:r>
+      <w:r>
+        <w:rPr>
+          <w:rFonts w:ascii="Arial" w:hAnsi="Arial" w:eastAsia="Arial" w:cs="Arial"/>
+          <w:b w:val="0"/>
+          <w:bCs w:val="0"/>
+          <w:i w:val="0"/>
+          <w:iCs w:val="0"/>
+          <w:strike w:val="0"/>
+          <w:dstrike w:val="0"/>
+          <w:noProof w:val="0"/>
+          <w:color w:val="000000" w:themeColor="text1" w:themeTint="FF" w:themeShade="FF"/>
+          <w:sz w:val="22"/>
+          <w:szCs w:val="22"/>
+          <w:u w:val="none"/>
+          <w:lang w:val="es-ES"/>
+        </w:rPr>
+        <w:t>configureCerradura</w:t>
+      </w:r>
+      <w:r>
+        <w:rPr>
+          <w:rFonts w:ascii="Arial" w:hAnsi="Arial" w:eastAsia="Arial" w:cs="Arial"/>
+          <w:b w:val="0"/>
+          <w:bCs w:val="0"/>
+          <w:i w:val="0"/>
+          <w:iCs w:val="0"/>
+          <w:strike w:val="0"/>
+          <w:dstrike w:val="0"/>
+          <w:noProof w:val="0"/>
+          <w:color w:val="000000" w:themeColor="text1" w:themeTint="FF" w:themeShade="FF"/>
+          <w:sz w:val="22"/>
+          <w:szCs w:val="22"/>
+          <w:u w:val="none"/>
+          <w:lang w:val="es-ES"/>
+        </w:rPr>
+        <w:t>() del punto 3.</w:t>
+      </w:r>
+    </w:p>
+    <w:p>
+      <w:pPr>
+        <w:pStyle w:val="Normal"/>
+        <w:spacing w:before="0" w:beforeAutospacing="off" w:after="0" w:afterAutospacing="off"/>
+        <w:rPr>
+          <w:rFonts w:ascii="Arial" w:hAnsi="Arial" w:eastAsia="Arial" w:cs="Arial"/>
+          <w:b w:val="0"/>
+          <w:bCs w:val="0"/>
+          <w:i w:val="0"/>
+          <w:iCs w:val="0"/>
+          <w:strike w:val="0"/>
+          <w:dstrike w:val="0"/>
+          <w:noProof w:val="0"/>
+          <w:color w:val="000000" w:themeColor="text1" w:themeTint="FF" w:themeShade="FF"/>
+          <w:sz w:val="22"/>
+          <w:szCs w:val="22"/>
+          <w:u w:val="none"/>
+          <w:lang w:val="es-ES"/>
+        </w:rPr>
+      </w:pPr>
+    </w:p>
+    <w:p>
+      <w:pPr>
+        <w:pStyle w:val="Normal"/>
+        <w:spacing w:before="0" w:beforeAutospacing="off" w:after="0" w:afterAutospacing="off"/>
+        <w:rPr/>
+      </w:pPr>
+      <w:r>
+        <w:rPr>
+          <w:rFonts w:ascii="Arial" w:hAnsi="Arial" w:eastAsia="Arial" w:cs="Arial"/>
+          <w:b w:val="1"/>
+          <w:bCs w:val="1"/>
+          <w:i w:val="0"/>
+          <w:iCs w:val="0"/>
+          <w:strike w:val="0"/>
+          <w:dstrike w:val="0"/>
+          <w:noProof w:val="0"/>
+          <w:color w:val="000000" w:themeColor="text1" w:themeTint="FF" w:themeShade="FF"/>
+          <w:sz w:val="22"/>
+          <w:szCs w:val="22"/>
+          <w:u w:val="none"/>
+          <w:lang w:val="es-ES"/>
+        </w:rPr>
+        <w:t>3. Algoritmo de búsqueda:</w:t>
+      </w:r>
+      <w:r>
+        <w:rPr>
+          <w:rFonts w:ascii="Arial" w:hAnsi="Arial" w:eastAsia="Arial" w:cs="Arial"/>
+          <w:b w:val="0"/>
+          <w:bCs w:val="0"/>
+          <w:i w:val="0"/>
+          <w:iCs w:val="0"/>
+          <w:strike w:val="0"/>
+          <w:dstrike w:val="0"/>
+          <w:noProof w:val="0"/>
+          <w:color w:val="000000" w:themeColor="text1" w:themeTint="FF" w:themeShade="FF"/>
+          <w:sz w:val="22"/>
+          <w:szCs w:val="22"/>
+          <w:u w:val="none"/>
+          <w:lang w:val="es-ES"/>
+        </w:rPr>
+        <w:t xml:space="preserve"> Se requirió implementar un algoritmo eficiente de búsqueda exhaustiva o una heurística adecuada para explorar las posibles configuraciones de la cerradura. Esto implicó evaluar diferentes enfoques y seleccionar el más apropiado en términos de eficiencia y complejidad computacional.</w:t>
+      </w:r>
+    </w:p>
+    <w:p>
+      <w:pPr>
+        <w:pStyle w:val="Normal"/>
+        <w:spacing w:before="0" w:beforeAutospacing="off" w:after="0" w:afterAutospacing="off"/>
+        <w:rPr>
+          <w:rFonts w:ascii="Arial" w:hAnsi="Arial" w:eastAsia="Arial" w:cs="Arial"/>
+          <w:b w:val="0"/>
+          <w:bCs w:val="0"/>
+          <w:i w:val="0"/>
+          <w:iCs w:val="0"/>
+          <w:strike w:val="0"/>
+          <w:dstrike w:val="0"/>
+          <w:noProof w:val="0"/>
+          <w:color w:val="000000" w:themeColor="text1" w:themeTint="FF" w:themeShade="FF"/>
+          <w:sz w:val="22"/>
+          <w:szCs w:val="22"/>
+          <w:u w:val="none"/>
+          <w:lang w:val="es-ES"/>
+        </w:rPr>
+      </w:pPr>
+    </w:p>
+    <w:p>
+      <w:pPr>
+        <w:pStyle w:val="Normal"/>
+        <w:spacing w:before="0" w:beforeAutospacing="off" w:after="0" w:afterAutospacing="off"/>
+        <w:rPr/>
+      </w:pPr>
+      <w:r>
+        <w:rPr>
+          <w:rFonts w:ascii="Arial" w:hAnsi="Arial" w:eastAsia="Arial" w:cs="Arial"/>
+          <w:b w:val="1"/>
+          <w:bCs w:val="1"/>
+          <w:i w:val="0"/>
+          <w:iCs w:val="0"/>
+          <w:strike w:val="0"/>
+          <w:dstrike w:val="0"/>
+          <w:noProof w:val="0"/>
+          <w:color w:val="000000" w:themeColor="text1" w:themeTint="FF" w:themeShade="FF"/>
+          <w:sz w:val="22"/>
+          <w:szCs w:val="22"/>
+          <w:u w:val="none"/>
+          <w:lang w:val="es-ES"/>
+        </w:rPr>
+        <w:t>4. Gestión de rotaciones:</w:t>
+      </w:r>
+      <w:r>
+        <w:rPr>
+          <w:rFonts w:ascii="Arial" w:hAnsi="Arial" w:eastAsia="Arial" w:cs="Arial"/>
+          <w:b w:val="0"/>
+          <w:bCs w:val="0"/>
+          <w:i w:val="0"/>
+          <w:iCs w:val="0"/>
+          <w:strike w:val="0"/>
+          <w:dstrike w:val="0"/>
+          <w:noProof w:val="0"/>
+          <w:color w:val="000000" w:themeColor="text1" w:themeTint="FF" w:themeShade="FF"/>
+          <w:sz w:val="22"/>
+          <w:szCs w:val="22"/>
+          <w:u w:val="none"/>
+          <w:lang w:val="es-ES"/>
+        </w:rPr>
+        <w:t xml:space="preserve"> Para generar nuevas configuraciones, se debió implementar una lógica para rotar las estructuras M de manera individual y controlar el número de rotaciones aplicadas.</w:t>
+      </w:r>
+    </w:p>
+    <w:p>
+      <w:pPr>
+        <w:pStyle w:val="Normal"/>
+        <w:spacing w:before="0" w:beforeAutospacing="off" w:after="0" w:afterAutospacing="off"/>
+        <w:rPr>
+          <w:rFonts w:ascii="Arial" w:hAnsi="Arial" w:eastAsia="Arial" w:cs="Arial"/>
+          <w:b w:val="0"/>
+          <w:bCs w:val="0"/>
+          <w:i w:val="0"/>
+          <w:iCs w:val="0"/>
+          <w:strike w:val="0"/>
+          <w:dstrike w:val="0"/>
+          <w:noProof w:val="0"/>
+          <w:color w:val="000000" w:themeColor="text1" w:themeTint="FF" w:themeShade="FF"/>
+          <w:sz w:val="22"/>
+          <w:szCs w:val="22"/>
+          <w:u w:val="none"/>
+          <w:lang w:val="es-ES"/>
+        </w:rPr>
+      </w:pPr>
+    </w:p>
+    <w:p>
+      <w:pPr>
+        <w:pStyle w:val="Normal"/>
+        <w:spacing w:before="0" w:beforeAutospacing="off" w:after="0" w:afterAutospacing="off"/>
+        <w:rPr/>
+      </w:pPr>
+      <w:r>
+        <w:rPr>
+          <w:rFonts w:ascii="Arial" w:hAnsi="Arial" w:eastAsia="Arial" w:cs="Arial"/>
+          <w:b w:val="1"/>
+          <w:bCs w:val="1"/>
+          <w:i w:val="0"/>
+          <w:iCs w:val="0"/>
+          <w:strike w:val="0"/>
+          <w:dstrike w:val="0"/>
+          <w:noProof w:val="0"/>
+          <w:color w:val="000000" w:themeColor="text1" w:themeTint="FF" w:themeShade="FF"/>
+          <w:sz w:val="22"/>
+          <w:szCs w:val="22"/>
+          <w:u w:val="none"/>
+          <w:lang w:val="es-ES"/>
+        </w:rPr>
+        <w:t>5. Detección de configuraciones válidas:</w:t>
+      </w:r>
+      <w:r>
+        <w:rPr>
+          <w:rFonts w:ascii="Arial" w:hAnsi="Arial" w:eastAsia="Arial" w:cs="Arial"/>
+          <w:b w:val="0"/>
+          <w:bCs w:val="0"/>
+          <w:i w:val="0"/>
+          <w:iCs w:val="0"/>
+          <w:strike w:val="0"/>
+          <w:dstrike w:val="0"/>
+          <w:noProof w:val="0"/>
+          <w:color w:val="000000" w:themeColor="text1" w:themeTint="FF" w:themeShade="FF"/>
+          <w:sz w:val="22"/>
+          <w:szCs w:val="22"/>
+          <w:u w:val="none"/>
+          <w:lang w:val="es-ES"/>
+        </w:rPr>
+        <w:t xml:space="preserve"> Se necesitó utilizar la función </w:t>
+      </w:r>
+      <w:r>
+        <w:rPr>
+          <w:rFonts w:ascii="Arial" w:hAnsi="Arial" w:eastAsia="Arial" w:cs="Arial"/>
+          <w:b w:val="0"/>
+          <w:bCs w:val="0"/>
+          <w:i w:val="0"/>
+          <w:iCs w:val="0"/>
+          <w:strike w:val="0"/>
+          <w:dstrike w:val="0"/>
+          <w:noProof w:val="0"/>
+          <w:color w:val="000000" w:themeColor="text1" w:themeTint="FF" w:themeShade="FF"/>
+          <w:sz w:val="22"/>
+          <w:szCs w:val="22"/>
+          <w:u w:val="none"/>
+          <w:lang w:val="es-ES"/>
+        </w:rPr>
+        <w:t>validarRegla</w:t>
+      </w:r>
+      <w:r>
+        <w:rPr>
+          <w:rFonts w:ascii="Arial" w:hAnsi="Arial" w:eastAsia="Arial" w:cs="Arial"/>
+          <w:b w:val="0"/>
+          <w:bCs w:val="0"/>
+          <w:i w:val="0"/>
+          <w:iCs w:val="0"/>
+          <w:strike w:val="0"/>
+          <w:dstrike w:val="0"/>
+          <w:noProof w:val="0"/>
+          <w:color w:val="000000" w:themeColor="text1" w:themeTint="FF" w:themeShade="FF"/>
+          <w:sz w:val="22"/>
+          <w:szCs w:val="22"/>
+          <w:u w:val="none"/>
+          <w:lang w:val="es-ES"/>
+        </w:rPr>
+        <w:t>() del punto 4 para verificar si una configuración generada cumplía con la regla K especificada.</w:t>
+      </w:r>
+    </w:p>
+    <w:p>
+      <w:pPr>
+        <w:pStyle w:val="Normal"/>
+        <w:spacing w:before="0" w:beforeAutospacing="off" w:after="0" w:afterAutospacing="off"/>
+        <w:rPr>
+          <w:rFonts w:ascii="Arial" w:hAnsi="Arial" w:eastAsia="Arial" w:cs="Arial"/>
+          <w:b w:val="0"/>
+          <w:bCs w:val="0"/>
+          <w:i w:val="0"/>
+          <w:iCs w:val="0"/>
+          <w:strike w:val="0"/>
+          <w:dstrike w:val="0"/>
+          <w:noProof w:val="0"/>
+          <w:color w:val="000000" w:themeColor="text1" w:themeTint="FF" w:themeShade="FF"/>
+          <w:sz w:val="22"/>
+          <w:szCs w:val="22"/>
+          <w:u w:val="none"/>
+          <w:lang w:val="es-ES"/>
+        </w:rPr>
+      </w:pPr>
+    </w:p>
+    <w:p>
+      <w:pPr>
+        <w:pStyle w:val="Normal"/>
+        <w:spacing w:before="0" w:beforeAutospacing="off" w:after="0" w:afterAutospacing="off"/>
+        <w:rPr/>
+      </w:pPr>
+      <w:r>
+        <w:rPr>
+          <w:rFonts w:ascii="Arial" w:hAnsi="Arial" w:eastAsia="Arial" w:cs="Arial"/>
+          <w:b w:val="1"/>
+          <w:bCs w:val="1"/>
+          <w:i w:val="0"/>
+          <w:iCs w:val="0"/>
+          <w:strike w:val="0"/>
+          <w:dstrike w:val="0"/>
+          <w:noProof w:val="0"/>
+          <w:color w:val="000000" w:themeColor="text1" w:themeTint="FF" w:themeShade="FF"/>
+          <w:sz w:val="22"/>
+          <w:szCs w:val="22"/>
+          <w:u w:val="none"/>
+          <w:lang w:val="es-ES"/>
+        </w:rPr>
+        <w:t>6. Manejo de casos sin solución:</w:t>
+      </w:r>
+      <w:r>
+        <w:rPr>
+          <w:rFonts w:ascii="Arial" w:hAnsi="Arial" w:eastAsia="Arial" w:cs="Arial"/>
+          <w:b w:val="0"/>
+          <w:bCs w:val="0"/>
+          <w:i w:val="0"/>
+          <w:iCs w:val="0"/>
+          <w:strike w:val="0"/>
+          <w:dstrike w:val="0"/>
+          <w:noProof w:val="0"/>
+          <w:color w:val="000000" w:themeColor="text1" w:themeTint="FF" w:themeShade="FF"/>
+          <w:sz w:val="22"/>
+          <w:szCs w:val="22"/>
+          <w:u w:val="none"/>
+          <w:lang w:val="es-ES"/>
+        </w:rPr>
+        <w:t xml:space="preserve"> Se debió implementar un mecanismo para manejar los casos en los que no existía una configuración válida que cumpliera con la regla K, indicando adecuadamente que no se encontró una solución.</w:t>
+      </w:r>
+    </w:p>
+    <w:p>
+      <w:pPr>
+        <w:pStyle w:val="Normal"/>
+        <w:spacing w:before="0" w:beforeAutospacing="off" w:after="0" w:afterAutospacing="off"/>
+        <w:rPr>
+          <w:rFonts w:ascii="Arial" w:hAnsi="Arial" w:eastAsia="Arial" w:cs="Arial"/>
+          <w:b w:val="0"/>
+          <w:bCs w:val="0"/>
+          <w:i w:val="0"/>
+          <w:iCs w:val="0"/>
+          <w:strike w:val="0"/>
+          <w:dstrike w:val="0"/>
+          <w:noProof w:val="0"/>
+          <w:color w:val="000000" w:themeColor="text1" w:themeTint="FF" w:themeShade="FF"/>
+          <w:sz w:val="22"/>
+          <w:szCs w:val="22"/>
+          <w:u w:val="none"/>
+          <w:lang w:val="es-ES"/>
+        </w:rPr>
+      </w:pPr>
+    </w:p>
+    <w:p>
+      <w:pPr>
+        <w:pStyle w:val="Normal"/>
+        <w:spacing w:before="0" w:beforeAutospacing="off" w:after="0" w:afterAutospacing="off"/>
+        <w:rPr>
+          <w:rFonts w:ascii="Arial" w:hAnsi="Arial" w:eastAsia="Arial" w:cs="Arial"/>
+          <w:b w:val="1"/>
+          <w:bCs w:val="1"/>
+          <w:i w:val="0"/>
+          <w:iCs w:val="0"/>
+          <w:strike w:val="0"/>
+          <w:dstrike w:val="0"/>
+          <w:noProof w:val="0"/>
+          <w:color w:val="000000" w:themeColor="text1" w:themeTint="FF" w:themeShade="FF"/>
+          <w:sz w:val="22"/>
+          <w:szCs w:val="22"/>
+          <w:u w:val="none"/>
+          <w:lang w:val="es-ES"/>
+        </w:rPr>
+      </w:pPr>
+      <w:r>
+        <w:rPr>
+          <w:rFonts w:ascii="Arial" w:hAnsi="Arial" w:eastAsia="Arial" w:cs="Arial"/>
+          <w:b w:val="1"/>
+          <w:bCs w:val="1"/>
+          <w:i w:val="0"/>
+          <w:iCs w:val="0"/>
+          <w:strike w:val="0"/>
+          <w:dstrike w:val="0"/>
+          <w:noProof w:val="0"/>
+          <w:color w:val="000000" w:themeColor="text1" w:themeTint="FF" w:themeShade="FF"/>
+          <w:sz w:val="22"/>
+          <w:szCs w:val="22"/>
+          <w:u w:val="none"/>
+          <w:lang w:val="es-ES"/>
+        </w:rPr>
+        <w:t>E) Evolución de la solución y consideraciones para tener en cuenta en la implementación.</w:t>
+      </w:r>
+    </w:p>
+    <w:p>
+      <w:pPr>
+        <w:pStyle w:val="Normal"/>
+        <w:spacing w:before="0" w:beforeAutospacing="off" w:after="0" w:afterAutospacing="off"/>
+        <w:rPr>
+          <w:rFonts w:ascii="Arial" w:hAnsi="Arial" w:eastAsia="Arial" w:cs="Arial"/>
+          <w:b w:val="1"/>
+          <w:bCs w:val="1"/>
+          <w:i w:val="0"/>
+          <w:iCs w:val="0"/>
+          <w:strike w:val="0"/>
+          <w:dstrike w:val="0"/>
+          <w:noProof w:val="0"/>
+          <w:color w:val="000000" w:themeColor="text1" w:themeTint="FF" w:themeShade="FF"/>
+          <w:sz w:val="22"/>
+          <w:szCs w:val="22"/>
+          <w:u w:val="none"/>
+          <w:lang w:val="es-ES"/>
+        </w:rPr>
+      </w:pPr>
+    </w:p>
+    <w:p>
+      <w:pPr>
+        <w:pStyle w:val="Normal"/>
+        <w:spacing w:before="0" w:beforeAutospacing="off" w:after="0" w:afterAutospacing="off"/>
+        <w:rPr/>
+      </w:pPr>
+      <w:r>
+        <w:rPr>
+          <w:rFonts w:ascii="Arial" w:hAnsi="Arial" w:eastAsia="Arial" w:cs="Arial"/>
+          <w:b w:val="0"/>
+          <w:bCs w:val="0"/>
+          <w:i w:val="0"/>
+          <w:iCs w:val="0"/>
+          <w:strike w:val="0"/>
+          <w:dstrike w:val="0"/>
+          <w:noProof w:val="0"/>
+          <w:color w:val="000000" w:themeColor="text1" w:themeTint="FF" w:themeShade="FF"/>
+          <w:sz w:val="22"/>
+          <w:szCs w:val="22"/>
+          <w:u w:val="none"/>
+          <w:lang w:val="es-ES"/>
+        </w:rPr>
+        <w:t>La solución para generar configuraciones de cerradura que cumplan con una regla K evolucionó a medida que se analizaban los requisitos y se identificaban los desafíos inherentes al problema. Inicialmente, se planteó una solución básica que involucraba la generación de una configuración inicial y la aplicación de rotaciones a las estructuras M de manera exhaustiva.</w:t>
+      </w:r>
+    </w:p>
+    <w:p>
+      <w:pPr>
+        <w:pStyle w:val="Normal"/>
+        <w:spacing w:before="0" w:beforeAutospacing="off" w:after="0" w:afterAutospacing="off"/>
+        <w:rPr>
+          <w:rFonts w:ascii="Arial" w:hAnsi="Arial" w:eastAsia="Arial" w:cs="Arial"/>
+          <w:b w:val="0"/>
+          <w:bCs w:val="0"/>
+          <w:i w:val="0"/>
+          <w:iCs w:val="0"/>
+          <w:strike w:val="0"/>
+          <w:dstrike w:val="0"/>
+          <w:noProof w:val="0"/>
+          <w:color w:val="000000" w:themeColor="text1" w:themeTint="FF" w:themeShade="FF"/>
+          <w:sz w:val="22"/>
+          <w:szCs w:val="22"/>
+          <w:u w:val="none"/>
+          <w:lang w:val="es-ES"/>
+        </w:rPr>
+      </w:pPr>
+    </w:p>
+    <w:p>
+      <w:pPr>
+        <w:pStyle w:val="Normal"/>
+        <w:spacing w:before="0" w:beforeAutospacing="off" w:after="0" w:afterAutospacing="off"/>
+        <w:rPr/>
+      </w:pPr>
+      <w:r>
+        <w:rPr>
+          <w:rFonts w:ascii="Arial" w:hAnsi="Arial" w:eastAsia="Arial" w:cs="Arial"/>
+          <w:b w:val="0"/>
+          <w:bCs w:val="0"/>
+          <w:i w:val="0"/>
+          <w:iCs w:val="0"/>
+          <w:strike w:val="0"/>
+          <w:dstrike w:val="0"/>
+          <w:noProof w:val="0"/>
+          <w:color w:val="000000" w:themeColor="text1" w:themeTint="FF" w:themeShade="FF"/>
+          <w:sz w:val="22"/>
+          <w:szCs w:val="22"/>
+          <w:u w:val="none"/>
+          <w:lang w:val="es-ES"/>
+        </w:rPr>
+        <w:t>Sin embargo, se identificaron aspectos clave que requerían una atención especial, como el análisis de la regla K, la generación de configuraciones iniciales, la implementación de un algoritmo de búsqueda eficiente, la gestión de rotaciones y el manejo de casos sin solución.</w:t>
+      </w:r>
+    </w:p>
+    <w:p>
+      <w:pPr>
+        <w:pStyle w:val="Normal"/>
+        <w:spacing w:before="0" w:beforeAutospacing="off" w:after="0" w:afterAutospacing="off"/>
+        <w:rPr>
+          <w:rFonts w:ascii="Arial" w:hAnsi="Arial" w:eastAsia="Arial" w:cs="Arial"/>
+          <w:b w:val="0"/>
+          <w:bCs w:val="0"/>
+          <w:i w:val="0"/>
+          <w:iCs w:val="0"/>
+          <w:strike w:val="0"/>
+          <w:dstrike w:val="0"/>
+          <w:noProof w:val="0"/>
+          <w:color w:val="000000" w:themeColor="text1" w:themeTint="FF" w:themeShade="FF"/>
+          <w:sz w:val="22"/>
+          <w:szCs w:val="22"/>
+          <w:u w:val="none"/>
+          <w:lang w:val="es-ES"/>
+        </w:rPr>
+      </w:pPr>
+    </w:p>
+    <w:p>
+      <w:pPr>
+        <w:pStyle w:val="Normal"/>
+        <w:spacing w:before="0" w:beforeAutospacing="off" w:after="0" w:afterAutospacing="off"/>
+        <w:rPr/>
+      </w:pPr>
+      <w:r>
+        <w:rPr>
+          <w:rFonts w:ascii="Arial" w:hAnsi="Arial" w:eastAsia="Arial" w:cs="Arial"/>
+          <w:b w:val="0"/>
+          <w:bCs w:val="0"/>
+          <w:i w:val="0"/>
+          <w:iCs w:val="0"/>
+          <w:strike w:val="0"/>
+          <w:dstrike w:val="0"/>
+          <w:noProof w:val="0"/>
+          <w:color w:val="000000" w:themeColor="text1" w:themeTint="FF" w:themeShade="FF"/>
+          <w:sz w:val="22"/>
+          <w:szCs w:val="22"/>
+          <w:u w:val="none"/>
+          <w:lang w:val="es-ES"/>
+        </w:rPr>
+        <w:t>Para abordar estos desafíos, se implementaron las siguientes consideraciones:</w:t>
+      </w:r>
+    </w:p>
+    <w:p>
+      <w:pPr>
+        <w:pStyle w:val="Normal"/>
+        <w:spacing w:before="0" w:beforeAutospacing="off" w:after="0" w:afterAutospacing="off"/>
+        <w:rPr>
+          <w:rFonts w:ascii="Arial" w:hAnsi="Arial" w:eastAsia="Arial" w:cs="Arial"/>
+          <w:b w:val="0"/>
+          <w:bCs w:val="0"/>
+          <w:i w:val="0"/>
+          <w:iCs w:val="0"/>
+          <w:strike w:val="0"/>
+          <w:dstrike w:val="0"/>
+          <w:noProof w:val="0"/>
+          <w:color w:val="000000" w:themeColor="text1" w:themeTint="FF" w:themeShade="FF"/>
+          <w:sz w:val="22"/>
+          <w:szCs w:val="22"/>
+          <w:u w:val="none"/>
+          <w:lang w:val="es-ES"/>
+        </w:rPr>
+      </w:pPr>
+    </w:p>
+    <w:p>
+      <w:pPr>
+        <w:pStyle w:val="Normal"/>
+        <w:spacing w:before="0" w:beforeAutospacing="off" w:after="0" w:afterAutospacing="off"/>
+        <w:ind w:left="0"/>
+        <w:rPr/>
+      </w:pPr>
+      <w:r>
+        <w:rPr>
+          <w:rFonts w:ascii="Arial" w:hAnsi="Arial" w:eastAsia="Arial" w:cs="Arial"/>
+          <w:b w:val="1"/>
+          <w:bCs w:val="1"/>
+          <w:i w:val="0"/>
+          <w:iCs w:val="0"/>
+          <w:strike w:val="0"/>
+          <w:dstrike w:val="0"/>
+          <w:noProof w:val="0"/>
+          <w:color w:val="000000" w:themeColor="text1" w:themeTint="FF" w:themeShade="FF"/>
+          <w:sz w:val="22"/>
+          <w:szCs w:val="22"/>
+          <w:u w:val="none"/>
+          <w:lang w:val="es-ES"/>
+        </w:rPr>
+        <w:t>1. Análisis de la regla K:</w:t>
+      </w:r>
+      <w:r>
+        <w:rPr>
+          <w:rFonts w:ascii="Arial" w:hAnsi="Arial" w:eastAsia="Arial" w:cs="Arial"/>
+          <w:b w:val="0"/>
+          <w:bCs w:val="0"/>
+          <w:i w:val="0"/>
+          <w:iCs w:val="0"/>
+          <w:strike w:val="0"/>
+          <w:dstrike w:val="0"/>
+          <w:noProof w:val="0"/>
+          <w:color w:val="000000" w:themeColor="text1" w:themeTint="FF" w:themeShade="FF"/>
+          <w:sz w:val="22"/>
+          <w:szCs w:val="22"/>
+          <w:u w:val="none"/>
+          <w:lang w:val="es-ES"/>
+        </w:rPr>
+        <w:t xml:space="preserve"> Se desarrolló una lógica para analizar la regla K y determinar el número mínimo de estructuras M necesarias para satisfacerla. Esto permitió generar configuraciones iniciales más cercanas a una solución válida.</w:t>
+      </w:r>
+    </w:p>
+    <w:p>
+      <w:pPr>
+        <w:pStyle w:val="Normal"/>
+        <w:spacing w:before="0" w:beforeAutospacing="off" w:after="0" w:afterAutospacing="off"/>
+        <w:ind w:left="0"/>
+        <w:rPr>
+          <w:rFonts w:ascii="Arial" w:hAnsi="Arial" w:eastAsia="Arial" w:cs="Arial"/>
+          <w:b w:val="0"/>
+          <w:bCs w:val="0"/>
+          <w:i w:val="0"/>
+          <w:iCs w:val="0"/>
+          <w:strike w:val="0"/>
+          <w:dstrike w:val="0"/>
+          <w:noProof w:val="0"/>
+          <w:color w:val="000000" w:themeColor="text1" w:themeTint="FF" w:themeShade="FF"/>
+          <w:sz w:val="22"/>
+          <w:szCs w:val="22"/>
+          <w:u w:val="none"/>
+          <w:lang w:val="es-ES"/>
+        </w:rPr>
+      </w:pPr>
+    </w:p>
+    <w:p>
+      <w:pPr>
+        <w:pStyle w:val="Normal"/>
+        <w:spacing w:before="0" w:beforeAutospacing="off" w:after="0" w:afterAutospacing="off"/>
+        <w:rPr/>
+      </w:pPr>
+      <w:r>
+        <w:rPr>
+          <w:rFonts w:ascii="Arial" w:hAnsi="Arial" w:eastAsia="Arial" w:cs="Arial"/>
+          <w:b w:val="1"/>
+          <w:bCs w:val="1"/>
+          <w:i w:val="0"/>
+          <w:iCs w:val="0"/>
+          <w:strike w:val="0"/>
+          <w:dstrike w:val="0"/>
+          <w:noProof w:val="0"/>
+          <w:color w:val="000000" w:themeColor="text1" w:themeTint="FF" w:themeShade="FF"/>
+          <w:sz w:val="22"/>
+          <w:szCs w:val="22"/>
+          <w:u w:val="none"/>
+          <w:lang w:val="es-ES"/>
+        </w:rPr>
+        <w:t>2. Generación de configuraciones iniciales:</w:t>
+      </w:r>
+      <w:r>
+        <w:rPr>
+          <w:rFonts w:ascii="Arial" w:hAnsi="Arial" w:eastAsia="Arial" w:cs="Arial"/>
+          <w:b w:val="0"/>
+          <w:bCs w:val="0"/>
+          <w:i w:val="0"/>
+          <w:iCs w:val="0"/>
+          <w:strike w:val="0"/>
+          <w:dstrike w:val="0"/>
+          <w:noProof w:val="0"/>
+          <w:color w:val="000000" w:themeColor="text1" w:themeTint="FF" w:themeShade="FF"/>
+          <w:sz w:val="22"/>
+          <w:szCs w:val="22"/>
+          <w:u w:val="none"/>
+          <w:lang w:val="es-ES"/>
+        </w:rPr>
+        <w:t xml:space="preserve"> Se reutilizó la función </w:t>
+      </w:r>
+      <w:r>
+        <w:rPr>
+          <w:rFonts w:ascii="Arial" w:hAnsi="Arial" w:eastAsia="Arial" w:cs="Arial"/>
+          <w:b w:val="0"/>
+          <w:bCs w:val="0"/>
+          <w:i w:val="0"/>
+          <w:iCs w:val="0"/>
+          <w:strike w:val="0"/>
+          <w:dstrike w:val="0"/>
+          <w:noProof w:val="0"/>
+          <w:color w:val="000000" w:themeColor="text1" w:themeTint="FF" w:themeShade="FF"/>
+          <w:sz w:val="22"/>
+          <w:szCs w:val="22"/>
+          <w:u w:val="none"/>
+          <w:lang w:val="es-ES"/>
+        </w:rPr>
+        <w:t>configureCerradura</w:t>
+      </w:r>
+      <w:r>
+        <w:rPr>
+          <w:rFonts w:ascii="Arial" w:hAnsi="Arial" w:eastAsia="Arial" w:cs="Arial"/>
+          <w:b w:val="0"/>
+          <w:bCs w:val="0"/>
+          <w:i w:val="0"/>
+          <w:iCs w:val="0"/>
+          <w:strike w:val="0"/>
+          <w:dstrike w:val="0"/>
+          <w:noProof w:val="0"/>
+          <w:color w:val="000000" w:themeColor="text1" w:themeTint="FF" w:themeShade="FF"/>
+          <w:sz w:val="22"/>
+          <w:szCs w:val="22"/>
+          <w:u w:val="none"/>
+          <w:lang w:val="es-ES"/>
+        </w:rPr>
+        <w:t>() del punto 3 para generar una configuración inicial de la cerradura X con el número de estructuras M determinado.</w:t>
+      </w:r>
+    </w:p>
+    <w:p>
+      <w:pPr>
+        <w:pStyle w:val="Normal"/>
+        <w:spacing w:before="0" w:beforeAutospacing="off" w:after="0" w:afterAutospacing="off"/>
+        <w:rPr>
+          <w:rFonts w:ascii="Arial" w:hAnsi="Arial" w:eastAsia="Arial" w:cs="Arial"/>
+          <w:b w:val="0"/>
+          <w:bCs w:val="0"/>
+          <w:i w:val="0"/>
+          <w:iCs w:val="0"/>
+          <w:strike w:val="0"/>
+          <w:dstrike w:val="0"/>
+          <w:noProof w:val="0"/>
+          <w:color w:val="000000" w:themeColor="text1" w:themeTint="FF" w:themeShade="FF"/>
+          <w:sz w:val="22"/>
+          <w:szCs w:val="22"/>
+          <w:u w:val="none"/>
+          <w:lang w:val="es-ES"/>
+        </w:rPr>
+      </w:pPr>
+    </w:p>
+    <w:p>
+      <w:pPr>
+        <w:pStyle w:val="Normal"/>
+        <w:spacing w:before="0" w:beforeAutospacing="off" w:after="0" w:afterAutospacing="off"/>
+        <w:rPr/>
+      </w:pPr>
+      <w:r>
+        <w:rPr>
+          <w:rFonts w:ascii="Arial" w:hAnsi="Arial" w:eastAsia="Arial" w:cs="Arial"/>
+          <w:b w:val="1"/>
+          <w:bCs w:val="1"/>
+          <w:i w:val="0"/>
+          <w:iCs w:val="0"/>
+          <w:strike w:val="0"/>
+          <w:dstrike w:val="0"/>
+          <w:noProof w:val="0"/>
+          <w:color w:val="000000" w:themeColor="text1" w:themeTint="FF" w:themeShade="FF"/>
+          <w:sz w:val="22"/>
+          <w:szCs w:val="22"/>
+          <w:u w:val="none"/>
+          <w:lang w:val="es-ES"/>
+        </w:rPr>
+        <w:t>3. Algoritmo de búsqueda:</w:t>
+      </w:r>
+      <w:r>
+        <w:rPr>
+          <w:rFonts w:ascii="Arial" w:hAnsi="Arial" w:eastAsia="Arial" w:cs="Arial"/>
+          <w:b w:val="0"/>
+          <w:bCs w:val="0"/>
+          <w:i w:val="0"/>
+          <w:iCs w:val="0"/>
+          <w:strike w:val="0"/>
+          <w:dstrike w:val="0"/>
+          <w:noProof w:val="0"/>
+          <w:color w:val="000000" w:themeColor="text1" w:themeTint="FF" w:themeShade="FF"/>
+          <w:sz w:val="22"/>
+          <w:szCs w:val="22"/>
+          <w:u w:val="none"/>
+          <w:lang w:val="es-ES"/>
+        </w:rPr>
+        <w:t xml:space="preserve"> Se implementó un algoritmo de búsqueda exhaustiva basado en la técnica de </w:t>
+      </w:r>
+      <w:r>
+        <w:rPr>
+          <w:rFonts w:ascii="Arial" w:hAnsi="Arial" w:eastAsia="Arial" w:cs="Arial"/>
+          <w:b w:val="0"/>
+          <w:bCs w:val="0"/>
+          <w:i w:val="0"/>
+          <w:iCs w:val="0"/>
+          <w:strike w:val="0"/>
+          <w:dstrike w:val="0"/>
+          <w:noProof w:val="0"/>
+          <w:color w:val="000000" w:themeColor="text1" w:themeTint="FF" w:themeShade="FF"/>
+          <w:sz w:val="22"/>
+          <w:szCs w:val="22"/>
+          <w:u w:val="none"/>
+          <w:lang w:val="es-ES"/>
+        </w:rPr>
+        <w:t>backtracking</w:t>
+      </w:r>
+      <w:r>
+        <w:rPr>
+          <w:rFonts w:ascii="Arial" w:hAnsi="Arial" w:eastAsia="Arial" w:cs="Arial"/>
+          <w:b w:val="0"/>
+          <w:bCs w:val="0"/>
+          <w:i w:val="0"/>
+          <w:iCs w:val="0"/>
+          <w:strike w:val="0"/>
+          <w:dstrike w:val="0"/>
+          <w:noProof w:val="0"/>
+          <w:color w:val="000000" w:themeColor="text1" w:themeTint="FF" w:themeShade="FF"/>
+          <w:sz w:val="22"/>
+          <w:szCs w:val="22"/>
+          <w:u w:val="none"/>
+          <w:lang w:val="es-ES"/>
+        </w:rPr>
+        <w:t>. Este enfoque permitió explorar todas las posibles configuraciones de la cerradura, aplicando rotaciones a las estructuras M de manera sistemática.</w:t>
+      </w:r>
+    </w:p>
+    <w:p>
+      <w:pPr>
+        <w:pStyle w:val="Normal"/>
+        <w:spacing w:before="0" w:beforeAutospacing="off" w:after="0" w:afterAutospacing="off"/>
+        <w:rPr>
+          <w:rFonts w:ascii="Arial" w:hAnsi="Arial" w:eastAsia="Arial" w:cs="Arial"/>
+          <w:b w:val="0"/>
+          <w:bCs w:val="0"/>
+          <w:i w:val="0"/>
+          <w:iCs w:val="0"/>
+          <w:strike w:val="0"/>
+          <w:dstrike w:val="0"/>
+          <w:noProof w:val="0"/>
+          <w:color w:val="000000" w:themeColor="text1" w:themeTint="FF" w:themeShade="FF"/>
+          <w:sz w:val="22"/>
+          <w:szCs w:val="22"/>
+          <w:u w:val="none"/>
+          <w:lang w:val="es-ES"/>
+        </w:rPr>
+      </w:pPr>
+    </w:p>
+    <w:p>
+      <w:pPr>
+        <w:pStyle w:val="Normal"/>
+        <w:spacing w:before="0" w:beforeAutospacing="off" w:after="0" w:afterAutospacing="off"/>
+        <w:rPr>
+          <w:rFonts w:ascii="Arial" w:hAnsi="Arial" w:eastAsia="Arial" w:cs="Arial"/>
+          <w:b w:val="0"/>
+          <w:bCs w:val="0"/>
+          <w:i w:val="0"/>
+          <w:iCs w:val="0"/>
+          <w:strike w:val="0"/>
+          <w:dstrike w:val="0"/>
+          <w:noProof w:val="0"/>
+          <w:color w:val="000000" w:themeColor="text1" w:themeTint="FF" w:themeShade="FF"/>
+          <w:sz w:val="22"/>
+          <w:szCs w:val="22"/>
+          <w:u w:val="none"/>
+          <w:lang w:val="es-ES"/>
+        </w:rPr>
+      </w:pPr>
+      <w:r>
+        <w:rPr>
+          <w:rFonts w:ascii="Arial" w:hAnsi="Arial" w:eastAsia="Arial" w:cs="Arial"/>
+          <w:b w:val="1"/>
+          <w:bCs w:val="1"/>
+          <w:i w:val="0"/>
+          <w:iCs w:val="0"/>
+          <w:strike w:val="0"/>
+          <w:dstrike w:val="0"/>
+          <w:noProof w:val="0"/>
+          <w:color w:val="000000" w:themeColor="text1" w:themeTint="FF" w:themeShade="FF"/>
+          <w:sz w:val="22"/>
+          <w:szCs w:val="22"/>
+          <w:u w:val="none"/>
+          <w:lang w:val="es-ES"/>
+        </w:rPr>
+        <w:t>4. Gestión de rotaciones:</w:t>
+      </w:r>
+      <w:r>
+        <w:rPr>
+          <w:rFonts w:ascii="Arial" w:hAnsi="Arial" w:eastAsia="Arial" w:cs="Arial"/>
+          <w:b w:val="0"/>
+          <w:bCs w:val="0"/>
+          <w:i w:val="0"/>
+          <w:iCs w:val="0"/>
+          <w:strike w:val="0"/>
+          <w:dstrike w:val="0"/>
+          <w:noProof w:val="0"/>
+          <w:color w:val="000000" w:themeColor="text1" w:themeTint="FF" w:themeShade="FF"/>
+          <w:sz w:val="22"/>
+          <w:szCs w:val="22"/>
+          <w:u w:val="none"/>
+          <w:lang w:val="es-ES"/>
+        </w:rPr>
+        <w:t xml:space="preserve"> Se desarrolló una lógica para rotar las estructuras M de manera individual, controlando el número de rotaciones aplicadas. Esto se logró mediante la implementación de una función auxiliar `</w:t>
+      </w:r>
+      <w:r>
+        <w:rPr>
+          <w:rFonts w:ascii="Arial" w:hAnsi="Arial" w:eastAsia="Arial" w:cs="Arial"/>
+          <w:b w:val="0"/>
+          <w:bCs w:val="0"/>
+          <w:i w:val="0"/>
+          <w:iCs w:val="0"/>
+          <w:strike w:val="0"/>
+          <w:dstrike w:val="0"/>
+          <w:noProof w:val="0"/>
+          <w:color w:val="000000" w:themeColor="text1" w:themeTint="FF" w:themeShade="FF"/>
+          <w:sz w:val="22"/>
+          <w:szCs w:val="22"/>
+          <w:u w:val="none"/>
+          <w:lang w:val="es-ES"/>
+        </w:rPr>
+        <w:t>rotarE.</w:t>
+      </w:r>
     </w:p>
     <w:p>
       <w:pPr>
@@ -16232,6 +20624,261 @@
 
 <file path=word/numbering.xml><?xml version="1.0" encoding="utf-8"?>
 <w:numbering xmlns:w="http://schemas.openxmlformats.org/wordprocessingml/2006/main">
+  <w:abstractNum xmlns:w="http://schemas.openxmlformats.org/wordprocessingml/2006/main" w:abstractNumId="8">
+    <w:nsid w:val="3811aec2"/>
+    <w:multiLevelType xmlns:w="http://schemas.openxmlformats.org/wordprocessingml/2006/main" w:val="hybridMultilevel"/>
+    <w:lvl xmlns:w="http://schemas.openxmlformats.org/wordprocessingml/2006/main" w:ilvl="0">
+      <w:start w:val="1"/>
+      <w:numFmt w:val="decimal"/>
+      <w:lvlText w:val="%1."/>
+      <w:lvlJc w:val="left"/>
+      <w:pPr>
+        <w:ind w:left="720" w:hanging="360"/>
+      </w:pPr>
+    </w:lvl>
+    <w:lvl xmlns:w="http://schemas.openxmlformats.org/wordprocessingml/2006/main" w:ilvl="1">
+      <w:start w:val="1"/>
+      <w:numFmt w:val="lowerLetter"/>
+      <w:lvlText w:val="%2."/>
+      <w:lvlJc w:val="left"/>
+      <w:pPr>
+        <w:ind w:left="1440" w:hanging="360"/>
+      </w:pPr>
+    </w:lvl>
+    <w:lvl xmlns:w="http://schemas.openxmlformats.org/wordprocessingml/2006/main" w:ilvl="2">
+      <w:start w:val="1"/>
+      <w:numFmt w:val="lowerRoman"/>
+      <w:lvlText w:val="%3."/>
+      <w:lvlJc w:val="right"/>
+      <w:pPr>
+        <w:ind w:left="2160" w:hanging="180"/>
+      </w:pPr>
+    </w:lvl>
+    <w:lvl xmlns:w="http://schemas.openxmlformats.org/wordprocessingml/2006/main" w:ilvl="3">
+      <w:start w:val="1"/>
+      <w:numFmt w:val="decimal"/>
+      <w:lvlText w:val="%4."/>
+      <w:lvlJc w:val="left"/>
+      <w:pPr>
+        <w:ind w:left="2880" w:hanging="360"/>
+      </w:pPr>
+    </w:lvl>
+    <w:lvl xmlns:w="http://schemas.openxmlformats.org/wordprocessingml/2006/main" w:ilvl="4">
+      <w:start w:val="1"/>
+      <w:numFmt w:val="lowerLetter"/>
+      <w:lvlText w:val="%5."/>
+      <w:lvlJc w:val="left"/>
+      <w:pPr>
+        <w:ind w:left="3600" w:hanging="360"/>
+      </w:pPr>
+    </w:lvl>
+    <w:lvl xmlns:w="http://schemas.openxmlformats.org/wordprocessingml/2006/main" w:ilvl="5">
+      <w:start w:val="1"/>
+      <w:numFmt w:val="lowerRoman"/>
+      <w:lvlText w:val="%6."/>
+      <w:lvlJc w:val="right"/>
+      <w:pPr>
+        <w:ind w:left="4320" w:hanging="180"/>
+      </w:pPr>
+    </w:lvl>
+    <w:lvl xmlns:w="http://schemas.openxmlformats.org/wordprocessingml/2006/main" w:ilvl="6">
+      <w:start w:val="1"/>
+      <w:numFmt w:val="decimal"/>
+      <w:lvlText w:val="%7."/>
+      <w:lvlJc w:val="left"/>
+      <w:pPr>
+        <w:ind w:left="5040" w:hanging="360"/>
+      </w:pPr>
+    </w:lvl>
+    <w:lvl xmlns:w="http://schemas.openxmlformats.org/wordprocessingml/2006/main" w:ilvl="7">
+      <w:start w:val="1"/>
+      <w:numFmt w:val="lowerLetter"/>
+      <w:lvlText w:val="%8."/>
+      <w:lvlJc w:val="left"/>
+      <w:pPr>
+        <w:ind w:left="5760" w:hanging="360"/>
+      </w:pPr>
+    </w:lvl>
+    <w:lvl xmlns:w="http://schemas.openxmlformats.org/wordprocessingml/2006/main" w:ilvl="8">
+      <w:start w:val="1"/>
+      <w:numFmt w:val="lowerRoman"/>
+      <w:lvlText w:val="%9."/>
+      <w:lvlJc w:val="right"/>
+      <w:pPr>
+        <w:ind w:left="6480" w:hanging="180"/>
+      </w:pPr>
+    </w:lvl>
+  </w:abstractNum>
+  <w:abstractNum xmlns:w="http://schemas.openxmlformats.org/wordprocessingml/2006/main" w:abstractNumId="7">
+    <w:nsid w:val="75b39abe"/>
+    <w:multiLevelType xmlns:w="http://schemas.openxmlformats.org/wordprocessingml/2006/main" w:val="hybridMultilevel"/>
+    <w:lvl xmlns:w="http://schemas.openxmlformats.org/wordprocessingml/2006/main" w:ilvl="0">
+      <w:start w:val="1"/>
+      <w:numFmt w:val="decimal"/>
+      <w:lvlText w:val="%1."/>
+      <w:lvlJc w:val="left"/>
+      <w:pPr>
+        <w:ind w:left="720" w:hanging="360"/>
+      </w:pPr>
+    </w:lvl>
+    <w:lvl xmlns:w="http://schemas.openxmlformats.org/wordprocessingml/2006/main" w:ilvl="1">
+      <w:start w:val="1"/>
+      <w:numFmt w:val="lowerLetter"/>
+      <w:lvlText w:val="%2."/>
+      <w:lvlJc w:val="left"/>
+      <w:pPr>
+        <w:ind w:left="1440" w:hanging="360"/>
+      </w:pPr>
+    </w:lvl>
+    <w:lvl xmlns:w="http://schemas.openxmlformats.org/wordprocessingml/2006/main" w:ilvl="2">
+      <w:start w:val="1"/>
+      <w:numFmt w:val="lowerRoman"/>
+      <w:lvlText w:val="%3."/>
+      <w:lvlJc w:val="right"/>
+      <w:pPr>
+        <w:ind w:left="2160" w:hanging="180"/>
+      </w:pPr>
+    </w:lvl>
+    <w:lvl xmlns:w="http://schemas.openxmlformats.org/wordprocessingml/2006/main" w:ilvl="3">
+      <w:start w:val="1"/>
+      <w:numFmt w:val="decimal"/>
+      <w:lvlText w:val="%4."/>
+      <w:lvlJc w:val="left"/>
+      <w:pPr>
+        <w:ind w:left="2880" w:hanging="360"/>
+      </w:pPr>
+    </w:lvl>
+    <w:lvl xmlns:w="http://schemas.openxmlformats.org/wordprocessingml/2006/main" w:ilvl="4">
+      <w:start w:val="1"/>
+      <w:numFmt w:val="lowerLetter"/>
+      <w:lvlText w:val="%5."/>
+      <w:lvlJc w:val="left"/>
+      <w:pPr>
+        <w:ind w:left="3600" w:hanging="360"/>
+      </w:pPr>
+    </w:lvl>
+    <w:lvl xmlns:w="http://schemas.openxmlformats.org/wordprocessingml/2006/main" w:ilvl="5">
+      <w:start w:val="1"/>
+      <w:numFmt w:val="lowerRoman"/>
+      <w:lvlText w:val="%6."/>
+      <w:lvlJc w:val="right"/>
+      <w:pPr>
+        <w:ind w:left="4320" w:hanging="180"/>
+      </w:pPr>
+    </w:lvl>
+    <w:lvl xmlns:w="http://schemas.openxmlformats.org/wordprocessingml/2006/main" w:ilvl="6">
+      <w:start w:val="1"/>
+      <w:numFmt w:val="decimal"/>
+      <w:lvlText w:val="%7."/>
+      <w:lvlJc w:val="left"/>
+      <w:pPr>
+        <w:ind w:left="5040" w:hanging="360"/>
+      </w:pPr>
+    </w:lvl>
+    <w:lvl xmlns:w="http://schemas.openxmlformats.org/wordprocessingml/2006/main" w:ilvl="7">
+      <w:start w:val="1"/>
+      <w:numFmt w:val="lowerLetter"/>
+      <w:lvlText w:val="%8."/>
+      <w:lvlJc w:val="left"/>
+      <w:pPr>
+        <w:ind w:left="5760" w:hanging="360"/>
+      </w:pPr>
+    </w:lvl>
+    <w:lvl xmlns:w="http://schemas.openxmlformats.org/wordprocessingml/2006/main" w:ilvl="8">
+      <w:start w:val="1"/>
+      <w:numFmt w:val="lowerRoman"/>
+      <w:lvlText w:val="%9."/>
+      <w:lvlJc w:val="right"/>
+      <w:pPr>
+        <w:ind w:left="6480" w:hanging="180"/>
+      </w:pPr>
+    </w:lvl>
+  </w:abstractNum>
+  <w:abstractNum xmlns:w="http://schemas.openxmlformats.org/wordprocessingml/2006/main" w:abstractNumId="6">
+    <w:nsid w:val="9e3f262"/>
+    <w:multiLevelType xmlns:w="http://schemas.openxmlformats.org/wordprocessingml/2006/main" w:val="hybridMultilevel"/>
+    <w:lvl xmlns:w="http://schemas.openxmlformats.org/wordprocessingml/2006/main" w:ilvl="0">
+      <w:start w:val="1"/>
+      <w:numFmt w:val="decimal"/>
+      <w:lvlText w:val="%1."/>
+      <w:lvlJc w:val="left"/>
+      <w:pPr>
+        <w:ind w:left="720" w:hanging="360"/>
+      </w:pPr>
+    </w:lvl>
+    <w:lvl xmlns:w="http://schemas.openxmlformats.org/wordprocessingml/2006/main" w:ilvl="1">
+      <w:start w:val="1"/>
+      <w:numFmt w:val="lowerLetter"/>
+      <w:lvlText w:val="%2."/>
+      <w:lvlJc w:val="left"/>
+      <w:pPr>
+        <w:ind w:left="1440" w:hanging="360"/>
+      </w:pPr>
+    </w:lvl>
+    <w:lvl xmlns:w="http://schemas.openxmlformats.org/wordprocessingml/2006/main" w:ilvl="2">
+      <w:start w:val="1"/>
+      <w:numFmt w:val="lowerRoman"/>
+      <w:lvlText w:val="%3."/>
+      <w:lvlJc w:val="right"/>
+      <w:pPr>
+        <w:ind w:left="2160" w:hanging="180"/>
+      </w:pPr>
+    </w:lvl>
+    <w:lvl xmlns:w="http://schemas.openxmlformats.org/wordprocessingml/2006/main" w:ilvl="3">
+      <w:start w:val="1"/>
+      <w:numFmt w:val="decimal"/>
+      <w:lvlText w:val="%4."/>
+      <w:lvlJc w:val="left"/>
+      <w:pPr>
+        <w:ind w:left="2880" w:hanging="360"/>
+      </w:pPr>
+    </w:lvl>
+    <w:lvl xmlns:w="http://schemas.openxmlformats.org/wordprocessingml/2006/main" w:ilvl="4">
+      <w:start w:val="1"/>
+      <w:numFmt w:val="lowerLetter"/>
+      <w:lvlText w:val="%5."/>
+      <w:lvlJc w:val="left"/>
+      <w:pPr>
+        <w:ind w:left="3600" w:hanging="360"/>
+      </w:pPr>
+    </w:lvl>
+    <w:lvl xmlns:w="http://schemas.openxmlformats.org/wordprocessingml/2006/main" w:ilvl="5">
+      <w:start w:val="1"/>
+      <w:numFmt w:val="lowerRoman"/>
+      <w:lvlText w:val="%6."/>
+      <w:lvlJc w:val="right"/>
+      <w:pPr>
+        <w:ind w:left="4320" w:hanging="180"/>
+      </w:pPr>
+    </w:lvl>
+    <w:lvl xmlns:w="http://schemas.openxmlformats.org/wordprocessingml/2006/main" w:ilvl="6">
+      <w:start w:val="1"/>
+      <w:numFmt w:val="decimal"/>
+      <w:lvlText w:val="%7."/>
+      <w:lvlJc w:val="left"/>
+      <w:pPr>
+        <w:ind w:left="5040" w:hanging="360"/>
+      </w:pPr>
+    </w:lvl>
+    <w:lvl xmlns:w="http://schemas.openxmlformats.org/wordprocessingml/2006/main" w:ilvl="7">
+      <w:start w:val="1"/>
+      <w:numFmt w:val="lowerLetter"/>
+      <w:lvlText w:val="%8."/>
+      <w:lvlJc w:val="left"/>
+      <w:pPr>
+        <w:ind w:left="5760" w:hanging="360"/>
+      </w:pPr>
+    </w:lvl>
+    <w:lvl xmlns:w="http://schemas.openxmlformats.org/wordprocessingml/2006/main" w:ilvl="8">
+      <w:start w:val="1"/>
+      <w:numFmt w:val="lowerRoman"/>
+      <w:lvlText w:val="%9."/>
+      <w:lvlJc w:val="right"/>
+      <w:pPr>
+        <w:ind w:left="6480" w:hanging="180"/>
+      </w:pPr>
+    </w:lvl>
+  </w:abstractNum>
   <w:abstractNum xmlns:w="http://schemas.openxmlformats.org/wordprocessingml/2006/main" w:abstractNumId="5">
     <w:nsid w:val="38462eae"/>
     <w:multiLevelType xmlns:w="http://schemas.openxmlformats.org/wordprocessingml/2006/main" w:val="hybridMultilevel"/>
@@ -16792,6 +21439,15 @@
       </w:rPr>
     </w:lvl>
   </w:abstractNum>
+  <w:num w:numId="8">
+    <w:abstractNumId w:val="8"/>
+  </w:num>
+  <w:num w:numId="7">
+    <w:abstractNumId w:val="7"/>
+  </w:num>
+  <w:num w:numId="6">
+    <w:abstractNumId w:val="6"/>
+  </w:num>
   <w:num w:numId="5">
     <w:abstractNumId w:val="5"/>
   </w:num>

</xml_diff>